<commit_message>
Allow Sesame Street Song keywords in Lord British dialogue too; translate "tinker" with invented word "Zinker" since "Schmied" doesn't quite nail it and "Kesselflicker" is too long; doc and typo fixes
</commit_message>
<xml_diff>
--- a/Ultima IV Dokumentation/Box.docx
+++ b/Ultima IV Dokumentation/Box.docx
@@ -1,6 +1,6 @@
 
 <file path=word/document.xml><?xml version="1.0" encoding="utf-8"?>
-<w:document xmlns:wpc="http://schemas.microsoft.com/office/word/2010/wordprocessingCanvas" xmlns:mc="http://schemas.openxmlformats.org/markup-compatibility/2006" xmlns:o="urn:schemas-microsoft-com:office:office" xmlns:r="http://schemas.openxmlformats.org/officeDocument/2006/relationships" xmlns:m="http://schemas.openxmlformats.org/officeDocument/2006/math" xmlns:v="urn:schemas-microsoft-com:vml" xmlns:wp14="http://schemas.microsoft.com/office/word/2010/wordprocessingDrawing" xmlns:wp="http://schemas.openxmlformats.org/drawingml/2006/wordprocessingDrawing" xmlns:w10="urn:schemas-microsoft-com:office:word" xmlns:w="http://schemas.openxmlformats.org/wordprocessingml/2006/main" xmlns:w14="http://schemas.microsoft.com/office/word/2010/wordml" xmlns:wpg="http://schemas.microsoft.com/office/word/2010/wordprocessingGroup" xmlns:wpi="http://schemas.microsoft.com/office/word/2010/wordprocessingInk" xmlns:wne="http://schemas.microsoft.com/office/word/2006/wordml" xmlns:wps="http://schemas.microsoft.com/office/word/2010/wordprocessingShape" mc:Ignorable="w14 wp14">
+<w:document xmlns:wpc="http://schemas.microsoft.com/office/word/2010/wordprocessingCanvas" xmlns:cx="http://schemas.microsoft.com/office/drawing/2014/chartex" xmlns:cx1="http://schemas.microsoft.com/office/drawing/2015/9/8/chartex" xmlns:cx2="http://schemas.microsoft.com/office/drawing/2015/10/21/chartex" xmlns:cx3="http://schemas.microsoft.com/office/drawing/2016/5/9/chartex" xmlns:cx4="http://schemas.microsoft.com/office/drawing/2016/5/10/chartex" xmlns:cx5="http://schemas.microsoft.com/office/drawing/2016/5/11/chartex" xmlns:cx6="http://schemas.microsoft.com/office/drawing/2016/5/12/chartex" xmlns:cx7="http://schemas.microsoft.com/office/drawing/2016/5/13/chartex" xmlns:cx8="http://schemas.microsoft.com/office/drawing/2016/5/14/chartex" xmlns:mc="http://schemas.openxmlformats.org/markup-compatibility/2006" xmlns:aink="http://schemas.microsoft.com/office/drawing/2016/ink" xmlns:am3d="http://schemas.microsoft.com/office/drawing/2017/model3d" xmlns:o="urn:schemas-microsoft-com:office:office" xmlns:r="http://schemas.openxmlformats.org/officeDocument/2006/relationships" xmlns:m="http://schemas.openxmlformats.org/officeDocument/2006/math" xmlns:v="urn:schemas-microsoft-com:vml" xmlns:wp14="http://schemas.microsoft.com/office/word/2010/wordprocessingDrawing" xmlns:wp="http://schemas.openxmlformats.org/drawingml/2006/wordprocessingDrawing" xmlns:w10="urn:schemas-microsoft-com:office:word" xmlns:w="http://schemas.openxmlformats.org/wordprocessingml/2006/main" xmlns:w14="http://schemas.microsoft.com/office/word/2010/wordml" xmlns:w15="http://schemas.microsoft.com/office/word/2012/wordml" xmlns:w16cex="http://schemas.microsoft.com/office/word/2018/wordml/cex" xmlns:w16cid="http://schemas.microsoft.com/office/word/2016/wordml/cid" xmlns:w16="http://schemas.microsoft.com/office/word/2018/wordml" xmlns:w16sdtdh="http://schemas.microsoft.com/office/word/2020/wordml/sdtdatahash" xmlns:w16se="http://schemas.microsoft.com/office/word/2015/wordml/symex" xmlns:wpg="http://schemas.microsoft.com/office/word/2010/wordprocessingGroup" xmlns:wpi="http://schemas.microsoft.com/office/word/2010/wordprocessingInk" xmlns:wne="http://schemas.microsoft.com/office/word/2006/wordml" xmlns:wps="http://schemas.microsoft.com/office/word/2010/wordprocessingShape" mc:Ignorable="w14 w15 w16se w16cid w16 w16cex w16sdtdh wp14">
   <w:body>
     <w:p>
       <w:pPr>
@@ -12,8 +12,6 @@
           <w:szCs w:val="72"/>
         </w:rPr>
       </w:pPr>
-      <w:bookmarkStart w:id="0" w:name="_GoBack"/>
-      <w:bookmarkEnd w:id="0"/>
       <w:r>
         <w:rPr>
           <w:rFonts w:ascii="Avatar" w:hAnsi="Avatar"/>
@@ -1044,7 +1042,25 @@
           <w:sz w:val="24"/>
           <w:szCs w:val="24"/>
         </w:rPr>
-        <w:t>e als auch in der Anwendung seiner Kraft. Dämonen, Drachen, und seit langem tote Zauberer plagen immer noch die Landschaft und müssen zerstört werden. Der Suchende auf dem Pfade des Avatars wird feindlichen Gruppen gegenüberstehen, die aus gemischten Gegnertypen bestehen, und wird solche Begegnungen nur durch die strategische Anwendung von Waffen und Terrain überleben. Irdische Siege gegen scheinbar unmöglich zu ü</w:t>
+        <w:t xml:space="preserve">e als auch in der Anwendung seiner Kraft. Dämonen, Drachen, und seit langem tote Zauberer plagen immer noch die Landschaft und müssen zerstört werden. Der Suchende </w:t>
+      </w:r>
+      <w:proofErr w:type="gramStart"/>
+      <w:r>
+        <w:rPr>
+          <w:rFonts w:ascii="Times New Roman" w:hAnsi="Times New Roman"/>
+          <w:sz w:val="24"/>
+          <w:szCs w:val="24"/>
+        </w:rPr>
+        <w:t>auf dem Pfade</w:t>
+      </w:r>
+      <w:proofErr w:type="gramEnd"/>
+      <w:r>
+        <w:rPr>
+          <w:rFonts w:ascii="Times New Roman" w:hAnsi="Times New Roman"/>
+          <w:sz w:val="24"/>
+          <w:szCs w:val="24"/>
+        </w:rPr>
+        <w:t xml:space="preserve"> des Avatars wird feindlichen Gruppen gegenüberstehen, die aus gemischten Gegnertypen bestehen, und wird solche Begegnungen nur durch die strategische Anwendung von Waffen und Terrain überleben. Irdische Siege gegen scheinbar unmöglich zu ü</w:t>
       </w:r>
       <w:r>
         <w:rPr>
@@ -1068,7 +1084,16 @@
           <w:sz w:val="24"/>
           <w:szCs w:val="24"/>
         </w:rPr>
-        <w:t>führen zum letzten Konflikt</w:t>
+        <w:t xml:space="preserve">führen </w:t>
+      </w:r>
+      <w:proofErr w:type="gramStart"/>
+      <w:r>
+        <w:rPr>
+          <w:rFonts w:ascii="Times New Roman" w:hAnsi="Times New Roman"/>
+          <w:sz w:val="24"/>
+          <w:szCs w:val="24"/>
+        </w:rPr>
+        <w:t>zum letzten Konflikt</w:t>
       </w:r>
       <w:r>
         <w:rPr>
@@ -1078,6 +1103,7 @@
         </w:rPr>
         <w:t>e</w:t>
       </w:r>
+      <w:proofErr w:type="gramEnd"/>
       <w:r>
         <w:rPr>
           <w:rFonts w:ascii="Times New Roman" w:hAnsi="Times New Roman"/>
@@ -1112,6 +1138,7 @@
           <w:szCs w:val="24"/>
         </w:rPr>
       </w:pPr>
+      <w:proofErr w:type="gramStart"/>
       <w:r>
         <w:rPr>
           <w:rFonts w:ascii="Times New Roman" w:hAnsi="Times New Roman"/>
@@ -1137,7 +1164,17 @@
           <w:sz w:val="24"/>
           <w:szCs w:val="24"/>
         </w:rPr>
-        <w:t xml:space="preserve">volle </w:t>
+        <w:t>volle</w:t>
+      </w:r>
+      <w:proofErr w:type="gramEnd"/>
+      <w:r>
+        <w:rPr>
+          <w:rFonts w:ascii="Times New Roman" w:hAnsi="Times New Roman"/>
+          <w:smallCaps/>
+          <w:sz w:val="24"/>
+          <w:szCs w:val="24"/>
+        </w:rPr>
+        <w:t xml:space="preserve"> </w:t>
       </w:r>
       <w:r>
         <w:rPr>
@@ -1226,6 +1263,7 @@
           <w:szCs w:val="24"/>
         </w:rPr>
       </w:pPr>
+      <w:proofErr w:type="gramStart"/>
       <w:r>
         <w:rPr>
           <w:rFonts w:ascii="Times New Roman" w:hAnsi="Times New Roman"/>
@@ -1251,7 +1289,17 @@
           <w:sz w:val="24"/>
           <w:szCs w:val="24"/>
         </w:rPr>
-        <w:t xml:space="preserve">Gespräche </w:t>
+        <w:t>Gespräche</w:t>
+      </w:r>
+      <w:proofErr w:type="gramEnd"/>
+      <w:r>
+        <w:rPr>
+          <w:rFonts w:ascii="Times New Roman" w:hAnsi="Times New Roman"/>
+          <w:smallCaps/>
+          <w:sz w:val="24"/>
+          <w:szCs w:val="24"/>
+        </w:rPr>
+        <w:t xml:space="preserve"> </w:t>
       </w:r>
       <w:r>
         <w:rPr>
@@ -1340,6 +1388,7 @@
           <w:szCs w:val="24"/>
         </w:rPr>
       </w:pPr>
+      <w:proofErr w:type="gramStart"/>
       <w:r>
         <w:rPr>
           <w:rFonts w:ascii="Times New Roman" w:hAnsi="Times New Roman"/>
@@ -1367,6 +1416,7 @@
         </w:rPr>
         <w:t>Fernwaffen</w:t>
       </w:r>
+      <w:proofErr w:type="gramEnd"/>
     </w:p>
     <w:p>
       <w:pPr>
@@ -1382,6 +1432,7 @@
           <w:szCs w:val="24"/>
         </w:rPr>
       </w:pPr>
+      <w:proofErr w:type="gramStart"/>
       <w:r>
         <w:rPr>
           <w:rFonts w:ascii="Times New Roman" w:hAnsi="Times New Roman"/>
@@ -1407,7 +1458,17 @@
           <w:sz w:val="24"/>
           <w:szCs w:val="24"/>
         </w:rPr>
-        <w:t xml:space="preserve">Magiesystem </w:t>
+        <w:t>Magiesystem</w:t>
+      </w:r>
+      <w:proofErr w:type="gramEnd"/>
+      <w:r>
+        <w:rPr>
+          <w:rFonts w:ascii="Times New Roman" w:hAnsi="Times New Roman"/>
+          <w:smallCaps/>
+          <w:sz w:val="24"/>
+          <w:szCs w:val="24"/>
+        </w:rPr>
+        <w:t xml:space="preserve"> </w:t>
       </w:r>
       <w:r>
         <w:rPr>
@@ -1478,6 +1539,7 @@
           <w:szCs w:val="24"/>
         </w:rPr>
       </w:pPr>
+      <w:proofErr w:type="gramStart"/>
       <w:r>
         <w:rPr>
           <w:rFonts w:ascii="Times New Roman" w:hAnsi="Times New Roman"/>
@@ -1503,7 +1565,17 @@
           <w:sz w:val="24"/>
           <w:szCs w:val="24"/>
         </w:rPr>
-        <w:t xml:space="preserve">von </w:t>
+        <w:t>von</w:t>
+      </w:r>
+      <w:proofErr w:type="gramEnd"/>
+      <w:r>
+        <w:rPr>
+          <w:rFonts w:ascii="Times New Roman" w:hAnsi="Times New Roman"/>
+          <w:smallCaps/>
+          <w:sz w:val="24"/>
+          <w:szCs w:val="24"/>
+        </w:rPr>
+        <w:t xml:space="preserve"> </w:t>
       </w:r>
       <w:r>
         <w:rPr>
@@ -1538,6 +1610,7 @@
           <w:szCs w:val="24"/>
         </w:rPr>
       </w:pPr>
+      <w:proofErr w:type="gramStart"/>
       <w:r>
         <w:rPr>
           <w:rFonts w:ascii="Times New Roman" w:hAnsi="Times New Roman"/>
@@ -1563,7 +1636,17 @@
           <w:sz w:val="24"/>
           <w:szCs w:val="24"/>
         </w:rPr>
-        <w:t xml:space="preserve">von </w:t>
+        <w:t>von</w:t>
+      </w:r>
+      <w:proofErr w:type="gramEnd"/>
+      <w:r>
+        <w:rPr>
+          <w:rFonts w:ascii="Times New Roman" w:hAnsi="Times New Roman"/>
+          <w:smallCaps/>
+          <w:sz w:val="24"/>
+          <w:szCs w:val="24"/>
+        </w:rPr>
+        <w:t xml:space="preserve"> </w:t>
       </w:r>
       <w:r>
         <w:rPr>
@@ -1634,6 +1717,7 @@
           <w:szCs w:val="24"/>
         </w:rPr>
       </w:pPr>
+      <w:proofErr w:type="gramStart"/>
       <w:r>
         <w:rPr>
           <w:rFonts w:ascii="Times New Roman" w:hAnsi="Times New Roman"/>
@@ -1659,7 +1743,17 @@
           <w:sz w:val="24"/>
           <w:szCs w:val="24"/>
         </w:rPr>
-        <w:t xml:space="preserve">von </w:t>
+        <w:t>von</w:t>
+      </w:r>
+      <w:proofErr w:type="gramEnd"/>
+      <w:r>
+        <w:rPr>
+          <w:rFonts w:ascii="Times New Roman" w:hAnsi="Times New Roman"/>
+          <w:smallCaps/>
+          <w:sz w:val="24"/>
+          <w:szCs w:val="24"/>
+        </w:rPr>
+        <w:t xml:space="preserve"> </w:t>
       </w:r>
       <w:r>
         <w:rPr>
@@ -1785,7 +1879,7 @@
           <w:lang w:eastAsia="de-DE"/>
         </w:rPr>
         <w:drawing>
-          <wp:inline distT="0" distB="0" distL="0" distR="0">
+          <wp:inline distT="0" distB="0" distL="0" distR="0" wp14:anchorId="4C0E7B90" wp14:editId="62A70E50">
             <wp:extent cx="3808730" cy="901700"/>
             <wp:effectExtent l="0" t="0" r="0" b="0"/>
             <wp:docPr id="1" name="Bild 1" descr="origin"/>
@@ -1802,7 +1896,7 @@
                     </pic:cNvPicPr>
                   </pic:nvPicPr>
                   <pic:blipFill>
-                    <a:blip r:embed="rId6">
+                    <a:blip r:embed="rId5">
                       <a:extLst>
                         <a:ext uri="{28A0092B-C50C-407E-A947-70E740481C1C}">
                           <a14:useLocalDpi xmlns:a14="http://schemas.microsoft.com/office/drawing/2010/main" val="0"/>
@@ -1914,25 +2008,7 @@
           <w:sz w:val="20"/>
           <w:szCs w:val="20"/>
         </w:rPr>
-        <w:t xml:space="preserve">Frühere </w:t>
-      </w:r>
-      <w:proofErr w:type="spellStart"/>
-      <w:r>
-        <w:rPr>
-          <w:rFonts w:ascii="Times New Roman" w:hAnsi="Times New Roman"/>
-          <w:sz w:val="20"/>
-          <w:szCs w:val="20"/>
-        </w:rPr>
-        <w:t>Ultimas</w:t>
-      </w:r>
-      <w:proofErr w:type="spellEnd"/>
-      <w:r>
-        <w:rPr>
-          <w:rFonts w:ascii="Times New Roman" w:hAnsi="Times New Roman"/>
-          <w:sz w:val="20"/>
-          <w:szCs w:val="20"/>
-        </w:rPr>
-        <w:t xml:space="preserve"> </w:t>
+        <w:t xml:space="preserve">Frühere Ultimas </w:t>
       </w:r>
       <w:r>
         <w:rPr>
@@ -1989,8 +2065,8 @@
 </file>
 
 <file path=word/numbering.xml><?xml version="1.0" encoding="utf-8"?>
-<w:numbering xmlns:wpc="http://schemas.microsoft.com/office/word/2010/wordprocessingCanvas" xmlns:mc="http://schemas.openxmlformats.org/markup-compatibility/2006" xmlns:o="urn:schemas-microsoft-com:office:office" xmlns:r="http://schemas.openxmlformats.org/officeDocument/2006/relationships" xmlns:m="http://schemas.openxmlformats.org/officeDocument/2006/math" xmlns:v="urn:schemas-microsoft-com:vml" xmlns:wp14="http://schemas.microsoft.com/office/word/2010/wordprocessingDrawing" xmlns:wp="http://schemas.openxmlformats.org/drawingml/2006/wordprocessingDrawing" xmlns:w10="urn:schemas-microsoft-com:office:word" xmlns:w="http://schemas.openxmlformats.org/wordprocessingml/2006/main" xmlns:w14="http://schemas.microsoft.com/office/word/2010/wordml" xmlns:wpg="http://schemas.microsoft.com/office/word/2010/wordprocessingGroup" xmlns:wpi="http://schemas.microsoft.com/office/word/2010/wordprocessingInk" xmlns:wne="http://schemas.microsoft.com/office/word/2006/wordml" xmlns:wps="http://schemas.microsoft.com/office/word/2010/wordprocessingShape" mc:Ignorable="w14 wp14">
-  <w:abstractNum w:abstractNumId="0">
+<w:numbering xmlns:wpc="http://schemas.microsoft.com/office/word/2010/wordprocessingCanvas" xmlns:cx="http://schemas.microsoft.com/office/drawing/2014/chartex" xmlns:cx1="http://schemas.microsoft.com/office/drawing/2015/9/8/chartex" xmlns:cx2="http://schemas.microsoft.com/office/drawing/2015/10/21/chartex" xmlns:cx3="http://schemas.microsoft.com/office/drawing/2016/5/9/chartex" xmlns:cx4="http://schemas.microsoft.com/office/drawing/2016/5/10/chartex" xmlns:cx5="http://schemas.microsoft.com/office/drawing/2016/5/11/chartex" xmlns:cx6="http://schemas.microsoft.com/office/drawing/2016/5/12/chartex" xmlns:cx7="http://schemas.microsoft.com/office/drawing/2016/5/13/chartex" xmlns:cx8="http://schemas.microsoft.com/office/drawing/2016/5/14/chartex" xmlns:mc="http://schemas.openxmlformats.org/markup-compatibility/2006" xmlns:aink="http://schemas.microsoft.com/office/drawing/2016/ink" xmlns:am3d="http://schemas.microsoft.com/office/drawing/2017/model3d" xmlns:o="urn:schemas-microsoft-com:office:office" xmlns:r="http://schemas.openxmlformats.org/officeDocument/2006/relationships" xmlns:m="http://schemas.openxmlformats.org/officeDocument/2006/math" xmlns:v="urn:schemas-microsoft-com:vml" xmlns:wp14="http://schemas.microsoft.com/office/word/2010/wordprocessingDrawing" xmlns:wp="http://schemas.openxmlformats.org/drawingml/2006/wordprocessingDrawing" xmlns:w10="urn:schemas-microsoft-com:office:word" xmlns:w="http://schemas.openxmlformats.org/wordprocessingml/2006/main" xmlns:w14="http://schemas.microsoft.com/office/word/2010/wordml" xmlns:w15="http://schemas.microsoft.com/office/word/2012/wordml" xmlns:w16cex="http://schemas.microsoft.com/office/word/2018/wordml/cex" xmlns:w16cid="http://schemas.microsoft.com/office/word/2016/wordml/cid" xmlns:w16="http://schemas.microsoft.com/office/word/2018/wordml" xmlns:w16sdtdh="http://schemas.microsoft.com/office/word/2020/wordml/sdtdatahash" xmlns:w16se="http://schemas.microsoft.com/office/word/2015/wordml/symex" xmlns:wpg="http://schemas.microsoft.com/office/word/2010/wordprocessingGroup" xmlns:wpi="http://schemas.microsoft.com/office/word/2010/wordprocessingInk" xmlns:wne="http://schemas.microsoft.com/office/word/2006/wordml" xmlns:wps="http://schemas.microsoft.com/office/word/2010/wordprocessingShape" mc:Ignorable="w14 w15 w16se w16cid w16 w16cex w16sdtdh wp14">
+  <w:abstractNum w:abstractNumId="0" w15:restartNumberingAfterBreak="0">
     <w:nsid w:val="43D3362D"/>
     <w:multiLevelType w:val="hybridMultilevel"/>
     <w:tmpl w:val="551ECCB2"/>
@@ -2110,7 +2186,7 @@
 </file>
 
 <file path=word/styles.xml><?xml version="1.0" encoding="utf-8"?>
-<w:styles xmlns:mc="http://schemas.openxmlformats.org/markup-compatibility/2006" xmlns:r="http://schemas.openxmlformats.org/officeDocument/2006/relationships" xmlns:w="http://schemas.openxmlformats.org/wordprocessingml/2006/main" xmlns:w14="http://schemas.microsoft.com/office/word/2010/wordml" mc:Ignorable="w14">
+<w:styles xmlns:mc="http://schemas.openxmlformats.org/markup-compatibility/2006" xmlns:r="http://schemas.openxmlformats.org/officeDocument/2006/relationships" xmlns:w="http://schemas.openxmlformats.org/wordprocessingml/2006/main" xmlns:w14="http://schemas.microsoft.com/office/word/2010/wordml" xmlns:w15="http://schemas.microsoft.com/office/word/2012/wordml" xmlns:w16cex="http://schemas.microsoft.com/office/word/2018/wordml/cex" xmlns:w16cid="http://schemas.microsoft.com/office/word/2016/wordml/cid" xmlns:w16="http://schemas.microsoft.com/office/word/2018/wordml" xmlns:w16sdtdh="http://schemas.microsoft.com/office/word/2020/wordml/sdtdatahash" xmlns:w16se="http://schemas.microsoft.com/office/word/2015/wordml/symex" mc:Ignorable="w14 w15 w16se w16cid w16 w16cex w16sdtdh">
   <w:docDefaults>
     <w:rPrDefault>
       <w:rPr>
@@ -2120,337 +2196,383 @@
     </w:rPrDefault>
     <w:pPrDefault/>
   </w:docDefaults>
-  <w:latentStyles w:defLockedState="0" w:defUIPriority="99" w:defSemiHidden="1" w:defUnhideWhenUsed="1" w:defQFormat="0" w:count="267">
-    <w:lsdException w:name="Normal" w:semiHidden="0" w:uiPriority="0" w:unhideWhenUsed="0" w:qFormat="1"/>
-    <w:lsdException w:name="heading 1" w:semiHidden="0" w:uiPriority="9" w:unhideWhenUsed="0" w:qFormat="1"/>
-    <w:lsdException w:name="heading 2" w:uiPriority="9" w:qFormat="1"/>
-    <w:lsdException w:name="heading 3" w:uiPriority="9" w:qFormat="1"/>
-    <w:lsdException w:name="heading 4" w:uiPriority="9" w:qFormat="1"/>
-    <w:lsdException w:name="heading 5" w:uiPriority="9" w:qFormat="1"/>
-    <w:lsdException w:name="heading 6" w:uiPriority="9" w:qFormat="1"/>
-    <w:lsdException w:name="heading 7" w:uiPriority="9" w:qFormat="1"/>
-    <w:lsdException w:name="heading 8" w:uiPriority="9" w:qFormat="1"/>
-    <w:lsdException w:name="heading 9" w:uiPriority="9" w:qFormat="1"/>
-    <w:lsdException w:name="toc 1" w:uiPriority="39"/>
-    <w:lsdException w:name="toc 2" w:uiPriority="39"/>
-    <w:lsdException w:name="toc 3" w:uiPriority="39"/>
-    <w:lsdException w:name="toc 4" w:uiPriority="39"/>
-    <w:lsdException w:name="toc 5" w:uiPriority="39"/>
-    <w:lsdException w:name="toc 6" w:uiPriority="39"/>
-    <w:lsdException w:name="toc 7" w:uiPriority="39"/>
-    <w:lsdException w:name="toc 8" w:uiPriority="39"/>
-    <w:lsdException w:name="toc 9" w:uiPriority="39"/>
-    <w:lsdException w:name="caption" w:uiPriority="35" w:qFormat="1"/>
-    <w:lsdException w:name="Title" w:semiHidden="0" w:uiPriority="10" w:unhideWhenUsed="0" w:qFormat="1"/>
-    <w:lsdException w:name="Default Paragraph Font" w:uiPriority="1"/>
-    <w:lsdException w:name="Subtitle" w:semiHidden="0" w:uiPriority="11" w:unhideWhenUsed="0" w:qFormat="1"/>
-    <w:lsdException w:name="Strong" w:semiHidden="0" w:uiPriority="22" w:unhideWhenUsed="0" w:qFormat="1"/>
-    <w:lsdException w:name="Emphasis" w:semiHidden="0" w:uiPriority="20" w:unhideWhenUsed="0" w:qFormat="1"/>
-    <w:lsdException w:name="Table Grid" w:semiHidden="0" w:uiPriority="59" w:unhideWhenUsed="0"/>
-    <w:lsdException w:name="Placeholder Text" w:unhideWhenUsed="0"/>
-    <w:lsdException w:name="No Spacing" w:semiHidden="0" w:uiPriority="1" w:unhideWhenUsed="0" w:qFormat="1"/>
-    <w:lsdException w:name="Light Shading" w:semiHidden="0" w:uiPriority="60" w:unhideWhenUsed="0"/>
-    <w:lsdException w:name="Light List" w:semiHidden="0" w:uiPriority="61" w:unhideWhenUsed="0"/>
-    <w:lsdException w:name="Light Grid" w:semiHidden="0" w:uiPriority="62" w:unhideWhenUsed="0"/>
-    <w:lsdException w:name="Medium Shading 1" w:semiHidden="0" w:uiPriority="63" w:unhideWhenUsed="0"/>
-    <w:lsdException w:name="Medium Shading 2" w:semiHidden="0" w:uiPriority="64" w:unhideWhenUsed="0"/>
-    <w:lsdException w:name="Medium List 1" w:semiHidden="0" w:uiPriority="65" w:unhideWhenUsed="0"/>
-    <w:lsdException w:name="Medium List 2" w:semiHidden="0" w:uiPriority="66" w:unhideWhenUsed="0"/>
-    <w:lsdException w:name="Medium Grid 1" w:semiHidden="0" w:uiPriority="67" w:unhideWhenUsed="0"/>
-    <w:lsdException w:name="Medium Grid 2" w:semiHidden="0" w:uiPriority="68" w:unhideWhenUsed="0"/>
-    <w:lsdException w:name="Medium Grid 3" w:semiHidden="0" w:uiPriority="69" w:unhideWhenUsed="0"/>
-    <w:lsdException w:name="Dark List" w:semiHidden="0" w:uiPriority="70" w:unhideWhenUsed="0"/>
-    <w:lsdException w:name="Colorful Shading" w:semiHidden="0" w:uiPriority="71" w:unhideWhenUsed="0"/>
-    <w:lsdException w:name="Colorful List" w:semiHidden="0" w:uiPriority="72" w:unhideWhenUsed="0"/>
-    <w:lsdException w:name="Colorful Grid" w:semiHidden="0" w:uiPriority="73" w:unhideWhenUsed="0"/>
-    <w:lsdException w:name="Light Shading Accent 1" w:semiHidden="0" w:uiPriority="60" w:unhideWhenUsed="0"/>
-    <w:lsdException w:name="Light List Accent 1" w:semiHidden="0" w:uiPriority="61" w:unhideWhenUsed="0"/>
-    <w:lsdException w:name="Light Grid Accent 1" w:semiHidden="0" w:uiPriority="62" w:unhideWhenUsed="0"/>
-    <w:lsdException w:name="Medium Shading 1 Accent 1" w:semiHidden="0" w:uiPriority="63" w:unhideWhenUsed="0"/>
-    <w:lsdException w:name="Medium Shading 2 Accent 1" w:semiHidden="0" w:uiPriority="64" w:unhideWhenUsed="0"/>
-    <w:lsdException w:name="Medium List 1 Accent 1" w:semiHidden="0" w:uiPriority="65" w:unhideWhenUsed="0"/>
-    <w:lsdException w:name="Revision" w:unhideWhenUsed="0"/>
-    <w:lsdException w:name="List Paragraph" w:semiHidden="0" w:uiPriority="34" w:unhideWhenUsed="0" w:qFormat="1"/>
-    <w:lsdException w:name="Quote" w:semiHidden="0" w:uiPriority="29" w:unhideWhenUsed="0" w:qFormat="1"/>
-    <w:lsdException w:name="Intense Quote" w:semiHidden="0" w:uiPriority="30" w:unhideWhenUsed="0" w:qFormat="1"/>
-    <w:lsdException w:name="Medium List 2 Accent 1" w:semiHidden="0" w:uiPriority="66" w:unhideWhenUsed="0"/>
-    <w:lsdException w:name="Medium Grid 1 Accent 1" w:semiHidden="0" w:uiPriority="67" w:unhideWhenUsed="0"/>
-    <w:lsdException w:name="Medium Grid 2 Accent 1" w:semiHidden="0" w:uiPriority="68" w:unhideWhenUsed="0"/>
-    <w:lsdException w:name="Medium Grid 3 Accent 1" w:semiHidden="0" w:uiPriority="69" w:unhideWhenUsed="0"/>
-    <w:lsdException w:name="Dark List Accent 1" w:semiHidden="0" w:uiPriority="70" w:unhideWhenUsed="0"/>
-    <w:lsdException w:name="Colorful Shading Accent 1" w:semiHidden="0" w:uiPriority="71" w:unhideWhenUsed="0"/>
-    <w:lsdException w:name="Colorful List Accent 1" w:semiHidden="0" w:uiPriority="72" w:unhideWhenUsed="0"/>
-    <w:lsdException w:name="Colorful Grid Accent 1" w:semiHidden="0" w:uiPriority="73" w:unhideWhenUsed="0"/>
-    <w:lsdException w:name="Light Shading Accent 2" w:semiHidden="0" w:uiPriority="60" w:unhideWhenUsed="0"/>
-    <w:lsdException w:name="Light List Accent 2" w:semiHidden="0" w:uiPriority="61" w:unhideWhenUsed="0"/>
-    <w:lsdException w:name="Light Grid Accent 2" w:semiHidden="0" w:uiPriority="62" w:unhideWhenUsed="0"/>
-    <w:lsdException w:name="Medium Shading 1 Accent 2" w:semiHidden="0" w:uiPriority="63" w:unhideWhenUsed="0"/>
-    <w:lsdException w:name="Medium Shading 2 Accent 2" w:semiHidden="0" w:uiPriority="64" w:unhideWhenUsed="0"/>
-    <w:lsdException w:name="Medium List 1 Accent 2" w:semiHidden="0" w:uiPriority="65" w:unhideWhenUsed="0"/>
-    <w:lsdException w:name="Medium List 2 Accent 2" w:semiHidden="0" w:uiPriority="66" w:unhideWhenUsed="0"/>
-    <w:lsdException w:name="Medium Grid 1 Accent 2" w:semiHidden="0" w:uiPriority="67" w:unhideWhenUsed="0"/>
-    <w:lsdException w:name="Medium Grid 2 Accent 2" w:semiHidden="0" w:uiPriority="68" w:unhideWhenUsed="0"/>
-    <w:lsdException w:name="Medium Grid 3 Accent 2" w:semiHidden="0" w:uiPriority="69" w:unhideWhenUsed="0"/>
-    <w:lsdException w:name="Dark List Accent 2" w:semiHidden="0" w:uiPriority="70" w:unhideWhenUsed="0"/>
-    <w:lsdException w:name="Colorful Shading Accent 2" w:semiHidden="0" w:uiPriority="71" w:unhideWhenUsed="0"/>
-    <w:lsdException w:name="Colorful List Accent 2" w:semiHidden="0" w:uiPriority="72" w:unhideWhenUsed="0"/>
-    <w:lsdException w:name="Colorful Grid Accent 2" w:semiHidden="0" w:uiPriority="73" w:unhideWhenUsed="0"/>
-    <w:lsdException w:name="Light Shading Accent 3" w:semiHidden="0" w:uiPriority="60" w:unhideWhenUsed="0"/>
-    <w:lsdException w:name="Light List Accent 3" w:semiHidden="0" w:uiPriority="61" w:unhideWhenUsed="0"/>
-    <w:lsdException w:name="Light Grid Accent 3" w:semiHidden="0" w:uiPriority="62" w:unhideWhenUsed="0"/>
-    <w:lsdException w:name="Medium Shading 1 Accent 3" w:semiHidden="0" w:uiPriority="63" w:unhideWhenUsed="0"/>
-    <w:lsdException w:name="Medium Shading 2 Accent 3" w:semiHidden="0" w:uiPriority="64" w:unhideWhenUsed="0"/>
-    <w:lsdException w:name="Medium List 1 Accent 3" w:semiHidden="0" w:uiPriority="65" w:unhideWhenUsed="0"/>
-    <w:lsdException w:name="Medium List 2 Accent 3" w:semiHidden="0" w:uiPriority="66" w:unhideWhenUsed="0"/>
-    <w:lsdException w:name="Medium Grid 1 Accent 3" w:semiHidden="0" w:uiPriority="67" w:unhideWhenUsed="0"/>
-    <w:lsdException w:name="Medium Grid 2 Accent 3" w:semiHidden="0" w:uiPriority="68" w:unhideWhenUsed="0"/>
-    <w:lsdException w:name="Medium Grid 3 Accent 3" w:semiHidden="0" w:uiPriority="69" w:unhideWhenUsed="0"/>
-    <w:lsdException w:name="Dark List Accent 3" w:semiHidden="0" w:uiPriority="70" w:unhideWhenUsed="0"/>
-    <w:lsdException w:name="Colorful Shading Accent 3" w:semiHidden="0" w:uiPriority="71" w:unhideWhenUsed="0"/>
-    <w:lsdException w:name="Colorful List Accent 3" w:semiHidden="0" w:uiPriority="72" w:unhideWhenUsed="0"/>
-    <w:lsdException w:name="Colorful Grid Accent 3" w:semiHidden="0" w:uiPriority="73" w:unhideWhenUsed="0"/>
-    <w:lsdException w:name="Light Shading Accent 4" w:semiHidden="0" w:uiPriority="60" w:unhideWhenUsed="0"/>
-    <w:lsdException w:name="Light List Accent 4" w:semiHidden="0" w:uiPriority="61" w:unhideWhenUsed="0"/>
-    <w:lsdException w:name="Light Grid Accent 4" w:semiHidden="0" w:uiPriority="62" w:unhideWhenUsed="0"/>
-    <w:lsdException w:name="Medium Shading 1 Accent 4" w:semiHidden="0" w:uiPriority="63" w:unhideWhenUsed="0"/>
-    <w:lsdException w:name="Medium Shading 2 Accent 4" w:semiHidden="0" w:uiPriority="64" w:unhideWhenUsed="0"/>
-    <w:lsdException w:name="Medium List 1 Accent 4" w:semiHidden="0" w:uiPriority="65" w:unhideWhenUsed="0"/>
-    <w:lsdException w:name="Medium List 2 Accent 4" w:semiHidden="0" w:uiPriority="66" w:unhideWhenUsed="0"/>
-    <w:lsdException w:name="Medium Grid 1 Accent 4" w:semiHidden="0" w:uiPriority="67" w:unhideWhenUsed="0"/>
-    <w:lsdException w:name="Medium Grid 2 Accent 4" w:semiHidden="0" w:uiPriority="68" w:unhideWhenUsed="0"/>
-    <w:lsdException w:name="Medium Grid 3 Accent 4" w:semiHidden="0" w:uiPriority="69" w:unhideWhenUsed="0"/>
-    <w:lsdException w:name="Dark List Accent 4" w:semiHidden="0" w:uiPriority="70" w:unhideWhenUsed="0"/>
-    <w:lsdException w:name="Colorful Shading Accent 4" w:semiHidden="0" w:uiPriority="71" w:unhideWhenUsed="0"/>
-    <w:lsdException w:name="Colorful List Accent 4" w:semiHidden="0" w:uiPriority="72" w:unhideWhenUsed="0"/>
-    <w:lsdException w:name="Colorful Grid Accent 4" w:semiHidden="0" w:uiPriority="73" w:unhideWhenUsed="0"/>
-    <w:lsdException w:name="Light Shading Accent 5" w:semiHidden="0" w:uiPriority="60" w:unhideWhenUsed="0"/>
-    <w:lsdException w:name="Light List Accent 5" w:semiHidden="0" w:uiPriority="61" w:unhideWhenUsed="0"/>
-    <w:lsdException w:name="Light Grid Accent 5" w:semiHidden="0" w:uiPriority="62" w:unhideWhenUsed="0"/>
-    <w:lsdException w:name="Medium Shading 1 Accent 5" w:semiHidden="0" w:uiPriority="63" w:unhideWhenUsed="0"/>
-    <w:lsdException w:name="Medium Shading 2 Accent 5" w:semiHidden="0" w:uiPriority="64" w:unhideWhenUsed="0"/>
-    <w:lsdException w:name="Medium List 1 Accent 5" w:semiHidden="0" w:uiPriority="65" w:unhideWhenUsed="0"/>
-    <w:lsdException w:name="Medium List 2 Accent 5" w:semiHidden="0" w:uiPriority="66" w:unhideWhenUsed="0"/>
-    <w:lsdException w:name="Medium Grid 1 Accent 5" w:semiHidden="0" w:uiPriority="67" w:unhideWhenUsed="0"/>
-    <w:lsdException w:name="Medium Grid 2 Accent 5" w:semiHidden="0" w:uiPriority="68" w:unhideWhenUsed="0"/>
-    <w:lsdException w:name="Medium Grid 3 Accent 5" w:semiHidden="0" w:uiPriority="69" w:unhideWhenUsed="0"/>
-    <w:lsdException w:name="Dark List Accent 5" w:semiHidden="0" w:uiPriority="70" w:unhideWhenUsed="0"/>
-    <w:lsdException w:name="Colorful Shading Accent 5" w:semiHidden="0" w:uiPriority="71" w:unhideWhenUsed="0"/>
-    <w:lsdException w:name="Colorful List Accent 5" w:semiHidden="0" w:uiPriority="72" w:unhideWhenUsed="0"/>
-    <w:lsdException w:name="Colorful Grid Accent 5" w:semiHidden="0" w:uiPriority="73" w:unhideWhenUsed="0"/>
-    <w:lsdException w:name="Light Shading Accent 6" w:semiHidden="0" w:uiPriority="60" w:unhideWhenUsed="0"/>
-    <w:lsdException w:name="Light List Accent 6" w:semiHidden="0" w:uiPriority="61" w:unhideWhenUsed="0"/>
-    <w:lsdException w:name="Light Grid Accent 6" w:semiHidden="0" w:uiPriority="62" w:unhideWhenUsed="0"/>
-    <w:lsdException w:name="Medium Shading 1 Accent 6" w:semiHidden="0" w:uiPriority="63" w:unhideWhenUsed="0"/>
-    <w:lsdException w:name="Medium Shading 2 Accent 6" w:semiHidden="0" w:uiPriority="64" w:unhideWhenUsed="0"/>
-    <w:lsdException w:name="Medium List 1 Accent 6" w:semiHidden="0" w:uiPriority="65" w:unhideWhenUsed="0"/>
-    <w:lsdException w:name="Medium List 2 Accent 6" w:semiHidden="0" w:uiPriority="66" w:unhideWhenUsed="0"/>
-    <w:lsdException w:name="Medium Grid 1 Accent 6" w:semiHidden="0" w:uiPriority="67" w:unhideWhenUsed="0"/>
-    <w:lsdException w:name="Medium Grid 2 Accent 6" w:semiHidden="0" w:uiPriority="68" w:unhideWhenUsed="0"/>
-    <w:lsdException w:name="Medium Grid 3 Accent 6" w:semiHidden="0" w:uiPriority="69" w:unhideWhenUsed="0"/>
-    <w:lsdException w:name="Dark List Accent 6" w:semiHidden="0" w:uiPriority="70" w:unhideWhenUsed="0"/>
-    <w:lsdException w:name="Colorful Shading Accent 6" w:semiHidden="0" w:uiPriority="71" w:unhideWhenUsed="0"/>
-    <w:lsdException w:name="Colorful List Accent 6" w:semiHidden="0" w:uiPriority="72" w:unhideWhenUsed="0"/>
-    <w:lsdException w:name="Colorful Grid Accent 6" w:semiHidden="0" w:uiPriority="73" w:unhideWhenUsed="0"/>
-    <w:lsdException w:name="Subtle Emphasis" w:semiHidden="0" w:uiPriority="19" w:unhideWhenUsed="0" w:qFormat="1"/>
-    <w:lsdException w:name="Intense Emphasis" w:semiHidden="0" w:uiPriority="21" w:unhideWhenUsed="0" w:qFormat="1"/>
-    <w:lsdException w:name="Subtle Reference" w:semiHidden="0" w:uiPriority="31" w:unhideWhenUsed="0" w:qFormat="1"/>
-    <w:lsdException w:name="Intense Reference" w:semiHidden="0" w:uiPriority="32" w:unhideWhenUsed="0" w:qFormat="1"/>
-    <w:lsdException w:name="Book Title" w:semiHidden="0" w:uiPriority="33" w:unhideWhenUsed="0" w:qFormat="1"/>
-    <w:lsdException w:name="Bibliography" w:uiPriority="37"/>
-    <w:lsdException w:name="TOC Heading" w:uiPriority="39" w:qFormat="1"/>
-  </w:latentStyles>
-  <w:style w:type="paragraph" w:default="1" w:styleId="Standard">
-    <w:name w:val="Normal"/>
-    <w:qFormat/>
-    <w:rsid w:val="0021161D"/>
-    <w:pPr>
-      <w:spacing w:after="200" w:line="276" w:lineRule="auto"/>
-    </w:pPr>
-    <w:rPr>
-      <w:sz w:val="22"/>
-      <w:szCs w:val="22"/>
-      <w:lang w:eastAsia="en-US"/>
-    </w:rPr>
-  </w:style>
-  <w:style w:type="character" w:default="1" w:styleId="Absatz-Standardschriftart">
-    <w:name w:val="Default Paragraph Font"/>
-    <w:uiPriority w:val="1"/>
-    <w:semiHidden/>
-    <w:unhideWhenUsed/>
-  </w:style>
-  <w:style w:type="table" w:default="1" w:styleId="NormaleTabelle">
-    <w:name w:val="Normal Table"/>
-    <w:uiPriority w:val="99"/>
-    <w:semiHidden/>
-    <w:unhideWhenUsed/>
-    <w:tblPr>
-      <w:tblInd w:w="0" w:type="dxa"/>
-      <w:tblCellMar>
-        <w:top w:w="0" w:type="dxa"/>
-        <w:left w:w="108" w:type="dxa"/>
-        <w:bottom w:w="0" w:type="dxa"/>
-        <w:right w:w="108" w:type="dxa"/>
-      </w:tblCellMar>
-    </w:tblPr>
-  </w:style>
-  <w:style w:type="numbering" w:default="1" w:styleId="KeineListe">
-    <w:name w:val="No List"/>
-    <w:uiPriority w:val="99"/>
-    <w:semiHidden/>
-    <w:unhideWhenUsed/>
-  </w:style>
-</w:styles>
-</file>
-
-<file path=word/stylesWithEffects.xml><?xml version="1.0" encoding="utf-8"?>
-<w:styles xmlns:wpc="http://schemas.microsoft.com/office/word/2010/wordprocessingCanvas" xmlns:mc="http://schemas.openxmlformats.org/markup-compatibility/2006" xmlns:o="urn:schemas-microsoft-com:office:office" xmlns:r="http://schemas.openxmlformats.org/officeDocument/2006/relationships" xmlns:m="http://schemas.openxmlformats.org/officeDocument/2006/math" xmlns:v="urn:schemas-microsoft-com:vml" xmlns:wp14="http://schemas.microsoft.com/office/word/2010/wordprocessingDrawing" xmlns:wp="http://schemas.openxmlformats.org/drawingml/2006/wordprocessingDrawing" xmlns:w10="urn:schemas-microsoft-com:office:word" xmlns:w="http://schemas.openxmlformats.org/wordprocessingml/2006/main" xmlns:w14="http://schemas.microsoft.com/office/word/2010/wordml" xmlns:wpg="http://schemas.microsoft.com/office/word/2010/wordprocessingGroup" xmlns:wpi="http://schemas.microsoft.com/office/word/2010/wordprocessingInk" xmlns:wne="http://schemas.microsoft.com/office/word/2006/wordml" xmlns:wps="http://schemas.microsoft.com/office/word/2010/wordprocessingShape" mc:Ignorable="w14 wp14">
-  <w:docDefaults>
-    <w:rPrDefault>
-      <w:rPr>
-        <w:rFonts w:ascii="Calibri" w:eastAsia="Calibri" w:hAnsi="Calibri" w:cs="Times New Roman"/>
-        <w:lang w:val="de-DE" w:eastAsia="de-DE" w:bidi="ar-SA"/>
-      </w:rPr>
-    </w:rPrDefault>
-    <w:pPrDefault/>
-  </w:docDefaults>
-  <w:latentStyles w:defLockedState="0" w:defUIPriority="99" w:defSemiHidden="1" w:defUnhideWhenUsed="1" w:defQFormat="0" w:count="267">
-    <w:lsdException w:name="Normal" w:semiHidden="0" w:uiPriority="0" w:unhideWhenUsed="0" w:qFormat="1"/>
-    <w:lsdException w:name="heading 1" w:semiHidden="0" w:uiPriority="9" w:unhideWhenUsed="0" w:qFormat="1"/>
-    <w:lsdException w:name="heading 2" w:uiPriority="9" w:qFormat="1"/>
-    <w:lsdException w:name="heading 3" w:uiPriority="9" w:qFormat="1"/>
-    <w:lsdException w:name="heading 4" w:uiPriority="9" w:qFormat="1"/>
-    <w:lsdException w:name="heading 5" w:uiPriority="9" w:qFormat="1"/>
-    <w:lsdException w:name="heading 6" w:uiPriority="9" w:qFormat="1"/>
-    <w:lsdException w:name="heading 7" w:uiPriority="9" w:qFormat="1"/>
-    <w:lsdException w:name="heading 8" w:uiPriority="9" w:qFormat="1"/>
-    <w:lsdException w:name="heading 9" w:uiPriority="9" w:qFormat="1"/>
-    <w:lsdException w:name="toc 1" w:uiPriority="39"/>
-    <w:lsdException w:name="toc 2" w:uiPriority="39"/>
-    <w:lsdException w:name="toc 3" w:uiPriority="39"/>
-    <w:lsdException w:name="toc 4" w:uiPriority="39"/>
-    <w:lsdException w:name="toc 5" w:uiPriority="39"/>
-    <w:lsdException w:name="toc 6" w:uiPriority="39"/>
-    <w:lsdException w:name="toc 7" w:uiPriority="39"/>
-    <w:lsdException w:name="toc 8" w:uiPriority="39"/>
-    <w:lsdException w:name="toc 9" w:uiPriority="39"/>
-    <w:lsdException w:name="caption" w:uiPriority="35" w:qFormat="1"/>
-    <w:lsdException w:name="Title" w:semiHidden="0" w:uiPriority="10" w:unhideWhenUsed="0" w:qFormat="1"/>
-    <w:lsdException w:name="Default Paragraph Font" w:uiPriority="1"/>
-    <w:lsdException w:name="Subtitle" w:semiHidden="0" w:uiPriority="11" w:unhideWhenUsed="0" w:qFormat="1"/>
-    <w:lsdException w:name="Strong" w:semiHidden="0" w:uiPriority="22" w:unhideWhenUsed="0" w:qFormat="1"/>
-    <w:lsdException w:name="Emphasis" w:semiHidden="0" w:uiPriority="20" w:unhideWhenUsed="0" w:qFormat="1"/>
-    <w:lsdException w:name="Table Grid" w:semiHidden="0" w:uiPriority="59" w:unhideWhenUsed="0"/>
-    <w:lsdException w:name="Placeholder Text" w:unhideWhenUsed="0"/>
-    <w:lsdException w:name="No Spacing" w:semiHidden="0" w:uiPriority="1" w:unhideWhenUsed="0" w:qFormat="1"/>
-    <w:lsdException w:name="Light Shading" w:semiHidden="0" w:uiPriority="60" w:unhideWhenUsed="0"/>
-    <w:lsdException w:name="Light List" w:semiHidden="0" w:uiPriority="61" w:unhideWhenUsed="0"/>
-    <w:lsdException w:name="Light Grid" w:semiHidden="0" w:uiPriority="62" w:unhideWhenUsed="0"/>
-    <w:lsdException w:name="Medium Shading 1" w:semiHidden="0" w:uiPriority="63" w:unhideWhenUsed="0"/>
-    <w:lsdException w:name="Medium Shading 2" w:semiHidden="0" w:uiPriority="64" w:unhideWhenUsed="0"/>
-    <w:lsdException w:name="Medium List 1" w:semiHidden="0" w:uiPriority="65" w:unhideWhenUsed="0"/>
-    <w:lsdException w:name="Medium List 2" w:semiHidden="0" w:uiPriority="66" w:unhideWhenUsed="0"/>
-    <w:lsdException w:name="Medium Grid 1" w:semiHidden="0" w:uiPriority="67" w:unhideWhenUsed="0"/>
-    <w:lsdException w:name="Medium Grid 2" w:semiHidden="0" w:uiPriority="68" w:unhideWhenUsed="0"/>
-    <w:lsdException w:name="Medium Grid 3" w:semiHidden="0" w:uiPriority="69" w:unhideWhenUsed="0"/>
-    <w:lsdException w:name="Dark List" w:semiHidden="0" w:uiPriority="70" w:unhideWhenUsed="0"/>
-    <w:lsdException w:name="Colorful Shading" w:semiHidden="0" w:uiPriority="71" w:unhideWhenUsed="0"/>
-    <w:lsdException w:name="Colorful List" w:semiHidden="0" w:uiPriority="72" w:unhideWhenUsed="0"/>
-    <w:lsdException w:name="Colorful Grid" w:semiHidden="0" w:uiPriority="73" w:unhideWhenUsed="0"/>
-    <w:lsdException w:name="Light Shading Accent 1" w:semiHidden="0" w:uiPriority="60" w:unhideWhenUsed="0"/>
-    <w:lsdException w:name="Light List Accent 1" w:semiHidden="0" w:uiPriority="61" w:unhideWhenUsed="0"/>
-    <w:lsdException w:name="Light Grid Accent 1" w:semiHidden="0" w:uiPriority="62" w:unhideWhenUsed="0"/>
-    <w:lsdException w:name="Medium Shading 1 Accent 1" w:semiHidden="0" w:uiPriority="63" w:unhideWhenUsed="0"/>
-    <w:lsdException w:name="Medium Shading 2 Accent 1" w:semiHidden="0" w:uiPriority="64" w:unhideWhenUsed="0"/>
-    <w:lsdException w:name="Medium List 1 Accent 1" w:semiHidden="0" w:uiPriority="65" w:unhideWhenUsed="0"/>
-    <w:lsdException w:name="Revision" w:unhideWhenUsed="0"/>
-    <w:lsdException w:name="List Paragraph" w:semiHidden="0" w:uiPriority="34" w:unhideWhenUsed="0" w:qFormat="1"/>
-    <w:lsdException w:name="Quote" w:semiHidden="0" w:uiPriority="29" w:unhideWhenUsed="0" w:qFormat="1"/>
-    <w:lsdException w:name="Intense Quote" w:semiHidden="0" w:uiPriority="30" w:unhideWhenUsed="0" w:qFormat="1"/>
-    <w:lsdException w:name="Medium List 2 Accent 1" w:semiHidden="0" w:uiPriority="66" w:unhideWhenUsed="0"/>
-    <w:lsdException w:name="Medium Grid 1 Accent 1" w:semiHidden="0" w:uiPriority="67" w:unhideWhenUsed="0"/>
-    <w:lsdException w:name="Medium Grid 2 Accent 1" w:semiHidden="0" w:uiPriority="68" w:unhideWhenUsed="0"/>
-    <w:lsdException w:name="Medium Grid 3 Accent 1" w:semiHidden="0" w:uiPriority="69" w:unhideWhenUsed="0"/>
-    <w:lsdException w:name="Dark List Accent 1" w:semiHidden="0" w:uiPriority="70" w:unhideWhenUsed="0"/>
-    <w:lsdException w:name="Colorful Shading Accent 1" w:semiHidden="0" w:uiPriority="71" w:unhideWhenUsed="0"/>
-    <w:lsdException w:name="Colorful List Accent 1" w:semiHidden="0" w:uiPriority="72" w:unhideWhenUsed="0"/>
-    <w:lsdException w:name="Colorful Grid Accent 1" w:semiHidden="0" w:uiPriority="73" w:unhideWhenUsed="0"/>
-    <w:lsdException w:name="Light Shading Accent 2" w:semiHidden="0" w:uiPriority="60" w:unhideWhenUsed="0"/>
-    <w:lsdException w:name="Light List Accent 2" w:semiHidden="0" w:uiPriority="61" w:unhideWhenUsed="0"/>
-    <w:lsdException w:name="Light Grid Accent 2" w:semiHidden="0" w:uiPriority="62" w:unhideWhenUsed="0"/>
-    <w:lsdException w:name="Medium Shading 1 Accent 2" w:semiHidden="0" w:uiPriority="63" w:unhideWhenUsed="0"/>
-    <w:lsdException w:name="Medium Shading 2 Accent 2" w:semiHidden="0" w:uiPriority="64" w:unhideWhenUsed="0"/>
-    <w:lsdException w:name="Medium List 1 Accent 2" w:semiHidden="0" w:uiPriority="65" w:unhideWhenUsed="0"/>
-    <w:lsdException w:name="Medium List 2 Accent 2" w:semiHidden="0" w:uiPriority="66" w:unhideWhenUsed="0"/>
-    <w:lsdException w:name="Medium Grid 1 Accent 2" w:semiHidden="0" w:uiPriority="67" w:unhideWhenUsed="0"/>
-    <w:lsdException w:name="Medium Grid 2 Accent 2" w:semiHidden="0" w:uiPriority="68" w:unhideWhenUsed="0"/>
-    <w:lsdException w:name="Medium Grid 3 Accent 2" w:semiHidden="0" w:uiPriority="69" w:unhideWhenUsed="0"/>
-    <w:lsdException w:name="Dark List Accent 2" w:semiHidden="0" w:uiPriority="70" w:unhideWhenUsed="0"/>
-    <w:lsdException w:name="Colorful Shading Accent 2" w:semiHidden="0" w:uiPriority="71" w:unhideWhenUsed="0"/>
-    <w:lsdException w:name="Colorful List Accent 2" w:semiHidden="0" w:uiPriority="72" w:unhideWhenUsed="0"/>
-    <w:lsdException w:name="Colorful Grid Accent 2" w:semiHidden="0" w:uiPriority="73" w:unhideWhenUsed="0"/>
-    <w:lsdException w:name="Light Shading Accent 3" w:semiHidden="0" w:uiPriority="60" w:unhideWhenUsed="0"/>
-    <w:lsdException w:name="Light List Accent 3" w:semiHidden="0" w:uiPriority="61" w:unhideWhenUsed="0"/>
-    <w:lsdException w:name="Light Grid Accent 3" w:semiHidden="0" w:uiPriority="62" w:unhideWhenUsed="0"/>
-    <w:lsdException w:name="Medium Shading 1 Accent 3" w:semiHidden="0" w:uiPriority="63" w:unhideWhenUsed="0"/>
-    <w:lsdException w:name="Medium Shading 2 Accent 3" w:semiHidden="0" w:uiPriority="64" w:unhideWhenUsed="0"/>
-    <w:lsdException w:name="Medium List 1 Accent 3" w:semiHidden="0" w:uiPriority="65" w:unhideWhenUsed="0"/>
-    <w:lsdException w:name="Medium List 2 Accent 3" w:semiHidden="0" w:uiPriority="66" w:unhideWhenUsed="0"/>
-    <w:lsdException w:name="Medium Grid 1 Accent 3" w:semiHidden="0" w:uiPriority="67" w:unhideWhenUsed="0"/>
-    <w:lsdException w:name="Medium Grid 2 Accent 3" w:semiHidden="0" w:uiPriority="68" w:unhideWhenUsed="0"/>
-    <w:lsdException w:name="Medium Grid 3 Accent 3" w:semiHidden="0" w:uiPriority="69" w:unhideWhenUsed="0"/>
-    <w:lsdException w:name="Dark List Accent 3" w:semiHidden="0" w:uiPriority="70" w:unhideWhenUsed="0"/>
-    <w:lsdException w:name="Colorful Shading Accent 3" w:semiHidden="0" w:uiPriority="71" w:unhideWhenUsed="0"/>
-    <w:lsdException w:name="Colorful List Accent 3" w:semiHidden="0" w:uiPriority="72" w:unhideWhenUsed="0"/>
-    <w:lsdException w:name="Colorful Grid Accent 3" w:semiHidden="0" w:uiPriority="73" w:unhideWhenUsed="0"/>
-    <w:lsdException w:name="Light Shading Accent 4" w:semiHidden="0" w:uiPriority="60" w:unhideWhenUsed="0"/>
-    <w:lsdException w:name="Light List Accent 4" w:semiHidden="0" w:uiPriority="61" w:unhideWhenUsed="0"/>
-    <w:lsdException w:name="Light Grid Accent 4" w:semiHidden="0" w:uiPriority="62" w:unhideWhenUsed="0"/>
-    <w:lsdException w:name="Medium Shading 1 Accent 4" w:semiHidden="0" w:uiPriority="63" w:unhideWhenUsed="0"/>
-    <w:lsdException w:name="Medium Shading 2 Accent 4" w:semiHidden="0" w:uiPriority="64" w:unhideWhenUsed="0"/>
-    <w:lsdException w:name="Medium List 1 Accent 4" w:semiHidden="0" w:uiPriority="65" w:unhideWhenUsed="0"/>
-    <w:lsdException w:name="Medium List 2 Accent 4" w:semiHidden="0" w:uiPriority="66" w:unhideWhenUsed="0"/>
-    <w:lsdException w:name="Medium Grid 1 Accent 4" w:semiHidden="0" w:uiPriority="67" w:unhideWhenUsed="0"/>
-    <w:lsdException w:name="Medium Grid 2 Accent 4" w:semiHidden="0" w:uiPriority="68" w:unhideWhenUsed="0"/>
-    <w:lsdException w:name="Medium Grid 3 Accent 4" w:semiHidden="0" w:uiPriority="69" w:unhideWhenUsed="0"/>
-    <w:lsdException w:name="Dark List Accent 4" w:semiHidden="0" w:uiPriority="70" w:unhideWhenUsed="0"/>
-    <w:lsdException w:name="Colorful Shading Accent 4" w:semiHidden="0" w:uiPriority="71" w:unhideWhenUsed="0"/>
-    <w:lsdException w:name="Colorful List Accent 4" w:semiHidden="0" w:uiPriority="72" w:unhideWhenUsed="0"/>
-    <w:lsdException w:name="Colorful Grid Accent 4" w:semiHidden="0" w:uiPriority="73" w:unhideWhenUsed="0"/>
-    <w:lsdException w:name="Light Shading Accent 5" w:semiHidden="0" w:uiPriority="60" w:unhideWhenUsed="0"/>
-    <w:lsdException w:name="Light List Accent 5" w:semiHidden="0" w:uiPriority="61" w:unhideWhenUsed="0"/>
-    <w:lsdException w:name="Light Grid Accent 5" w:semiHidden="0" w:uiPriority="62" w:unhideWhenUsed="0"/>
-    <w:lsdException w:name="Medium Shading 1 Accent 5" w:semiHidden="0" w:uiPriority="63" w:unhideWhenUsed="0"/>
-    <w:lsdException w:name="Medium Shading 2 Accent 5" w:semiHidden="0" w:uiPriority="64" w:unhideWhenUsed="0"/>
-    <w:lsdException w:name="Medium List 1 Accent 5" w:semiHidden="0" w:uiPriority="65" w:unhideWhenUsed="0"/>
-    <w:lsdException w:name="Medium List 2 Accent 5" w:semiHidden="0" w:uiPriority="66" w:unhideWhenUsed="0"/>
-    <w:lsdException w:name="Medium Grid 1 Accent 5" w:semiHidden="0" w:uiPriority="67" w:unhideWhenUsed="0"/>
-    <w:lsdException w:name="Medium Grid 2 Accent 5" w:semiHidden="0" w:uiPriority="68" w:unhideWhenUsed="0"/>
-    <w:lsdException w:name="Medium Grid 3 Accent 5" w:semiHidden="0" w:uiPriority="69" w:unhideWhenUsed="0"/>
-    <w:lsdException w:name="Dark List Accent 5" w:semiHidden="0" w:uiPriority="70" w:unhideWhenUsed="0"/>
-    <w:lsdException w:name="Colorful Shading Accent 5" w:semiHidden="0" w:uiPriority="71" w:unhideWhenUsed="0"/>
-    <w:lsdException w:name="Colorful List Accent 5" w:semiHidden="0" w:uiPriority="72" w:unhideWhenUsed="0"/>
-    <w:lsdException w:name="Colorful Grid Accent 5" w:semiHidden="0" w:uiPriority="73" w:unhideWhenUsed="0"/>
-    <w:lsdException w:name="Light Shading Accent 6" w:semiHidden="0" w:uiPriority="60" w:unhideWhenUsed="0"/>
-    <w:lsdException w:name="Light List Accent 6" w:semiHidden="0" w:uiPriority="61" w:unhideWhenUsed="0"/>
-    <w:lsdException w:name="Light Grid Accent 6" w:semiHidden="0" w:uiPriority="62" w:unhideWhenUsed="0"/>
-    <w:lsdException w:name="Medium Shading 1 Accent 6" w:semiHidden="0" w:uiPriority="63" w:unhideWhenUsed="0"/>
-    <w:lsdException w:name="Medium Shading 2 Accent 6" w:semiHidden="0" w:uiPriority="64" w:unhideWhenUsed="0"/>
-    <w:lsdException w:name="Medium List 1 Accent 6" w:semiHidden="0" w:uiPriority="65" w:unhideWhenUsed="0"/>
-    <w:lsdException w:name="Medium List 2 Accent 6" w:semiHidden="0" w:uiPriority="66" w:unhideWhenUsed="0"/>
-    <w:lsdException w:name="Medium Grid 1 Accent 6" w:semiHidden="0" w:uiPriority="67" w:unhideWhenUsed="0"/>
-    <w:lsdException w:name="Medium Grid 2 Accent 6" w:semiHidden="0" w:uiPriority="68" w:unhideWhenUsed="0"/>
-    <w:lsdException w:name="Medium Grid 3 Accent 6" w:semiHidden="0" w:uiPriority="69" w:unhideWhenUsed="0"/>
-    <w:lsdException w:name="Dark List Accent 6" w:semiHidden="0" w:uiPriority="70" w:unhideWhenUsed="0"/>
-    <w:lsdException w:name="Colorful Shading Accent 6" w:semiHidden="0" w:uiPriority="71" w:unhideWhenUsed="0"/>
-    <w:lsdException w:name="Colorful List Accent 6" w:semiHidden="0" w:uiPriority="72" w:unhideWhenUsed="0"/>
-    <w:lsdException w:name="Colorful Grid Accent 6" w:semiHidden="0" w:uiPriority="73" w:unhideWhenUsed="0"/>
-    <w:lsdException w:name="Subtle Emphasis" w:semiHidden="0" w:uiPriority="19" w:unhideWhenUsed="0" w:qFormat="1"/>
-    <w:lsdException w:name="Intense Emphasis" w:semiHidden="0" w:uiPriority="21" w:unhideWhenUsed="0" w:qFormat="1"/>
-    <w:lsdException w:name="Subtle Reference" w:semiHidden="0" w:uiPriority="31" w:unhideWhenUsed="0" w:qFormat="1"/>
-    <w:lsdException w:name="Intense Reference" w:semiHidden="0" w:uiPriority="32" w:unhideWhenUsed="0" w:qFormat="1"/>
-    <w:lsdException w:name="Book Title" w:semiHidden="0" w:uiPriority="33" w:unhideWhenUsed="0" w:qFormat="1"/>
-    <w:lsdException w:name="Bibliography" w:uiPriority="37"/>
-    <w:lsdException w:name="TOC Heading" w:uiPriority="39" w:qFormat="1"/>
+  <w:latentStyles w:defLockedState="0" w:defUIPriority="99" w:defSemiHidden="0" w:defUnhideWhenUsed="0" w:defQFormat="0" w:count="376">
+    <w:lsdException w:name="Normal" w:uiPriority="0" w:qFormat="1"/>
+    <w:lsdException w:name="heading 1" w:uiPriority="9" w:qFormat="1"/>
+    <w:lsdException w:name="heading 2" w:semiHidden="1" w:uiPriority="9" w:unhideWhenUsed="1" w:qFormat="1"/>
+    <w:lsdException w:name="heading 3" w:semiHidden="1" w:uiPriority="9" w:unhideWhenUsed="1" w:qFormat="1"/>
+    <w:lsdException w:name="heading 4" w:semiHidden="1" w:uiPriority="9" w:unhideWhenUsed="1" w:qFormat="1"/>
+    <w:lsdException w:name="heading 5" w:semiHidden="1" w:uiPriority="9" w:unhideWhenUsed="1" w:qFormat="1"/>
+    <w:lsdException w:name="heading 6" w:semiHidden="1" w:uiPriority="9" w:unhideWhenUsed="1" w:qFormat="1"/>
+    <w:lsdException w:name="heading 7" w:semiHidden="1" w:uiPriority="9" w:unhideWhenUsed="1" w:qFormat="1"/>
+    <w:lsdException w:name="heading 8" w:semiHidden="1" w:uiPriority="9" w:unhideWhenUsed="1" w:qFormat="1"/>
+    <w:lsdException w:name="heading 9" w:semiHidden="1" w:uiPriority="9" w:unhideWhenUsed="1" w:qFormat="1"/>
+    <w:lsdException w:name="index 1" w:semiHidden="1" w:unhideWhenUsed="1"/>
+    <w:lsdException w:name="index 2" w:semiHidden="1" w:unhideWhenUsed="1"/>
+    <w:lsdException w:name="index 3" w:semiHidden="1" w:unhideWhenUsed="1"/>
+    <w:lsdException w:name="index 4" w:semiHidden="1" w:unhideWhenUsed="1"/>
+    <w:lsdException w:name="index 5" w:semiHidden="1" w:unhideWhenUsed="1"/>
+    <w:lsdException w:name="index 6" w:semiHidden="1" w:unhideWhenUsed="1"/>
+    <w:lsdException w:name="index 7" w:semiHidden="1" w:unhideWhenUsed="1"/>
+    <w:lsdException w:name="index 8" w:semiHidden="1" w:unhideWhenUsed="1"/>
+    <w:lsdException w:name="index 9" w:semiHidden="1" w:unhideWhenUsed="1"/>
+    <w:lsdException w:name="toc 1" w:semiHidden="1" w:uiPriority="39" w:unhideWhenUsed="1"/>
+    <w:lsdException w:name="toc 2" w:semiHidden="1" w:uiPriority="39" w:unhideWhenUsed="1"/>
+    <w:lsdException w:name="toc 3" w:semiHidden="1" w:uiPriority="39" w:unhideWhenUsed="1"/>
+    <w:lsdException w:name="toc 4" w:semiHidden="1" w:uiPriority="39" w:unhideWhenUsed="1"/>
+    <w:lsdException w:name="toc 5" w:semiHidden="1" w:uiPriority="39" w:unhideWhenUsed="1"/>
+    <w:lsdException w:name="toc 6" w:semiHidden="1" w:uiPriority="39" w:unhideWhenUsed="1"/>
+    <w:lsdException w:name="toc 7" w:semiHidden="1" w:uiPriority="39" w:unhideWhenUsed="1"/>
+    <w:lsdException w:name="toc 8" w:semiHidden="1" w:uiPriority="39" w:unhideWhenUsed="1"/>
+    <w:lsdException w:name="toc 9" w:semiHidden="1" w:uiPriority="39" w:unhideWhenUsed="1"/>
+    <w:lsdException w:name="Normal Indent" w:semiHidden="1" w:unhideWhenUsed="1"/>
+    <w:lsdException w:name="footnote text" w:semiHidden="1" w:unhideWhenUsed="1"/>
+    <w:lsdException w:name="annotation text" w:semiHidden="1" w:unhideWhenUsed="1"/>
+    <w:lsdException w:name="header" w:semiHidden="1" w:unhideWhenUsed="1"/>
+    <w:lsdException w:name="footer" w:semiHidden="1" w:unhideWhenUsed="1"/>
+    <w:lsdException w:name="index heading" w:semiHidden="1" w:unhideWhenUsed="1"/>
+    <w:lsdException w:name="caption" w:semiHidden="1" w:uiPriority="35" w:unhideWhenUsed="1" w:qFormat="1"/>
+    <w:lsdException w:name="table of figures" w:semiHidden="1" w:unhideWhenUsed="1"/>
+    <w:lsdException w:name="envelope address" w:semiHidden="1" w:unhideWhenUsed="1"/>
+    <w:lsdException w:name="envelope return" w:semiHidden="1" w:unhideWhenUsed="1"/>
+    <w:lsdException w:name="footnote reference" w:semiHidden="1" w:unhideWhenUsed="1"/>
+    <w:lsdException w:name="annotation reference" w:semiHidden="1" w:unhideWhenUsed="1"/>
+    <w:lsdException w:name="line number" w:semiHidden="1" w:unhideWhenUsed="1"/>
+    <w:lsdException w:name="page number" w:semiHidden="1" w:unhideWhenUsed="1"/>
+    <w:lsdException w:name="endnote reference" w:semiHidden="1" w:unhideWhenUsed="1"/>
+    <w:lsdException w:name="endnote text" w:semiHidden="1" w:unhideWhenUsed="1"/>
+    <w:lsdException w:name="table of authorities" w:semiHidden="1" w:unhideWhenUsed="1"/>
+    <w:lsdException w:name="macro" w:semiHidden="1" w:unhideWhenUsed="1"/>
+    <w:lsdException w:name="toa heading" w:semiHidden="1" w:unhideWhenUsed="1"/>
+    <w:lsdException w:name="List" w:semiHidden="1" w:unhideWhenUsed="1"/>
+    <w:lsdException w:name="List Bullet" w:semiHidden="1" w:unhideWhenUsed="1"/>
+    <w:lsdException w:name="List Number" w:semiHidden="1" w:unhideWhenUsed="1"/>
+    <w:lsdException w:name="List 2" w:semiHidden="1" w:unhideWhenUsed="1"/>
+    <w:lsdException w:name="List 3" w:semiHidden="1" w:unhideWhenUsed="1"/>
+    <w:lsdException w:name="List 4" w:semiHidden="1" w:unhideWhenUsed="1"/>
+    <w:lsdException w:name="List 5" w:semiHidden="1" w:unhideWhenUsed="1"/>
+    <w:lsdException w:name="List Bullet 2" w:semiHidden="1" w:unhideWhenUsed="1"/>
+    <w:lsdException w:name="List Bullet 3" w:semiHidden="1" w:unhideWhenUsed="1"/>
+    <w:lsdException w:name="List Bullet 4" w:semiHidden="1" w:unhideWhenUsed="1"/>
+    <w:lsdException w:name="List Bullet 5" w:semiHidden="1" w:unhideWhenUsed="1"/>
+    <w:lsdException w:name="List Number 2" w:semiHidden="1" w:unhideWhenUsed="1"/>
+    <w:lsdException w:name="List Number 3" w:semiHidden="1" w:unhideWhenUsed="1"/>
+    <w:lsdException w:name="List Number 4" w:semiHidden="1" w:unhideWhenUsed="1"/>
+    <w:lsdException w:name="List Number 5" w:semiHidden="1" w:unhideWhenUsed="1"/>
+    <w:lsdException w:name="Title" w:uiPriority="10" w:qFormat="1"/>
+    <w:lsdException w:name="Closing" w:semiHidden="1" w:unhideWhenUsed="1"/>
+    <w:lsdException w:name="Signature" w:semiHidden="1" w:unhideWhenUsed="1"/>
+    <w:lsdException w:name="Default Paragraph Font" w:semiHidden="1" w:uiPriority="1" w:unhideWhenUsed="1"/>
+    <w:lsdException w:name="Body Text" w:semiHidden="1" w:unhideWhenUsed="1"/>
+    <w:lsdException w:name="Body Text Indent" w:semiHidden="1" w:unhideWhenUsed="1"/>
+    <w:lsdException w:name="List Continue" w:semiHidden="1" w:unhideWhenUsed="1"/>
+    <w:lsdException w:name="List Continue 2" w:semiHidden="1" w:unhideWhenUsed="1"/>
+    <w:lsdException w:name="List Continue 3" w:semiHidden="1" w:unhideWhenUsed="1"/>
+    <w:lsdException w:name="List Continue 4" w:semiHidden="1" w:unhideWhenUsed="1"/>
+    <w:lsdException w:name="List Continue 5" w:semiHidden="1" w:unhideWhenUsed="1"/>
+    <w:lsdException w:name="Message Header" w:semiHidden="1" w:unhideWhenUsed="1"/>
+    <w:lsdException w:name="Subtitle" w:uiPriority="11" w:qFormat="1"/>
+    <w:lsdException w:name="Salutation" w:semiHidden="1" w:unhideWhenUsed="1"/>
+    <w:lsdException w:name="Date" w:semiHidden="1" w:unhideWhenUsed="1"/>
+    <w:lsdException w:name="Body Text First Indent" w:semiHidden="1" w:unhideWhenUsed="1"/>
+    <w:lsdException w:name="Body Text First Indent 2" w:semiHidden="1" w:unhideWhenUsed="1"/>
+    <w:lsdException w:name="Note Heading" w:semiHidden="1" w:unhideWhenUsed="1"/>
+    <w:lsdException w:name="Body Text 2" w:semiHidden="1" w:unhideWhenUsed="1"/>
+    <w:lsdException w:name="Body Text 3" w:semiHidden="1" w:unhideWhenUsed="1"/>
+    <w:lsdException w:name="Body Text Indent 2" w:semiHidden="1" w:unhideWhenUsed="1"/>
+    <w:lsdException w:name="Body Text Indent 3" w:semiHidden="1" w:unhideWhenUsed="1"/>
+    <w:lsdException w:name="Block Text" w:semiHidden="1" w:unhideWhenUsed="1"/>
+    <w:lsdException w:name="Hyperlink" w:semiHidden="1" w:unhideWhenUsed="1"/>
+    <w:lsdException w:name="FollowedHyperlink" w:semiHidden="1" w:unhideWhenUsed="1"/>
+    <w:lsdException w:name="Strong" w:uiPriority="22" w:qFormat="1"/>
+    <w:lsdException w:name="Emphasis" w:uiPriority="20" w:qFormat="1"/>
+    <w:lsdException w:name="Document Map" w:semiHidden="1" w:unhideWhenUsed="1"/>
+    <w:lsdException w:name="Plain Text" w:semiHidden="1" w:unhideWhenUsed="1"/>
+    <w:lsdException w:name="E-mail Signature" w:semiHidden="1" w:unhideWhenUsed="1"/>
+    <w:lsdException w:name="HTML Top of Form" w:semiHidden="1" w:unhideWhenUsed="1"/>
+    <w:lsdException w:name="HTML Bottom of Form" w:semiHidden="1" w:unhideWhenUsed="1"/>
+    <w:lsdException w:name="Normal (Web)" w:semiHidden="1" w:unhideWhenUsed="1"/>
+    <w:lsdException w:name="HTML Acronym" w:semiHidden="1" w:unhideWhenUsed="1"/>
+    <w:lsdException w:name="HTML Address" w:semiHidden="1" w:unhideWhenUsed="1"/>
+    <w:lsdException w:name="HTML Cite" w:semiHidden="1" w:unhideWhenUsed="1"/>
+    <w:lsdException w:name="HTML Code" w:semiHidden="1" w:unhideWhenUsed="1"/>
+    <w:lsdException w:name="HTML Definition" w:semiHidden="1" w:unhideWhenUsed="1"/>
+    <w:lsdException w:name="HTML Keyboard" w:semiHidden="1" w:unhideWhenUsed="1"/>
+    <w:lsdException w:name="HTML Preformatted" w:semiHidden="1" w:unhideWhenUsed="1"/>
+    <w:lsdException w:name="HTML Sample" w:semiHidden="1" w:unhideWhenUsed="1"/>
+    <w:lsdException w:name="HTML Typewriter" w:semiHidden="1" w:unhideWhenUsed="1"/>
+    <w:lsdException w:name="HTML Variable" w:semiHidden="1" w:unhideWhenUsed="1"/>
+    <w:lsdException w:name="Normal Table" w:semiHidden="1" w:unhideWhenUsed="1"/>
+    <w:lsdException w:name="annotation subject" w:semiHidden="1" w:unhideWhenUsed="1"/>
+    <w:lsdException w:name="No List" w:semiHidden="1" w:unhideWhenUsed="1"/>
+    <w:lsdException w:name="Outline List 1" w:semiHidden="1" w:unhideWhenUsed="1"/>
+    <w:lsdException w:name="Outline List 2" w:semiHidden="1" w:unhideWhenUsed="1"/>
+    <w:lsdException w:name="Outline List 3" w:semiHidden="1" w:unhideWhenUsed="1"/>
+    <w:lsdException w:name="Table Simple 1" w:semiHidden="1" w:unhideWhenUsed="1"/>
+    <w:lsdException w:name="Table Simple 2" w:semiHidden="1" w:unhideWhenUsed="1"/>
+    <w:lsdException w:name="Table Simple 3" w:semiHidden="1" w:unhideWhenUsed="1"/>
+    <w:lsdException w:name="Table Classic 1" w:semiHidden="1" w:unhideWhenUsed="1"/>
+    <w:lsdException w:name="Table Classic 2" w:semiHidden="1" w:unhideWhenUsed="1"/>
+    <w:lsdException w:name="Table Classic 3" w:semiHidden="1" w:unhideWhenUsed="1"/>
+    <w:lsdException w:name="Table Classic 4" w:semiHidden="1" w:unhideWhenUsed="1"/>
+    <w:lsdException w:name="Table Colorful 1" w:semiHidden="1" w:unhideWhenUsed="1"/>
+    <w:lsdException w:name="Table Colorful 2" w:semiHidden="1" w:unhideWhenUsed="1"/>
+    <w:lsdException w:name="Table Colorful 3" w:semiHidden="1" w:unhideWhenUsed="1"/>
+    <w:lsdException w:name="Table Columns 1" w:semiHidden="1" w:unhideWhenUsed="1"/>
+    <w:lsdException w:name="Table Columns 2" w:semiHidden="1" w:unhideWhenUsed="1"/>
+    <w:lsdException w:name="Table Columns 3" w:semiHidden="1" w:unhideWhenUsed="1"/>
+    <w:lsdException w:name="Table Columns 4" w:semiHidden="1" w:unhideWhenUsed="1"/>
+    <w:lsdException w:name="Table Columns 5" w:semiHidden="1" w:unhideWhenUsed="1"/>
+    <w:lsdException w:name="Table Grid 1" w:semiHidden="1" w:unhideWhenUsed="1"/>
+    <w:lsdException w:name="Table Grid 2" w:semiHidden="1" w:unhideWhenUsed="1"/>
+    <w:lsdException w:name="Table Grid 3" w:semiHidden="1" w:unhideWhenUsed="1"/>
+    <w:lsdException w:name="Table Grid 4" w:semiHidden="1" w:unhideWhenUsed="1"/>
+    <w:lsdException w:name="Table Grid 5" w:semiHidden="1" w:unhideWhenUsed="1"/>
+    <w:lsdException w:name="Table Grid 6" w:semiHidden="1" w:unhideWhenUsed="1"/>
+    <w:lsdException w:name="Table Grid 7" w:semiHidden="1" w:unhideWhenUsed="1"/>
+    <w:lsdException w:name="Table Grid 8" w:semiHidden="1" w:unhideWhenUsed="1"/>
+    <w:lsdException w:name="Table List 1" w:semiHidden="1" w:unhideWhenUsed="1"/>
+    <w:lsdException w:name="Table List 2" w:semiHidden="1" w:unhideWhenUsed="1"/>
+    <w:lsdException w:name="Table List 3" w:semiHidden="1" w:unhideWhenUsed="1"/>
+    <w:lsdException w:name="Table List 4" w:semiHidden="1" w:unhideWhenUsed="1"/>
+    <w:lsdException w:name="Table List 5" w:semiHidden="1" w:unhideWhenUsed="1"/>
+    <w:lsdException w:name="Table List 6" w:semiHidden="1" w:unhideWhenUsed="1"/>
+    <w:lsdException w:name="Table List 7" w:semiHidden="1" w:unhideWhenUsed="1"/>
+    <w:lsdException w:name="Table List 8" w:semiHidden="1" w:unhideWhenUsed="1"/>
+    <w:lsdException w:name="Table 3D effects 1" w:semiHidden="1" w:unhideWhenUsed="1"/>
+    <w:lsdException w:name="Table 3D effects 2" w:semiHidden="1" w:unhideWhenUsed="1"/>
+    <w:lsdException w:name="Table 3D effects 3" w:semiHidden="1" w:unhideWhenUsed="1"/>
+    <w:lsdException w:name="Table Contemporary" w:semiHidden="1" w:unhideWhenUsed="1"/>
+    <w:lsdException w:name="Table Elegant" w:semiHidden="1" w:unhideWhenUsed="1"/>
+    <w:lsdException w:name="Table Professional" w:semiHidden="1" w:unhideWhenUsed="1"/>
+    <w:lsdException w:name="Table Subtle 1" w:semiHidden="1" w:unhideWhenUsed="1"/>
+    <w:lsdException w:name="Table Subtle 2" w:semiHidden="1" w:unhideWhenUsed="1"/>
+    <w:lsdException w:name="Table Web 1" w:semiHidden="1" w:unhideWhenUsed="1"/>
+    <w:lsdException w:name="Table Web 2" w:semiHidden="1" w:unhideWhenUsed="1"/>
+    <w:lsdException w:name="Table Web 3" w:semiHidden="1" w:unhideWhenUsed="1"/>
+    <w:lsdException w:name="Balloon Text" w:semiHidden="1" w:unhideWhenUsed="1"/>
+    <w:lsdException w:name="Table Grid" w:uiPriority="59"/>
+    <w:lsdException w:name="Table Theme" w:semiHidden="1" w:unhideWhenUsed="1"/>
+    <w:lsdException w:name="Placeholder Text" w:semiHidden="1"/>
+    <w:lsdException w:name="No Spacing" w:uiPriority="1" w:qFormat="1"/>
+    <w:lsdException w:name="Light Shading" w:uiPriority="60"/>
+    <w:lsdException w:name="Light List" w:uiPriority="61"/>
+    <w:lsdException w:name="Light Grid" w:uiPriority="62"/>
+    <w:lsdException w:name="Medium Shading 1" w:uiPriority="63"/>
+    <w:lsdException w:name="Medium Shading 2" w:uiPriority="64"/>
+    <w:lsdException w:name="Medium List 1" w:uiPriority="65"/>
+    <w:lsdException w:name="Medium List 2" w:uiPriority="66"/>
+    <w:lsdException w:name="Medium Grid 1" w:uiPriority="67"/>
+    <w:lsdException w:name="Medium Grid 2" w:uiPriority="68"/>
+    <w:lsdException w:name="Medium Grid 3" w:uiPriority="69"/>
+    <w:lsdException w:name="Dark List" w:uiPriority="70"/>
+    <w:lsdException w:name="Colorful Shading" w:uiPriority="71"/>
+    <w:lsdException w:name="Colorful List" w:uiPriority="72"/>
+    <w:lsdException w:name="Colorful Grid" w:uiPriority="73"/>
+    <w:lsdException w:name="Light Shading Accent 1" w:uiPriority="60"/>
+    <w:lsdException w:name="Light List Accent 1" w:uiPriority="61"/>
+    <w:lsdException w:name="Light Grid Accent 1" w:uiPriority="62"/>
+    <w:lsdException w:name="Medium Shading 1 Accent 1" w:uiPriority="63"/>
+    <w:lsdException w:name="Medium Shading 2 Accent 1" w:uiPriority="64"/>
+    <w:lsdException w:name="Medium List 1 Accent 1" w:uiPriority="65"/>
+    <w:lsdException w:name="Revision" w:semiHidden="1"/>
+    <w:lsdException w:name="List Paragraph" w:uiPriority="34" w:qFormat="1"/>
+    <w:lsdException w:name="Quote" w:uiPriority="29" w:qFormat="1"/>
+    <w:lsdException w:name="Intense Quote" w:uiPriority="30" w:qFormat="1"/>
+    <w:lsdException w:name="Medium List 2 Accent 1" w:uiPriority="66"/>
+    <w:lsdException w:name="Medium Grid 1 Accent 1" w:uiPriority="67"/>
+    <w:lsdException w:name="Medium Grid 2 Accent 1" w:uiPriority="68"/>
+    <w:lsdException w:name="Medium Grid 3 Accent 1" w:uiPriority="69"/>
+    <w:lsdException w:name="Dark List Accent 1" w:uiPriority="70"/>
+    <w:lsdException w:name="Colorful Shading Accent 1" w:uiPriority="71"/>
+    <w:lsdException w:name="Colorful List Accent 1" w:uiPriority="72"/>
+    <w:lsdException w:name="Colorful Grid Accent 1" w:uiPriority="73"/>
+    <w:lsdException w:name="Light Shading Accent 2" w:uiPriority="60"/>
+    <w:lsdException w:name="Light List Accent 2" w:uiPriority="61"/>
+    <w:lsdException w:name="Light Grid Accent 2" w:uiPriority="62"/>
+    <w:lsdException w:name="Medium Shading 1 Accent 2" w:uiPriority="63"/>
+    <w:lsdException w:name="Medium Shading 2 Accent 2" w:uiPriority="64"/>
+    <w:lsdException w:name="Medium List 1 Accent 2" w:uiPriority="65"/>
+    <w:lsdException w:name="Medium List 2 Accent 2" w:uiPriority="66"/>
+    <w:lsdException w:name="Medium Grid 1 Accent 2" w:uiPriority="67"/>
+    <w:lsdException w:name="Medium Grid 2 Accent 2" w:uiPriority="68"/>
+    <w:lsdException w:name="Medium Grid 3 Accent 2" w:uiPriority="69"/>
+    <w:lsdException w:name="Dark List Accent 2" w:uiPriority="70"/>
+    <w:lsdException w:name="Colorful Shading Accent 2" w:uiPriority="71"/>
+    <w:lsdException w:name="Colorful List Accent 2" w:uiPriority="72"/>
+    <w:lsdException w:name="Colorful Grid Accent 2" w:uiPriority="73"/>
+    <w:lsdException w:name="Light Shading Accent 3" w:uiPriority="60"/>
+    <w:lsdException w:name="Light List Accent 3" w:uiPriority="61"/>
+    <w:lsdException w:name="Light Grid Accent 3" w:uiPriority="62"/>
+    <w:lsdException w:name="Medium Shading 1 Accent 3" w:uiPriority="63"/>
+    <w:lsdException w:name="Medium Shading 2 Accent 3" w:uiPriority="64"/>
+    <w:lsdException w:name="Medium List 1 Accent 3" w:uiPriority="65"/>
+    <w:lsdException w:name="Medium List 2 Accent 3" w:uiPriority="66"/>
+    <w:lsdException w:name="Medium Grid 1 Accent 3" w:uiPriority="67"/>
+    <w:lsdException w:name="Medium Grid 2 Accent 3" w:uiPriority="68"/>
+    <w:lsdException w:name="Medium Grid 3 Accent 3" w:uiPriority="69"/>
+    <w:lsdException w:name="Dark List Accent 3" w:uiPriority="70"/>
+    <w:lsdException w:name="Colorful Shading Accent 3" w:uiPriority="71"/>
+    <w:lsdException w:name="Colorful List Accent 3" w:uiPriority="72"/>
+    <w:lsdException w:name="Colorful Grid Accent 3" w:uiPriority="73"/>
+    <w:lsdException w:name="Light Shading Accent 4" w:uiPriority="60"/>
+    <w:lsdException w:name="Light List Accent 4" w:uiPriority="61"/>
+    <w:lsdException w:name="Light Grid Accent 4" w:uiPriority="62"/>
+    <w:lsdException w:name="Medium Shading 1 Accent 4" w:uiPriority="63"/>
+    <w:lsdException w:name="Medium Shading 2 Accent 4" w:uiPriority="64"/>
+    <w:lsdException w:name="Medium List 1 Accent 4" w:uiPriority="65"/>
+    <w:lsdException w:name="Medium List 2 Accent 4" w:uiPriority="66"/>
+    <w:lsdException w:name="Medium Grid 1 Accent 4" w:uiPriority="67"/>
+    <w:lsdException w:name="Medium Grid 2 Accent 4" w:uiPriority="68"/>
+    <w:lsdException w:name="Medium Grid 3 Accent 4" w:uiPriority="69"/>
+    <w:lsdException w:name="Dark List Accent 4" w:uiPriority="70"/>
+    <w:lsdException w:name="Colorful Shading Accent 4" w:uiPriority="71"/>
+    <w:lsdException w:name="Colorful List Accent 4" w:uiPriority="72"/>
+    <w:lsdException w:name="Colorful Grid Accent 4" w:uiPriority="73"/>
+    <w:lsdException w:name="Light Shading Accent 5" w:uiPriority="60"/>
+    <w:lsdException w:name="Light List Accent 5" w:uiPriority="61"/>
+    <w:lsdException w:name="Light Grid Accent 5" w:uiPriority="62"/>
+    <w:lsdException w:name="Medium Shading 1 Accent 5" w:uiPriority="63"/>
+    <w:lsdException w:name="Medium Shading 2 Accent 5" w:uiPriority="64"/>
+    <w:lsdException w:name="Medium List 1 Accent 5" w:uiPriority="65"/>
+    <w:lsdException w:name="Medium List 2 Accent 5" w:uiPriority="66"/>
+    <w:lsdException w:name="Medium Grid 1 Accent 5" w:uiPriority="67"/>
+    <w:lsdException w:name="Medium Grid 2 Accent 5" w:uiPriority="68"/>
+    <w:lsdException w:name="Medium Grid 3 Accent 5" w:uiPriority="69"/>
+    <w:lsdException w:name="Dark List Accent 5" w:uiPriority="70"/>
+    <w:lsdException w:name="Colorful Shading Accent 5" w:uiPriority="71"/>
+    <w:lsdException w:name="Colorful List Accent 5" w:uiPriority="72"/>
+    <w:lsdException w:name="Colorful Grid Accent 5" w:uiPriority="73"/>
+    <w:lsdException w:name="Light Shading Accent 6" w:uiPriority="60"/>
+    <w:lsdException w:name="Light List Accent 6" w:uiPriority="61"/>
+    <w:lsdException w:name="Light Grid Accent 6" w:uiPriority="62"/>
+    <w:lsdException w:name="Medium Shading 1 Accent 6" w:uiPriority="63"/>
+    <w:lsdException w:name="Medium Shading 2 Accent 6" w:uiPriority="64"/>
+    <w:lsdException w:name="Medium List 1 Accent 6" w:uiPriority="65"/>
+    <w:lsdException w:name="Medium List 2 Accent 6" w:uiPriority="66"/>
+    <w:lsdException w:name="Medium Grid 1 Accent 6" w:uiPriority="67"/>
+    <w:lsdException w:name="Medium Grid 2 Accent 6" w:uiPriority="68"/>
+    <w:lsdException w:name="Medium Grid 3 Accent 6" w:uiPriority="69"/>
+    <w:lsdException w:name="Dark List Accent 6" w:uiPriority="70"/>
+    <w:lsdException w:name="Colorful Shading Accent 6" w:uiPriority="71"/>
+    <w:lsdException w:name="Colorful List Accent 6" w:uiPriority="72"/>
+    <w:lsdException w:name="Colorful Grid Accent 6" w:uiPriority="73"/>
+    <w:lsdException w:name="Subtle Emphasis" w:uiPriority="19" w:qFormat="1"/>
+    <w:lsdException w:name="Intense Emphasis" w:uiPriority="21" w:qFormat="1"/>
+    <w:lsdException w:name="Subtle Reference" w:uiPriority="31" w:qFormat="1"/>
+    <w:lsdException w:name="Intense Reference" w:uiPriority="32" w:qFormat="1"/>
+    <w:lsdException w:name="Book Title" w:uiPriority="33" w:qFormat="1"/>
+    <w:lsdException w:name="Bibliography" w:semiHidden="1" w:uiPriority="37" w:unhideWhenUsed="1"/>
+    <w:lsdException w:name="TOC Heading" w:semiHidden="1" w:uiPriority="39" w:unhideWhenUsed="1" w:qFormat="1"/>
+    <w:lsdException w:name="Plain Table 1" w:uiPriority="41"/>
+    <w:lsdException w:name="Plain Table 2" w:uiPriority="42"/>
+    <w:lsdException w:name="Plain Table 3" w:uiPriority="43"/>
+    <w:lsdException w:name="Plain Table 4" w:uiPriority="44"/>
+    <w:lsdException w:name="Plain Table 5" w:uiPriority="45"/>
+    <w:lsdException w:name="Grid Table Light" w:uiPriority="40"/>
+    <w:lsdException w:name="Grid Table 1 Light" w:uiPriority="46"/>
+    <w:lsdException w:name="Grid Table 2" w:uiPriority="47"/>
+    <w:lsdException w:name="Grid Table 3" w:uiPriority="48"/>
+    <w:lsdException w:name="Grid Table 4" w:uiPriority="49"/>
+    <w:lsdException w:name="Grid Table 5 Dark" w:uiPriority="50"/>
+    <w:lsdException w:name="Grid Table 6 Colorful" w:uiPriority="51"/>
+    <w:lsdException w:name="Grid Table 7 Colorful" w:uiPriority="52"/>
+    <w:lsdException w:name="Grid Table 1 Light Accent 1" w:uiPriority="46"/>
+    <w:lsdException w:name="Grid Table 2 Accent 1" w:uiPriority="47"/>
+    <w:lsdException w:name="Grid Table 3 Accent 1" w:uiPriority="48"/>
+    <w:lsdException w:name="Grid Table 4 Accent 1" w:uiPriority="49"/>
+    <w:lsdException w:name="Grid Table 5 Dark Accent 1" w:uiPriority="50"/>
+    <w:lsdException w:name="Grid Table 6 Colorful Accent 1" w:uiPriority="51"/>
+    <w:lsdException w:name="Grid Table 7 Colorful Accent 1" w:uiPriority="52"/>
+    <w:lsdException w:name="Grid Table 1 Light Accent 2" w:uiPriority="46"/>
+    <w:lsdException w:name="Grid Table 2 Accent 2" w:uiPriority="47"/>
+    <w:lsdException w:name="Grid Table 3 Accent 2" w:uiPriority="48"/>
+    <w:lsdException w:name="Grid Table 4 Accent 2" w:uiPriority="49"/>
+    <w:lsdException w:name="Grid Table 5 Dark Accent 2" w:uiPriority="50"/>
+    <w:lsdException w:name="Grid Table 6 Colorful Accent 2" w:uiPriority="51"/>
+    <w:lsdException w:name="Grid Table 7 Colorful Accent 2" w:uiPriority="52"/>
+    <w:lsdException w:name="Grid Table 1 Light Accent 3" w:uiPriority="46"/>
+    <w:lsdException w:name="Grid Table 2 Accent 3" w:uiPriority="47"/>
+    <w:lsdException w:name="Grid Table 3 Accent 3" w:uiPriority="48"/>
+    <w:lsdException w:name="Grid Table 4 Accent 3" w:uiPriority="49"/>
+    <w:lsdException w:name="Grid Table 5 Dark Accent 3" w:uiPriority="50"/>
+    <w:lsdException w:name="Grid Table 6 Colorful Accent 3" w:uiPriority="51"/>
+    <w:lsdException w:name="Grid Table 7 Colorful Accent 3" w:uiPriority="52"/>
+    <w:lsdException w:name="Grid Table 1 Light Accent 4" w:uiPriority="46"/>
+    <w:lsdException w:name="Grid Table 2 Accent 4" w:uiPriority="47"/>
+    <w:lsdException w:name="Grid Table 3 Accent 4" w:uiPriority="48"/>
+    <w:lsdException w:name="Grid Table 4 Accent 4" w:uiPriority="49"/>
+    <w:lsdException w:name="Grid Table 5 Dark Accent 4" w:uiPriority="50"/>
+    <w:lsdException w:name="Grid Table 6 Colorful Accent 4" w:uiPriority="51"/>
+    <w:lsdException w:name="Grid Table 7 Colorful Accent 4" w:uiPriority="52"/>
+    <w:lsdException w:name="Grid Table 1 Light Accent 5" w:uiPriority="46"/>
+    <w:lsdException w:name="Grid Table 2 Accent 5" w:uiPriority="47"/>
+    <w:lsdException w:name="Grid Table 3 Accent 5" w:uiPriority="48"/>
+    <w:lsdException w:name="Grid Table 4 Accent 5" w:uiPriority="49"/>
+    <w:lsdException w:name="Grid Table 5 Dark Accent 5" w:uiPriority="50"/>
+    <w:lsdException w:name="Grid Table 6 Colorful Accent 5" w:uiPriority="51"/>
+    <w:lsdException w:name="Grid Table 7 Colorful Accent 5" w:uiPriority="52"/>
+    <w:lsdException w:name="Grid Table 1 Light Accent 6" w:uiPriority="46"/>
+    <w:lsdException w:name="Grid Table 2 Accent 6" w:uiPriority="47"/>
+    <w:lsdException w:name="Grid Table 3 Accent 6" w:uiPriority="48"/>
+    <w:lsdException w:name="Grid Table 4 Accent 6" w:uiPriority="49"/>
+    <w:lsdException w:name="Grid Table 5 Dark Accent 6" w:uiPriority="50"/>
+    <w:lsdException w:name="Grid Table 6 Colorful Accent 6" w:uiPriority="51"/>
+    <w:lsdException w:name="Grid Table 7 Colorful Accent 6" w:uiPriority="52"/>
+    <w:lsdException w:name="List Table 1 Light" w:uiPriority="46"/>
+    <w:lsdException w:name="List Table 2" w:uiPriority="47"/>
+    <w:lsdException w:name="List Table 3" w:uiPriority="48"/>
+    <w:lsdException w:name="List Table 4" w:uiPriority="49"/>
+    <w:lsdException w:name="List Table 5 Dark" w:uiPriority="50"/>
+    <w:lsdException w:name="List Table 6 Colorful" w:uiPriority="51"/>
+    <w:lsdException w:name="List Table 7 Colorful" w:uiPriority="52"/>
+    <w:lsdException w:name="List Table 1 Light Accent 1" w:uiPriority="46"/>
+    <w:lsdException w:name="List Table 2 Accent 1" w:uiPriority="47"/>
+    <w:lsdException w:name="List Table 3 Accent 1" w:uiPriority="48"/>
+    <w:lsdException w:name="List Table 4 Accent 1" w:uiPriority="49"/>
+    <w:lsdException w:name="List Table 5 Dark Accent 1" w:uiPriority="50"/>
+    <w:lsdException w:name="List Table 6 Colorful Accent 1" w:uiPriority="51"/>
+    <w:lsdException w:name="List Table 7 Colorful Accent 1" w:uiPriority="52"/>
+    <w:lsdException w:name="List Table 1 Light Accent 2" w:uiPriority="46"/>
+    <w:lsdException w:name="List Table 2 Accent 2" w:uiPriority="47"/>
+    <w:lsdException w:name="List Table 3 Accent 2" w:uiPriority="48"/>
+    <w:lsdException w:name="List Table 4 Accent 2" w:uiPriority="49"/>
+    <w:lsdException w:name="List Table 5 Dark Accent 2" w:uiPriority="50"/>
+    <w:lsdException w:name="List Table 6 Colorful Accent 2" w:uiPriority="51"/>
+    <w:lsdException w:name="List Table 7 Colorful Accent 2" w:uiPriority="52"/>
+    <w:lsdException w:name="List Table 1 Light Accent 3" w:uiPriority="46"/>
+    <w:lsdException w:name="List Table 2 Accent 3" w:uiPriority="47"/>
+    <w:lsdException w:name="List Table 3 Accent 3" w:uiPriority="48"/>
+    <w:lsdException w:name="List Table 4 Accent 3" w:uiPriority="49"/>
+    <w:lsdException w:name="List Table 5 Dark Accent 3" w:uiPriority="50"/>
+    <w:lsdException w:name="List Table 6 Colorful Accent 3" w:uiPriority="51"/>
+    <w:lsdException w:name="List Table 7 Colorful Accent 3" w:uiPriority="52"/>
+    <w:lsdException w:name="List Table 1 Light Accent 4" w:uiPriority="46"/>
+    <w:lsdException w:name="List Table 2 Accent 4" w:uiPriority="47"/>
+    <w:lsdException w:name="List Table 3 Accent 4" w:uiPriority="48"/>
+    <w:lsdException w:name="List Table 4 Accent 4" w:uiPriority="49"/>
+    <w:lsdException w:name="List Table 5 Dark Accent 4" w:uiPriority="50"/>
+    <w:lsdException w:name="List Table 6 Colorful Accent 4" w:uiPriority="51"/>
+    <w:lsdException w:name="List Table 7 Colorful Accent 4" w:uiPriority="52"/>
+    <w:lsdException w:name="List Table 1 Light Accent 5" w:uiPriority="46"/>
+    <w:lsdException w:name="List Table 2 Accent 5" w:uiPriority="47"/>
+    <w:lsdException w:name="List Table 3 Accent 5" w:uiPriority="48"/>
+    <w:lsdException w:name="List Table 4 Accent 5" w:uiPriority="49"/>
+    <w:lsdException w:name="List Table 5 Dark Accent 5" w:uiPriority="50"/>
+    <w:lsdException w:name="List Table 6 Colorful Accent 5" w:uiPriority="51"/>
+    <w:lsdException w:name="List Table 7 Colorful Accent 5" w:uiPriority="52"/>
+    <w:lsdException w:name="List Table 1 Light Accent 6" w:uiPriority="46"/>
+    <w:lsdException w:name="List Table 2 Accent 6" w:uiPriority="47"/>
+    <w:lsdException w:name="List Table 3 Accent 6" w:uiPriority="48"/>
+    <w:lsdException w:name="List Table 4 Accent 6" w:uiPriority="49"/>
+    <w:lsdException w:name="List Table 5 Dark Accent 6" w:uiPriority="50"/>
+    <w:lsdException w:name="List Table 6 Colorful Accent 6" w:uiPriority="51"/>
+    <w:lsdException w:name="List Table 7 Colorful Accent 6" w:uiPriority="52"/>
+    <w:lsdException w:name="Mention" w:semiHidden="1" w:unhideWhenUsed="1"/>
+    <w:lsdException w:name="Smart Hyperlink" w:semiHidden="1" w:unhideWhenUsed="1"/>
+    <w:lsdException w:name="Hashtag" w:semiHidden="1" w:unhideWhenUsed="1"/>
+    <w:lsdException w:name="Unresolved Mention" w:semiHidden="1" w:unhideWhenUsed="1"/>
+    <w:lsdException w:name="Smart Link" w:semiHidden="1" w:unhideWhenUsed="1"/>
   </w:latentStyles>
   <w:style w:type="paragraph" w:default="1" w:styleId="Standard">
     <w:name w:val="Normal"/>

</xml_diff>

<commit_message>
Reformatting of the documentation
</commit_message>
<xml_diff>
--- a/Ultima IV Dokumentation/Box.docx
+++ b/Ultima IV Dokumentation/Box.docx
@@ -1,6 +1,6 @@
 
 <file path=word/document.xml><?xml version="1.0" encoding="utf-8"?>
-<w:document xmlns:wpc="http://schemas.microsoft.com/office/word/2010/wordprocessingCanvas" xmlns:cx="http://schemas.microsoft.com/office/drawing/2014/chartex" xmlns:cx1="http://schemas.microsoft.com/office/drawing/2015/9/8/chartex" xmlns:cx2="http://schemas.microsoft.com/office/drawing/2015/10/21/chartex" xmlns:cx3="http://schemas.microsoft.com/office/drawing/2016/5/9/chartex" xmlns:cx4="http://schemas.microsoft.com/office/drawing/2016/5/10/chartex" xmlns:cx5="http://schemas.microsoft.com/office/drawing/2016/5/11/chartex" xmlns:cx6="http://schemas.microsoft.com/office/drawing/2016/5/12/chartex" xmlns:cx7="http://schemas.microsoft.com/office/drawing/2016/5/13/chartex" xmlns:cx8="http://schemas.microsoft.com/office/drawing/2016/5/14/chartex" xmlns:mc="http://schemas.openxmlformats.org/markup-compatibility/2006" xmlns:aink="http://schemas.microsoft.com/office/drawing/2016/ink" xmlns:am3d="http://schemas.microsoft.com/office/drawing/2017/model3d" xmlns:o="urn:schemas-microsoft-com:office:office" xmlns:r="http://schemas.openxmlformats.org/officeDocument/2006/relationships" xmlns:m="http://schemas.openxmlformats.org/officeDocument/2006/math" xmlns:v="urn:schemas-microsoft-com:vml" xmlns:wp14="http://schemas.microsoft.com/office/word/2010/wordprocessingDrawing" xmlns:wp="http://schemas.openxmlformats.org/drawingml/2006/wordprocessingDrawing" xmlns:w10="urn:schemas-microsoft-com:office:word" xmlns:w="http://schemas.openxmlformats.org/wordprocessingml/2006/main" xmlns:w14="http://schemas.microsoft.com/office/word/2010/wordml" xmlns:w15="http://schemas.microsoft.com/office/word/2012/wordml" xmlns:w16cex="http://schemas.microsoft.com/office/word/2018/wordml/cex" xmlns:w16cid="http://schemas.microsoft.com/office/word/2016/wordml/cid" xmlns:w16="http://schemas.microsoft.com/office/word/2018/wordml" xmlns:w16sdtdh="http://schemas.microsoft.com/office/word/2020/wordml/sdtdatahash" xmlns:w16se="http://schemas.microsoft.com/office/word/2015/wordml/symex" xmlns:wpg="http://schemas.microsoft.com/office/word/2010/wordprocessingGroup" xmlns:wpi="http://schemas.microsoft.com/office/word/2010/wordprocessingInk" xmlns:wne="http://schemas.microsoft.com/office/word/2006/wordml" xmlns:wps="http://schemas.microsoft.com/office/word/2010/wordprocessingShape" mc:Ignorable="w14 w15 w16se w16cid w16 w16cex w16sdtdh wp14">
+<w:document xmlns:wpc="http://schemas.microsoft.com/office/word/2010/wordprocessingCanvas" xmlns:cx="http://schemas.microsoft.com/office/drawing/2014/chartex" xmlns:cx1="http://schemas.microsoft.com/office/drawing/2015/9/8/chartex" xmlns:cx2="http://schemas.microsoft.com/office/drawing/2015/10/21/chartex" xmlns:cx3="http://schemas.microsoft.com/office/drawing/2016/5/9/chartex" xmlns:cx4="http://schemas.microsoft.com/office/drawing/2016/5/10/chartex" xmlns:cx5="http://schemas.microsoft.com/office/drawing/2016/5/11/chartex" xmlns:cx6="http://schemas.microsoft.com/office/drawing/2016/5/12/chartex" xmlns:cx7="http://schemas.microsoft.com/office/drawing/2016/5/13/chartex" xmlns:cx8="http://schemas.microsoft.com/office/drawing/2016/5/14/chartex" xmlns:mc="http://schemas.openxmlformats.org/markup-compatibility/2006" xmlns:aink="http://schemas.microsoft.com/office/drawing/2016/ink" xmlns:am3d="http://schemas.microsoft.com/office/drawing/2017/model3d" xmlns:o="urn:schemas-microsoft-com:office:office" xmlns:oel="http://schemas.microsoft.com/office/2019/extlst" xmlns:r="http://schemas.openxmlformats.org/officeDocument/2006/relationships" xmlns:m="http://schemas.openxmlformats.org/officeDocument/2006/math" xmlns:v="urn:schemas-microsoft-com:vml" xmlns:wp14="http://schemas.microsoft.com/office/word/2010/wordprocessingDrawing" xmlns:wp="http://schemas.openxmlformats.org/drawingml/2006/wordprocessingDrawing" xmlns:w10="urn:schemas-microsoft-com:office:word" xmlns:w="http://schemas.openxmlformats.org/wordprocessingml/2006/main" xmlns:w14="http://schemas.microsoft.com/office/word/2010/wordml" xmlns:w15="http://schemas.microsoft.com/office/word/2012/wordml" xmlns:w16cex="http://schemas.microsoft.com/office/word/2018/wordml/cex" xmlns:w16cid="http://schemas.microsoft.com/office/word/2016/wordml/cid" xmlns:w16="http://schemas.microsoft.com/office/word/2018/wordml" xmlns:w16sdtdh="http://schemas.microsoft.com/office/word/2020/wordml/sdtdatahash" xmlns:w16se="http://schemas.microsoft.com/office/word/2015/wordml/symex" xmlns:wpg="http://schemas.microsoft.com/office/word/2010/wordprocessingGroup" xmlns:wpi="http://schemas.microsoft.com/office/word/2010/wordprocessingInk" xmlns:wne="http://schemas.microsoft.com/office/word/2006/wordml" xmlns:wps="http://schemas.microsoft.com/office/word/2010/wordprocessingShape" mc:Ignorable="w14 w15 w16se w16cid w16 w16cex w16sdtdh wp14">
   <w:body>
     <w:p>
       <w:pPr>
@@ -1042,25 +1042,7 @@
           <w:sz w:val="24"/>
           <w:szCs w:val="24"/>
         </w:rPr>
-        <w:t xml:space="preserve">e als auch in der Anwendung seiner Kraft. Dämonen, Drachen, und seit langem tote Zauberer plagen immer noch die Landschaft und müssen zerstört werden. Der Suchende </w:t>
-      </w:r>
-      <w:proofErr w:type="gramStart"/>
-      <w:r>
-        <w:rPr>
-          <w:rFonts w:ascii="Times New Roman" w:hAnsi="Times New Roman"/>
-          <w:sz w:val="24"/>
-          <w:szCs w:val="24"/>
-        </w:rPr>
-        <w:t>auf dem Pfade</w:t>
-      </w:r>
-      <w:proofErr w:type="gramEnd"/>
-      <w:r>
-        <w:rPr>
-          <w:rFonts w:ascii="Times New Roman" w:hAnsi="Times New Roman"/>
-          <w:sz w:val="24"/>
-          <w:szCs w:val="24"/>
-        </w:rPr>
-        <w:t xml:space="preserve"> des Avatars wird feindlichen Gruppen gegenüberstehen, die aus gemischten Gegnertypen bestehen, und wird solche Begegnungen nur durch die strategische Anwendung von Waffen und Terrain überleben. Irdische Siege gegen scheinbar unmöglich zu ü</w:t>
+        <w:t>e als auch in der Anwendung seiner Kraft. Dämonen, Drachen, und seit langem tote Zauberer plagen immer noch die Landschaft und müssen zerstört werden. Der Suchende auf dem Pfade des Avatars wird feindlichen Gruppen gegenüberstehen, die aus gemischten Gegnertypen bestehen, und wird solche Begegnungen nur durch die strategische Anwendung von Waffen und Terrain überleben. Irdische Siege gegen scheinbar unmöglich zu ü</w:t>
       </w:r>
       <w:r>
         <w:rPr>
@@ -1084,16 +1066,7 @@
           <w:sz w:val="24"/>
           <w:szCs w:val="24"/>
         </w:rPr>
-        <w:t xml:space="preserve">führen </w:t>
-      </w:r>
-      <w:proofErr w:type="gramStart"/>
-      <w:r>
-        <w:rPr>
-          <w:rFonts w:ascii="Times New Roman" w:hAnsi="Times New Roman"/>
-          <w:sz w:val="24"/>
-          <w:szCs w:val="24"/>
-        </w:rPr>
-        <w:t>zum letzten Konflikt</w:t>
+        <w:t>führen zum letzten Konflikt</w:t>
       </w:r>
       <w:r>
         <w:rPr>
@@ -1103,7 +1076,6 @@
         </w:rPr>
         <w:t>e</w:t>
       </w:r>
-      <w:proofErr w:type="gramEnd"/>
       <w:r>
         <w:rPr>
           <w:rFonts w:ascii="Times New Roman" w:hAnsi="Times New Roman"/>
@@ -1138,7 +1110,6 @@
           <w:szCs w:val="24"/>
         </w:rPr>
       </w:pPr>
-      <w:proofErr w:type="gramStart"/>
       <w:r>
         <w:rPr>
           <w:rFonts w:ascii="Times New Roman" w:hAnsi="Times New Roman"/>
@@ -1146,107 +1117,7 @@
           <w:sz w:val="24"/>
           <w:szCs w:val="24"/>
         </w:rPr>
-        <w:t xml:space="preserve">Zwei </w:t>
-      </w:r>
-      <w:r>
-        <w:rPr>
-          <w:rFonts w:ascii="Times New Roman" w:hAnsi="Times New Roman"/>
-          <w:smallCaps/>
-          <w:sz w:val="24"/>
-          <w:szCs w:val="24"/>
-        </w:rPr>
-        <w:t xml:space="preserve"> </w:t>
-      </w:r>
-      <w:r>
-        <w:rPr>
-          <w:rFonts w:ascii="Times New Roman" w:hAnsi="Times New Roman"/>
-          <w:smallCaps/>
-          <w:sz w:val="24"/>
-          <w:szCs w:val="24"/>
-        </w:rPr>
-        <w:t>volle</w:t>
-      </w:r>
-      <w:proofErr w:type="gramEnd"/>
-      <w:r>
-        <w:rPr>
-          <w:rFonts w:ascii="Times New Roman" w:hAnsi="Times New Roman"/>
-          <w:smallCaps/>
-          <w:sz w:val="24"/>
-          <w:szCs w:val="24"/>
-        </w:rPr>
-        <w:t xml:space="preserve"> </w:t>
-      </w:r>
-      <w:r>
-        <w:rPr>
-          <w:rFonts w:ascii="Times New Roman" w:hAnsi="Times New Roman"/>
-          <w:smallCaps/>
-          <w:sz w:val="24"/>
-          <w:szCs w:val="24"/>
-        </w:rPr>
-        <w:t xml:space="preserve"> </w:t>
-      </w:r>
-      <w:r>
-        <w:rPr>
-          <w:rFonts w:ascii="Times New Roman" w:hAnsi="Times New Roman"/>
-          <w:smallCaps/>
-          <w:sz w:val="24"/>
-          <w:szCs w:val="24"/>
-        </w:rPr>
-        <w:t xml:space="preserve">Spieldisketten, </w:t>
-      </w:r>
-      <w:r>
-        <w:rPr>
-          <w:rFonts w:ascii="Times New Roman" w:hAnsi="Times New Roman"/>
-          <w:smallCaps/>
-          <w:sz w:val="24"/>
-          <w:szCs w:val="24"/>
-        </w:rPr>
-        <w:t xml:space="preserve"> </w:t>
-      </w:r>
-      <w:r>
-        <w:rPr>
-          <w:rFonts w:ascii="Times New Roman" w:hAnsi="Times New Roman"/>
-          <w:smallCaps/>
-          <w:sz w:val="24"/>
-          <w:szCs w:val="24"/>
-        </w:rPr>
-        <w:t xml:space="preserve">Vorder- </w:t>
-      </w:r>
-      <w:r>
-        <w:rPr>
-          <w:rFonts w:ascii="Times New Roman" w:hAnsi="Times New Roman"/>
-          <w:smallCaps/>
-          <w:sz w:val="24"/>
-          <w:szCs w:val="24"/>
-        </w:rPr>
-        <w:t xml:space="preserve"> </w:t>
-      </w:r>
-      <w:r>
-        <w:rPr>
-          <w:rFonts w:ascii="Times New Roman" w:hAnsi="Times New Roman"/>
-          <w:smallCaps/>
-          <w:sz w:val="24"/>
-          <w:szCs w:val="24"/>
-        </w:rPr>
-        <w:t xml:space="preserve">und </w:t>
-      </w:r>
-      <w:r>
-        <w:rPr>
-          <w:rFonts w:ascii="Times New Roman" w:hAnsi="Times New Roman"/>
-          <w:smallCaps/>
-          <w:sz w:val="24"/>
-          <w:szCs w:val="24"/>
-        </w:rPr>
-        <w:t xml:space="preserve"> </w:t>
-      </w:r>
-      <w:r>
-        <w:rPr>
-          <w:rFonts w:ascii="Times New Roman" w:hAnsi="Times New Roman"/>
-          <w:smallCaps/>
-          <w:sz w:val="24"/>
-          <w:szCs w:val="24"/>
-        </w:rPr>
-        <w:t>Rückseiten</w:t>
+        <w:t>Zwei volle Spieldisketten, Vorder- und Rückseiten</w:t>
       </w:r>
     </w:p>
     <w:p>
@@ -1263,7 +1134,6 @@
           <w:szCs w:val="24"/>
         </w:rPr>
       </w:pPr>
-      <w:proofErr w:type="gramStart"/>
       <w:r>
         <w:rPr>
           <w:rFonts w:ascii="Times New Roman" w:hAnsi="Times New Roman"/>
@@ -1271,107 +1141,7 @@
           <w:sz w:val="24"/>
           <w:szCs w:val="24"/>
         </w:rPr>
-        <w:t xml:space="preserve">Vollständige </w:t>
-      </w:r>
-      <w:r>
-        <w:rPr>
-          <w:rFonts w:ascii="Times New Roman" w:hAnsi="Times New Roman"/>
-          <w:smallCaps/>
-          <w:sz w:val="24"/>
-          <w:szCs w:val="24"/>
-        </w:rPr>
-        <w:t xml:space="preserve"> </w:t>
-      </w:r>
-      <w:r>
-        <w:rPr>
-          <w:rFonts w:ascii="Times New Roman" w:hAnsi="Times New Roman"/>
-          <w:smallCaps/>
-          <w:sz w:val="24"/>
-          <w:szCs w:val="24"/>
-        </w:rPr>
-        <w:t>Gespräche</w:t>
-      </w:r>
-      <w:proofErr w:type="gramEnd"/>
-      <w:r>
-        <w:rPr>
-          <w:rFonts w:ascii="Times New Roman" w:hAnsi="Times New Roman"/>
-          <w:smallCaps/>
-          <w:sz w:val="24"/>
-          <w:szCs w:val="24"/>
-        </w:rPr>
-        <w:t xml:space="preserve"> </w:t>
-      </w:r>
-      <w:r>
-        <w:rPr>
-          <w:rFonts w:ascii="Times New Roman" w:hAnsi="Times New Roman"/>
-          <w:smallCaps/>
-          <w:sz w:val="24"/>
-          <w:szCs w:val="24"/>
-        </w:rPr>
-        <w:t xml:space="preserve"> </w:t>
-      </w:r>
-      <w:r>
-        <w:rPr>
-          <w:rFonts w:ascii="Times New Roman" w:hAnsi="Times New Roman"/>
-          <w:smallCaps/>
-          <w:sz w:val="24"/>
-          <w:szCs w:val="24"/>
-        </w:rPr>
-        <w:t xml:space="preserve">mit </w:t>
-      </w:r>
-      <w:r>
-        <w:rPr>
-          <w:rFonts w:ascii="Times New Roman" w:hAnsi="Times New Roman"/>
-          <w:smallCaps/>
-          <w:sz w:val="24"/>
-          <w:szCs w:val="24"/>
-        </w:rPr>
-        <w:t xml:space="preserve"> </w:t>
-      </w:r>
-      <w:r>
-        <w:rPr>
-          <w:rFonts w:ascii="Times New Roman" w:hAnsi="Times New Roman"/>
-          <w:smallCaps/>
-          <w:sz w:val="24"/>
-          <w:szCs w:val="24"/>
-        </w:rPr>
-        <w:t xml:space="preserve">Hunderten </w:t>
-      </w:r>
-      <w:r>
-        <w:rPr>
-          <w:rFonts w:ascii="Times New Roman" w:hAnsi="Times New Roman"/>
-          <w:smallCaps/>
-          <w:sz w:val="24"/>
-          <w:szCs w:val="24"/>
-        </w:rPr>
-        <w:t xml:space="preserve"> </w:t>
-      </w:r>
-      <w:r>
-        <w:rPr>
-          <w:rFonts w:ascii="Times New Roman" w:hAnsi="Times New Roman"/>
-          <w:smallCaps/>
-          <w:sz w:val="24"/>
-          <w:szCs w:val="24"/>
-        </w:rPr>
-        <w:t xml:space="preserve">von </w:t>
-      </w:r>
-      <w:r>
-        <w:rPr>
-          <w:rFonts w:ascii="Times New Roman" w:hAnsi="Times New Roman"/>
-          <w:smallCaps/>
-          <w:sz w:val="24"/>
-          <w:szCs w:val="24"/>
-        </w:rPr>
-        <w:t xml:space="preserve"> </w:t>
-      </w:r>
-      <w:r>
-        <w:rPr>
-          <w:rFonts w:ascii="Times New Roman" w:hAnsi="Times New Roman"/>
-          <w:smallCaps/>
-          <w:sz w:val="24"/>
-          <w:szCs w:val="24"/>
-        </w:rPr>
-        <w:t>Charakteren</w:t>
+        <w:t>Vollständige Gespräche mit Hunderten von Charakteren</w:t>
       </w:r>
     </w:p>
     <w:p>
@@ -1388,7 +1158,6 @@
           <w:szCs w:val="24"/>
         </w:rPr>
       </w:pPr>
-      <w:proofErr w:type="gramStart"/>
       <w:r>
         <w:rPr>
           <w:rFonts w:ascii="Times New Roman" w:hAnsi="Times New Roman"/>
@@ -1396,27 +1165,8 @@
           <w:sz w:val="24"/>
           <w:szCs w:val="24"/>
         </w:rPr>
-        <w:t xml:space="preserve">Diverse </w:t>
-      </w:r>
-      <w:r>
-        <w:rPr>
-          <w:rFonts w:ascii="Times New Roman" w:hAnsi="Times New Roman"/>
-          <w:smallCaps/>
-          <w:sz w:val="24"/>
-          <w:szCs w:val="24"/>
-        </w:rPr>
-        <w:t xml:space="preserve"> </w:t>
-      </w:r>
-      <w:r>
-        <w:rPr>
-          <w:rFonts w:ascii="Times New Roman" w:hAnsi="Times New Roman"/>
-          <w:smallCaps/>
-          <w:sz w:val="24"/>
-          <w:szCs w:val="24"/>
-        </w:rPr>
-        <w:t>Fernwaffen</w:t>
-      </w:r>
-      <w:proofErr w:type="gramEnd"/>
+        <w:t>Diverse Fernwaffen</w:t>
+      </w:r>
     </w:p>
     <w:p>
       <w:pPr>
@@ -1432,7 +1182,6 @@
           <w:szCs w:val="24"/>
         </w:rPr>
       </w:pPr>
-      <w:proofErr w:type="gramStart"/>
       <w:r>
         <w:rPr>
           <w:rFonts w:ascii="Times New Roman" w:hAnsi="Times New Roman"/>
@@ -1440,89 +1189,7 @@
           <w:sz w:val="24"/>
           <w:szCs w:val="24"/>
         </w:rPr>
-        <w:t xml:space="preserve">Vereinheitlichtes </w:t>
-      </w:r>
-      <w:r>
-        <w:rPr>
-          <w:rFonts w:ascii="Times New Roman" w:hAnsi="Times New Roman"/>
-          <w:smallCaps/>
-          <w:sz w:val="24"/>
-          <w:szCs w:val="24"/>
-        </w:rPr>
-        <w:t xml:space="preserve"> </w:t>
-      </w:r>
-      <w:r>
-        <w:rPr>
-          <w:rFonts w:ascii="Times New Roman" w:hAnsi="Times New Roman"/>
-          <w:smallCaps/>
-          <w:sz w:val="24"/>
-          <w:szCs w:val="24"/>
-        </w:rPr>
-        <w:t>Magiesystem</w:t>
-      </w:r>
-      <w:proofErr w:type="gramEnd"/>
-      <w:r>
-        <w:rPr>
-          <w:rFonts w:ascii="Times New Roman" w:hAnsi="Times New Roman"/>
-          <w:smallCaps/>
-          <w:sz w:val="24"/>
-          <w:szCs w:val="24"/>
-        </w:rPr>
-        <w:t xml:space="preserve"> </w:t>
-      </w:r>
-      <w:r>
-        <w:rPr>
-          <w:rFonts w:ascii="Times New Roman" w:hAnsi="Times New Roman"/>
-          <w:smallCaps/>
-          <w:sz w:val="24"/>
-          <w:szCs w:val="24"/>
-        </w:rPr>
-        <w:t xml:space="preserve"> </w:t>
-      </w:r>
-      <w:r>
-        <w:rPr>
-          <w:rFonts w:ascii="Times New Roman" w:hAnsi="Times New Roman"/>
-          <w:smallCaps/>
-          <w:sz w:val="24"/>
-          <w:szCs w:val="24"/>
-        </w:rPr>
-        <w:t xml:space="preserve">von </w:t>
-      </w:r>
-      <w:r>
-        <w:rPr>
-          <w:rFonts w:ascii="Times New Roman" w:hAnsi="Times New Roman"/>
-          <w:smallCaps/>
-          <w:sz w:val="24"/>
-          <w:szCs w:val="24"/>
-        </w:rPr>
-        <w:t xml:space="preserve"> </w:t>
-      </w:r>
-      <w:r>
-        <w:rPr>
-          <w:rFonts w:ascii="Times New Roman" w:hAnsi="Times New Roman"/>
-          <w:smallCaps/>
-          <w:sz w:val="24"/>
-          <w:szCs w:val="24"/>
-        </w:rPr>
-        <w:t xml:space="preserve">unerreichter </w:t>
-      </w:r>
-      <w:r>
-        <w:rPr>
-          <w:rFonts w:ascii="Times New Roman" w:hAnsi="Times New Roman"/>
-          <w:smallCaps/>
-          <w:sz w:val="24"/>
-          <w:szCs w:val="24"/>
-        </w:rPr>
-        <w:t xml:space="preserve"> </w:t>
-      </w:r>
-      <w:r>
-        <w:rPr>
-          <w:rFonts w:ascii="Times New Roman" w:hAnsi="Times New Roman"/>
-          <w:smallCaps/>
-          <w:sz w:val="24"/>
-          <w:szCs w:val="24"/>
-        </w:rPr>
-        <w:t>Subtilität</w:t>
+        <w:t>Vereinheitlichtes Magiesystem von unerreichter Subtilität</w:t>
       </w:r>
     </w:p>
     <w:p>
@@ -1539,7 +1206,6 @@
           <w:szCs w:val="24"/>
         </w:rPr>
       </w:pPr>
-      <w:proofErr w:type="gramStart"/>
       <w:r>
         <w:rPr>
           <w:rFonts w:ascii="Times New Roman" w:hAnsi="Times New Roman"/>
@@ -1547,53 +1213,7 @@
           <w:sz w:val="24"/>
           <w:szCs w:val="24"/>
         </w:rPr>
-        <w:t xml:space="preserve">Dutzende </w:t>
-      </w:r>
-      <w:r>
-        <w:rPr>
-          <w:rFonts w:ascii="Times New Roman" w:hAnsi="Times New Roman"/>
-          <w:smallCaps/>
-          <w:sz w:val="24"/>
-          <w:szCs w:val="24"/>
-        </w:rPr>
-        <w:t xml:space="preserve"> </w:t>
-      </w:r>
-      <w:r>
-        <w:rPr>
-          <w:rFonts w:ascii="Times New Roman" w:hAnsi="Times New Roman"/>
-          <w:smallCaps/>
-          <w:sz w:val="24"/>
-          <w:szCs w:val="24"/>
-        </w:rPr>
-        <w:t>von</w:t>
-      </w:r>
-      <w:proofErr w:type="gramEnd"/>
-      <w:r>
-        <w:rPr>
-          <w:rFonts w:ascii="Times New Roman" w:hAnsi="Times New Roman"/>
-          <w:smallCaps/>
-          <w:sz w:val="24"/>
-          <w:szCs w:val="24"/>
-        </w:rPr>
-        <w:t xml:space="preserve"> </w:t>
-      </w:r>
-      <w:r>
-        <w:rPr>
-          <w:rFonts w:ascii="Times New Roman" w:hAnsi="Times New Roman"/>
-          <w:smallCaps/>
-          <w:sz w:val="24"/>
-          <w:szCs w:val="24"/>
-        </w:rPr>
-        <w:t xml:space="preserve"> </w:t>
-      </w:r>
-      <w:r>
-        <w:rPr>
-          <w:rFonts w:ascii="Times New Roman" w:hAnsi="Times New Roman"/>
-          <w:smallCaps/>
-          <w:sz w:val="24"/>
-          <w:szCs w:val="24"/>
-        </w:rPr>
-        <w:t>Kampfbildschirmen</w:t>
+        <w:t>Dutzende von Kampfbildschirmen</w:t>
       </w:r>
     </w:p>
     <w:p>
@@ -1610,7 +1230,6 @@
           <w:szCs w:val="24"/>
         </w:rPr>
       </w:pPr>
-      <w:proofErr w:type="gramStart"/>
       <w:r>
         <w:rPr>
           <w:rFonts w:ascii="Times New Roman" w:hAnsi="Times New Roman"/>
@@ -1618,89 +1237,7 @@
           <w:sz w:val="24"/>
           <w:szCs w:val="24"/>
         </w:rPr>
-        <w:t xml:space="preserve">Hunderte </w:t>
-      </w:r>
-      <w:r>
-        <w:rPr>
-          <w:rFonts w:ascii="Times New Roman" w:hAnsi="Times New Roman"/>
-          <w:smallCaps/>
-          <w:sz w:val="24"/>
-          <w:szCs w:val="24"/>
-        </w:rPr>
-        <w:t xml:space="preserve"> </w:t>
-      </w:r>
-      <w:r>
-        <w:rPr>
-          <w:rFonts w:ascii="Times New Roman" w:hAnsi="Times New Roman"/>
-          <w:smallCaps/>
-          <w:sz w:val="24"/>
-          <w:szCs w:val="24"/>
-        </w:rPr>
-        <w:t>von</w:t>
-      </w:r>
-      <w:proofErr w:type="gramEnd"/>
-      <w:r>
-        <w:rPr>
-          <w:rFonts w:ascii="Times New Roman" w:hAnsi="Times New Roman"/>
-          <w:smallCaps/>
-          <w:sz w:val="24"/>
-          <w:szCs w:val="24"/>
-        </w:rPr>
-        <w:t xml:space="preserve"> </w:t>
-      </w:r>
-      <w:r>
-        <w:rPr>
-          <w:rFonts w:ascii="Times New Roman" w:hAnsi="Times New Roman"/>
-          <w:smallCaps/>
-          <w:sz w:val="24"/>
-          <w:szCs w:val="24"/>
-        </w:rPr>
-        <w:t xml:space="preserve"> </w:t>
-      </w:r>
-      <w:r>
-        <w:rPr>
-          <w:rFonts w:ascii="Times New Roman" w:hAnsi="Times New Roman"/>
-          <w:smallCaps/>
-          <w:sz w:val="24"/>
-          <w:szCs w:val="24"/>
-        </w:rPr>
-        <w:t xml:space="preserve">individuell </w:t>
-      </w:r>
-      <w:r>
-        <w:rPr>
-          <w:rFonts w:ascii="Times New Roman" w:hAnsi="Times New Roman"/>
-          <w:smallCaps/>
-          <w:sz w:val="24"/>
-          <w:szCs w:val="24"/>
-        </w:rPr>
-        <w:t xml:space="preserve"> </w:t>
-      </w:r>
-      <w:r>
-        <w:rPr>
-          <w:rFonts w:ascii="Times New Roman" w:hAnsi="Times New Roman"/>
-          <w:smallCaps/>
-          <w:sz w:val="24"/>
-          <w:szCs w:val="24"/>
-        </w:rPr>
-        <w:t xml:space="preserve">gestalteten </w:t>
-      </w:r>
-      <w:r>
-        <w:rPr>
-          <w:rFonts w:ascii="Times New Roman" w:hAnsi="Times New Roman"/>
-          <w:smallCaps/>
-          <w:sz w:val="24"/>
-          <w:szCs w:val="24"/>
-        </w:rPr>
-        <w:t xml:space="preserve"> </w:t>
-      </w:r>
-      <w:r>
-        <w:rPr>
-          <w:rFonts w:ascii="Times New Roman" w:hAnsi="Times New Roman"/>
-          <w:smallCaps/>
-          <w:sz w:val="24"/>
-          <w:szCs w:val="24"/>
-        </w:rPr>
-        <w:t>Höhlenkammern</w:t>
+        <w:t>Hunderte von individuell gestalteten Höhlenkammern</w:t>
       </w:r>
     </w:p>
     <w:p>
@@ -1717,7 +1254,6 @@
           <w:szCs w:val="24"/>
         </w:rPr>
       </w:pPr>
-      <w:proofErr w:type="gramStart"/>
       <w:r>
         <w:rPr>
           <w:rFonts w:ascii="Times New Roman" w:hAnsi="Times New Roman"/>
@@ -1725,7 +1261,7 @@
           <w:sz w:val="24"/>
           <w:szCs w:val="24"/>
         </w:rPr>
-        <w:t xml:space="preserve">Dutzende </w:t>
+        <w:t xml:space="preserve">Dutzende von </w:t>
       </w:r>
       <w:r>
         <w:rPr>
@@ -1734,7 +1270,7 @@
           <w:sz w:val="24"/>
           <w:szCs w:val="24"/>
         </w:rPr>
-        <w:t xml:space="preserve"> </w:t>
+        <w:t>einzigartigen</w:t>
       </w:r>
       <w:r>
         <w:rPr>
@@ -1743,98 +1279,7 @@
           <w:sz w:val="24"/>
           <w:szCs w:val="24"/>
         </w:rPr>
-        <w:t>von</w:t>
-      </w:r>
-      <w:proofErr w:type="gramEnd"/>
-      <w:r>
-        <w:rPr>
-          <w:rFonts w:ascii="Times New Roman" w:hAnsi="Times New Roman"/>
-          <w:smallCaps/>
-          <w:sz w:val="24"/>
-          <w:szCs w:val="24"/>
-        </w:rPr>
-        <w:t xml:space="preserve"> </w:t>
-      </w:r>
-      <w:r>
-        <w:rPr>
-          <w:rFonts w:ascii="Times New Roman" w:hAnsi="Times New Roman"/>
-          <w:smallCaps/>
-          <w:sz w:val="24"/>
-          <w:szCs w:val="24"/>
-        </w:rPr>
-        <w:t xml:space="preserve"> </w:t>
-      </w:r>
-      <w:r>
-        <w:rPr>
-          <w:rFonts w:ascii="Times New Roman" w:hAnsi="Times New Roman"/>
-          <w:smallCaps/>
-          <w:sz w:val="24"/>
-          <w:szCs w:val="24"/>
-        </w:rPr>
-        <w:t>einzigartigen</w:t>
-      </w:r>
-      <w:r>
-        <w:rPr>
-          <w:rFonts w:ascii="Times New Roman" w:hAnsi="Times New Roman"/>
-          <w:smallCaps/>
-          <w:sz w:val="24"/>
-          <w:szCs w:val="24"/>
-        </w:rPr>
-        <w:t xml:space="preserve"> </w:t>
-      </w:r>
-      <w:r>
-        <w:rPr>
-          <w:rFonts w:ascii="Times New Roman" w:hAnsi="Times New Roman"/>
-          <w:smallCaps/>
-          <w:sz w:val="24"/>
-          <w:szCs w:val="24"/>
-        </w:rPr>
-        <w:t xml:space="preserve"> </w:t>
-      </w:r>
-      <w:r>
-        <w:rPr>
-          <w:rFonts w:ascii="Times New Roman" w:hAnsi="Times New Roman"/>
-          <w:smallCaps/>
-          <w:sz w:val="24"/>
-          <w:szCs w:val="24"/>
-        </w:rPr>
-        <w:t xml:space="preserve">Läden </w:t>
-      </w:r>
-      <w:r>
-        <w:rPr>
-          <w:rFonts w:ascii="Times New Roman" w:hAnsi="Times New Roman"/>
-          <w:smallCaps/>
-          <w:sz w:val="24"/>
-          <w:szCs w:val="24"/>
-        </w:rPr>
-        <w:t xml:space="preserve"> </w:t>
-      </w:r>
-      <w:r>
-        <w:rPr>
-          <w:rFonts w:ascii="Times New Roman" w:hAnsi="Times New Roman"/>
-          <w:smallCaps/>
-          <w:sz w:val="24"/>
-          <w:szCs w:val="24"/>
-        </w:rPr>
-        <w:t xml:space="preserve">zu </w:t>
-      </w:r>
-      <w:r>
-        <w:rPr>
-          <w:rFonts w:ascii="Times New Roman" w:hAnsi="Times New Roman"/>
-          <w:smallCaps/>
-          <w:sz w:val="24"/>
-          <w:szCs w:val="24"/>
-        </w:rPr>
-        <w:t xml:space="preserve"> </w:t>
-      </w:r>
-      <w:r>
-        <w:rPr>
-          <w:rFonts w:ascii="Times New Roman" w:hAnsi="Times New Roman"/>
-          <w:smallCaps/>
-          <w:sz w:val="24"/>
-          <w:szCs w:val="24"/>
-        </w:rPr>
-        <w:t>erforschen</w:t>
+        <w:t xml:space="preserve"> Läden zu erforschen</w:t>
       </w:r>
     </w:p>
     <w:p>
@@ -2065,7 +1510,7 @@
 </file>
 
 <file path=word/numbering.xml><?xml version="1.0" encoding="utf-8"?>
-<w:numbering xmlns:wpc="http://schemas.microsoft.com/office/word/2010/wordprocessingCanvas" xmlns:cx="http://schemas.microsoft.com/office/drawing/2014/chartex" xmlns:cx1="http://schemas.microsoft.com/office/drawing/2015/9/8/chartex" xmlns:cx2="http://schemas.microsoft.com/office/drawing/2015/10/21/chartex" xmlns:cx3="http://schemas.microsoft.com/office/drawing/2016/5/9/chartex" xmlns:cx4="http://schemas.microsoft.com/office/drawing/2016/5/10/chartex" xmlns:cx5="http://schemas.microsoft.com/office/drawing/2016/5/11/chartex" xmlns:cx6="http://schemas.microsoft.com/office/drawing/2016/5/12/chartex" xmlns:cx7="http://schemas.microsoft.com/office/drawing/2016/5/13/chartex" xmlns:cx8="http://schemas.microsoft.com/office/drawing/2016/5/14/chartex" xmlns:mc="http://schemas.openxmlformats.org/markup-compatibility/2006" xmlns:aink="http://schemas.microsoft.com/office/drawing/2016/ink" xmlns:am3d="http://schemas.microsoft.com/office/drawing/2017/model3d" xmlns:o="urn:schemas-microsoft-com:office:office" xmlns:r="http://schemas.openxmlformats.org/officeDocument/2006/relationships" xmlns:m="http://schemas.openxmlformats.org/officeDocument/2006/math" xmlns:v="urn:schemas-microsoft-com:vml" xmlns:wp14="http://schemas.microsoft.com/office/word/2010/wordprocessingDrawing" xmlns:wp="http://schemas.openxmlformats.org/drawingml/2006/wordprocessingDrawing" xmlns:w10="urn:schemas-microsoft-com:office:word" xmlns:w="http://schemas.openxmlformats.org/wordprocessingml/2006/main" xmlns:w14="http://schemas.microsoft.com/office/word/2010/wordml" xmlns:w15="http://schemas.microsoft.com/office/word/2012/wordml" xmlns:w16cex="http://schemas.microsoft.com/office/word/2018/wordml/cex" xmlns:w16cid="http://schemas.microsoft.com/office/word/2016/wordml/cid" xmlns:w16="http://schemas.microsoft.com/office/word/2018/wordml" xmlns:w16sdtdh="http://schemas.microsoft.com/office/word/2020/wordml/sdtdatahash" xmlns:w16se="http://schemas.microsoft.com/office/word/2015/wordml/symex" xmlns:wpg="http://schemas.microsoft.com/office/word/2010/wordprocessingGroup" xmlns:wpi="http://schemas.microsoft.com/office/word/2010/wordprocessingInk" xmlns:wne="http://schemas.microsoft.com/office/word/2006/wordml" xmlns:wps="http://schemas.microsoft.com/office/word/2010/wordprocessingShape" mc:Ignorable="w14 w15 w16se w16cid w16 w16cex w16sdtdh wp14">
+<w:numbering xmlns:wpc="http://schemas.microsoft.com/office/word/2010/wordprocessingCanvas" xmlns:cx="http://schemas.microsoft.com/office/drawing/2014/chartex" xmlns:cx1="http://schemas.microsoft.com/office/drawing/2015/9/8/chartex" xmlns:cx2="http://schemas.microsoft.com/office/drawing/2015/10/21/chartex" xmlns:cx3="http://schemas.microsoft.com/office/drawing/2016/5/9/chartex" xmlns:cx4="http://schemas.microsoft.com/office/drawing/2016/5/10/chartex" xmlns:cx5="http://schemas.microsoft.com/office/drawing/2016/5/11/chartex" xmlns:cx6="http://schemas.microsoft.com/office/drawing/2016/5/12/chartex" xmlns:cx7="http://schemas.microsoft.com/office/drawing/2016/5/13/chartex" xmlns:cx8="http://schemas.microsoft.com/office/drawing/2016/5/14/chartex" xmlns:mc="http://schemas.openxmlformats.org/markup-compatibility/2006" xmlns:aink="http://schemas.microsoft.com/office/drawing/2016/ink" xmlns:am3d="http://schemas.microsoft.com/office/drawing/2017/model3d" xmlns:o="urn:schemas-microsoft-com:office:office" xmlns:oel="http://schemas.microsoft.com/office/2019/extlst" xmlns:r="http://schemas.openxmlformats.org/officeDocument/2006/relationships" xmlns:m="http://schemas.openxmlformats.org/officeDocument/2006/math" xmlns:v="urn:schemas-microsoft-com:vml" xmlns:wp14="http://schemas.microsoft.com/office/word/2010/wordprocessingDrawing" xmlns:wp="http://schemas.openxmlformats.org/drawingml/2006/wordprocessingDrawing" xmlns:w10="urn:schemas-microsoft-com:office:word" xmlns:w="http://schemas.openxmlformats.org/wordprocessingml/2006/main" xmlns:w14="http://schemas.microsoft.com/office/word/2010/wordml" xmlns:w15="http://schemas.microsoft.com/office/word/2012/wordml" xmlns:w16cex="http://schemas.microsoft.com/office/word/2018/wordml/cex" xmlns:w16cid="http://schemas.microsoft.com/office/word/2016/wordml/cid" xmlns:w16="http://schemas.microsoft.com/office/word/2018/wordml" xmlns:w16sdtdh="http://schemas.microsoft.com/office/word/2020/wordml/sdtdatahash" xmlns:w16se="http://schemas.microsoft.com/office/word/2015/wordml/symex" xmlns:wpg="http://schemas.microsoft.com/office/word/2010/wordprocessingGroup" xmlns:wpi="http://schemas.microsoft.com/office/word/2010/wordprocessingInk" xmlns:wne="http://schemas.microsoft.com/office/word/2006/wordml" xmlns:wps="http://schemas.microsoft.com/office/word/2010/wordprocessingShape" mc:Ignorable="w14 w15 w16se w16cid w16 w16cex w16sdtdh wp14">
   <w:abstractNum w:abstractNumId="0" w15:restartNumberingAfterBreak="0">
     <w:nsid w:val="43D3362D"/>
     <w:multiLevelType w:val="hybridMultilevel"/>
@@ -2179,7 +1624,7 @@
       </w:rPr>
     </w:lvl>
   </w:abstractNum>
-  <w:num w:numId="1">
+  <w:num w:numId="1" w16cid:durableId="1558466638">
     <w:abstractNumId w:val="0"/>
   </w:num>
 </w:numbering>

</xml_diff>

<commit_message>
Use full-resolution 600dpi images throughout documentation
</commit_message>
<xml_diff>
--- a/Ultima IV Dokumentation/Box.docx
+++ b/Ultima IV Dokumentation/Box.docx
@@ -1324,10 +1324,10 @@
           <w:lang w:eastAsia="de-DE"/>
         </w:rPr>
         <w:drawing>
-          <wp:inline distT="0" distB="0" distL="0" distR="0" wp14:anchorId="4C0E7B90" wp14:editId="62A70E50">
-            <wp:extent cx="3808730" cy="901700"/>
+          <wp:inline distT="0" distB="0" distL="0" distR="0" wp14:anchorId="4C0E7B90" wp14:editId="23F0282F">
+            <wp:extent cx="3566074" cy="901699"/>
             <wp:effectExtent l="0" t="0" r="0" b="0"/>
-            <wp:docPr id="1" name="Bild 1" descr="origin"/>
+            <wp:docPr id="1" name="Bild 1"/>
             <wp:cNvGraphicFramePr>
               <a:graphicFrameLocks xmlns:a="http://schemas.openxmlformats.org/drawingml/2006/main" noChangeAspect="1"/>
             </wp:cNvGraphicFramePr>
@@ -1335,20 +1335,13 @@
               <a:graphicData uri="http://schemas.openxmlformats.org/drawingml/2006/picture">
                 <pic:pic xmlns:pic="http://schemas.openxmlformats.org/drawingml/2006/picture">
                   <pic:nvPicPr>
-                    <pic:cNvPr id="0" name="Picture 1" descr="origin"/>
+                    <pic:cNvPr id="1" name="Bild 1"/>
                     <pic:cNvPicPr>
                       <a:picLocks noChangeAspect="1" noChangeArrowheads="1"/>
                     </pic:cNvPicPr>
                   </pic:nvPicPr>
                   <pic:blipFill>
-                    <a:blip r:embed="rId5">
-                      <a:extLst>
-                        <a:ext uri="{28A0092B-C50C-407E-A947-70E740481C1C}">
-                          <a14:useLocalDpi xmlns:a14="http://schemas.microsoft.com/office/drawing/2010/main" val="0"/>
-                        </a:ext>
-                      </a:extLst>
-                    </a:blip>
-                    <a:srcRect/>
+                    <a:blip r:embed="rId5"/>
                     <a:stretch>
                       <a:fillRect/>
                     </a:stretch>
@@ -1356,7 +1349,7 @@
                   <pic:spPr bwMode="auto">
                     <a:xfrm>
                       <a:off x="0" y="0"/>
-                      <a:ext cx="3808730" cy="901700"/>
+                      <a:ext cx="3566074" cy="901699"/>
                     </a:xfrm>
                     <a:prstGeom prst="rect">
                       <a:avLst/>

</xml_diff>

<commit_message>
Yet another round of doc reformatting
</commit_message>
<xml_diff>
--- a/Ultima IV Dokumentation/Box.docx
+++ b/Ultima IV Dokumentation/Box.docx
@@ -277,15 +277,11 @@
         <w:spacing w:after="0"/>
         <w:jc w:val="center"/>
         <w:rPr>
-          <w:rFonts w:ascii="Times New Roman" w:hAnsi="Times New Roman"/>
-          <w:sz w:val="20"/>
-          <w:szCs w:val="20"/>
-        </w:rPr>
-      </w:pPr>
-      <w:r>
-        <w:rPr>
-          <w:rFonts w:ascii="Times New Roman" w:hAnsi="Times New Roman"/>
-          <w:sz w:val="20"/>
+          <w:szCs w:val="20"/>
+        </w:rPr>
+      </w:pPr>
+      <w:r>
+        <w:rPr>
           <w:szCs w:val="20"/>
         </w:rPr>
         <w:t xml:space="preserve">                                                     VON LORD BRITISH</w:t>
@@ -296,489 +292,413 @@
         <w:spacing w:after="0"/>
         <w:jc w:val="center"/>
         <w:rPr>
-          <w:rFonts w:ascii="Times New Roman" w:hAnsi="Times New Roman"/>
-          <w:sz w:val="20"/>
-          <w:szCs w:val="20"/>
-        </w:rPr>
-      </w:pPr>
-    </w:p>
-    <w:p>
-      <w:pPr>
-        <w:spacing w:after="0"/>
-        <w:jc w:val="center"/>
-        <w:rPr>
-          <w:rFonts w:ascii="Times New Roman" w:hAnsi="Times New Roman"/>
-          <w:sz w:val="20"/>
-          <w:szCs w:val="20"/>
-        </w:rPr>
-      </w:pPr>
-      <w:r>
-        <w:rPr>
-          <w:rFonts w:ascii="Times New Roman" w:hAnsi="Times New Roman"/>
-          <w:sz w:val="20"/>
-          <w:szCs w:val="20"/>
-        </w:rPr>
-        <w:t>Von Origin kommt die langerwartete Fortsetzung des preisgekrönten Ultima™ III.</w:t>
-      </w:r>
-    </w:p>
-    <w:p>
-      <w:pPr>
-        <w:spacing w:after="0"/>
-        <w:jc w:val="center"/>
-        <w:rPr>
-          <w:rFonts w:ascii="Times New Roman" w:hAnsi="Times New Roman"/>
-          <w:sz w:val="20"/>
-          <w:szCs w:val="20"/>
-        </w:rPr>
-      </w:pPr>
-    </w:p>
-    <w:p>
-      <w:pPr>
-        <w:spacing w:after="0"/>
-        <w:jc w:val="center"/>
-        <w:rPr>
-          <w:rFonts w:ascii="Times New Roman" w:hAnsi="Times New Roman"/>
-          <w:sz w:val="20"/>
-          <w:szCs w:val="20"/>
-        </w:rPr>
-      </w:pPr>
-    </w:p>
-    <w:p>
-      <w:pPr>
-        <w:spacing w:after="0"/>
-        <w:jc w:val="center"/>
-        <w:rPr>
-          <w:rFonts w:ascii="Times New Roman" w:hAnsi="Times New Roman"/>
-          <w:sz w:val="20"/>
-          <w:szCs w:val="20"/>
-        </w:rPr>
-      </w:pPr>
-    </w:p>
-    <w:p>
-      <w:pPr>
-        <w:spacing w:after="0"/>
-        <w:jc w:val="center"/>
-        <w:rPr>
-          <w:rFonts w:ascii="Times New Roman" w:hAnsi="Times New Roman"/>
-          <w:sz w:val="20"/>
-          <w:szCs w:val="20"/>
-        </w:rPr>
-      </w:pPr>
-    </w:p>
-    <w:p>
-      <w:pPr>
-        <w:spacing w:after="0"/>
-        <w:jc w:val="center"/>
-        <w:rPr>
-          <w:rFonts w:ascii="Times New Roman" w:hAnsi="Times New Roman"/>
-          <w:sz w:val="20"/>
-          <w:szCs w:val="20"/>
-        </w:rPr>
-      </w:pPr>
-    </w:p>
-    <w:p>
-      <w:pPr>
-        <w:spacing w:after="0"/>
-        <w:jc w:val="center"/>
-        <w:rPr>
-          <w:rFonts w:ascii="Times New Roman" w:hAnsi="Times New Roman"/>
-          <w:sz w:val="20"/>
-          <w:szCs w:val="20"/>
-        </w:rPr>
-      </w:pPr>
-    </w:p>
-    <w:p>
-      <w:pPr>
-        <w:spacing w:after="0"/>
-        <w:jc w:val="center"/>
-        <w:rPr>
-          <w:rFonts w:ascii="Times New Roman" w:hAnsi="Times New Roman"/>
-          <w:sz w:val="20"/>
-          <w:szCs w:val="20"/>
-        </w:rPr>
-      </w:pPr>
-    </w:p>
-    <w:p>
-      <w:pPr>
-        <w:spacing w:after="0"/>
-        <w:jc w:val="center"/>
-        <w:rPr>
-          <w:rFonts w:ascii="Times New Roman" w:hAnsi="Times New Roman"/>
-          <w:sz w:val="20"/>
-          <w:szCs w:val="20"/>
-        </w:rPr>
-      </w:pPr>
-    </w:p>
-    <w:p>
-      <w:pPr>
-        <w:spacing w:after="0"/>
-        <w:jc w:val="center"/>
-        <w:rPr>
-          <w:rFonts w:ascii="Times New Roman" w:hAnsi="Times New Roman"/>
-          <w:sz w:val="20"/>
-          <w:szCs w:val="20"/>
-        </w:rPr>
-      </w:pPr>
-    </w:p>
-    <w:p>
-      <w:pPr>
-        <w:spacing w:after="0"/>
-        <w:jc w:val="center"/>
-        <w:rPr>
-          <w:rFonts w:ascii="Times New Roman" w:hAnsi="Times New Roman"/>
-          <w:sz w:val="20"/>
-          <w:szCs w:val="20"/>
-        </w:rPr>
-      </w:pPr>
-    </w:p>
-    <w:p>
-      <w:pPr>
-        <w:spacing w:after="0"/>
-        <w:jc w:val="center"/>
-        <w:rPr>
-          <w:rFonts w:ascii="Times New Roman" w:hAnsi="Times New Roman"/>
-          <w:sz w:val="20"/>
-          <w:szCs w:val="20"/>
-        </w:rPr>
-      </w:pPr>
-    </w:p>
-    <w:p>
-      <w:pPr>
-        <w:spacing w:after="0"/>
-        <w:jc w:val="center"/>
-        <w:rPr>
-          <w:rFonts w:ascii="Times New Roman" w:hAnsi="Times New Roman"/>
-          <w:sz w:val="20"/>
-          <w:szCs w:val="20"/>
-        </w:rPr>
-      </w:pPr>
-    </w:p>
-    <w:p>
-      <w:pPr>
-        <w:spacing w:after="0"/>
-        <w:jc w:val="center"/>
-        <w:rPr>
-          <w:rFonts w:ascii="Times New Roman" w:hAnsi="Times New Roman"/>
-          <w:sz w:val="20"/>
-          <w:szCs w:val="20"/>
-        </w:rPr>
-      </w:pPr>
-    </w:p>
-    <w:p>
-      <w:pPr>
-        <w:spacing w:after="0"/>
-        <w:jc w:val="center"/>
-        <w:rPr>
-          <w:rFonts w:ascii="Times New Roman" w:hAnsi="Times New Roman"/>
-          <w:sz w:val="20"/>
-          <w:szCs w:val="20"/>
-        </w:rPr>
-      </w:pPr>
-    </w:p>
-    <w:p>
-      <w:pPr>
-        <w:spacing w:after="0"/>
-        <w:jc w:val="center"/>
-        <w:rPr>
-          <w:rFonts w:ascii="Times New Roman" w:hAnsi="Times New Roman"/>
-          <w:sz w:val="20"/>
-          <w:szCs w:val="20"/>
-        </w:rPr>
-      </w:pPr>
-    </w:p>
-    <w:p>
-      <w:pPr>
-        <w:spacing w:after="0"/>
-        <w:jc w:val="center"/>
-        <w:rPr>
-          <w:rFonts w:ascii="Times New Roman" w:hAnsi="Times New Roman"/>
-          <w:sz w:val="20"/>
-          <w:szCs w:val="20"/>
-        </w:rPr>
-      </w:pPr>
-    </w:p>
-    <w:p>
-      <w:pPr>
-        <w:spacing w:after="0"/>
-        <w:jc w:val="center"/>
-        <w:rPr>
-          <w:rFonts w:ascii="Times New Roman" w:hAnsi="Times New Roman"/>
-          <w:sz w:val="20"/>
-          <w:szCs w:val="20"/>
-        </w:rPr>
-      </w:pPr>
-    </w:p>
-    <w:p>
-      <w:pPr>
-        <w:spacing w:after="0"/>
-        <w:jc w:val="center"/>
-        <w:rPr>
-          <w:rFonts w:ascii="Times New Roman" w:hAnsi="Times New Roman"/>
-          <w:sz w:val="20"/>
-          <w:szCs w:val="20"/>
-        </w:rPr>
-      </w:pPr>
-    </w:p>
-    <w:p>
-      <w:pPr>
-        <w:spacing w:after="0"/>
-        <w:jc w:val="center"/>
-        <w:rPr>
-          <w:rFonts w:ascii="Times New Roman" w:hAnsi="Times New Roman"/>
-          <w:sz w:val="20"/>
-          <w:szCs w:val="20"/>
-        </w:rPr>
-      </w:pPr>
-    </w:p>
-    <w:p>
-      <w:pPr>
-        <w:spacing w:after="0"/>
-        <w:jc w:val="center"/>
-        <w:rPr>
-          <w:rFonts w:ascii="Times New Roman" w:hAnsi="Times New Roman"/>
-          <w:sz w:val="20"/>
-          <w:szCs w:val="20"/>
-        </w:rPr>
-      </w:pPr>
-    </w:p>
-    <w:p>
-      <w:pPr>
-        <w:spacing w:after="0"/>
-        <w:jc w:val="center"/>
-        <w:rPr>
-          <w:rFonts w:ascii="Times New Roman" w:hAnsi="Times New Roman"/>
-          <w:sz w:val="20"/>
-          <w:szCs w:val="20"/>
-        </w:rPr>
-      </w:pPr>
-    </w:p>
-    <w:p>
-      <w:pPr>
-        <w:spacing w:after="0"/>
-        <w:jc w:val="center"/>
-        <w:rPr>
-          <w:rFonts w:ascii="Times New Roman" w:hAnsi="Times New Roman"/>
-          <w:sz w:val="20"/>
-          <w:szCs w:val="20"/>
-        </w:rPr>
-      </w:pPr>
-    </w:p>
-    <w:p>
-      <w:pPr>
-        <w:spacing w:after="0"/>
-        <w:jc w:val="center"/>
-        <w:rPr>
-          <w:rFonts w:ascii="Times New Roman" w:hAnsi="Times New Roman"/>
-          <w:sz w:val="20"/>
-          <w:szCs w:val="20"/>
-        </w:rPr>
-      </w:pPr>
-    </w:p>
-    <w:p>
-      <w:pPr>
-        <w:spacing w:after="0"/>
-        <w:jc w:val="center"/>
-        <w:rPr>
-          <w:rFonts w:ascii="Times New Roman" w:hAnsi="Times New Roman"/>
-          <w:sz w:val="20"/>
-          <w:szCs w:val="20"/>
-        </w:rPr>
-      </w:pPr>
-    </w:p>
-    <w:p>
-      <w:pPr>
-        <w:spacing w:after="0"/>
-        <w:jc w:val="center"/>
-        <w:rPr>
-          <w:rFonts w:ascii="Times New Roman" w:hAnsi="Times New Roman"/>
-          <w:sz w:val="20"/>
-          <w:szCs w:val="20"/>
-        </w:rPr>
-      </w:pPr>
-    </w:p>
-    <w:p>
-      <w:pPr>
-        <w:spacing w:after="0"/>
-        <w:jc w:val="center"/>
-        <w:rPr>
-          <w:rFonts w:ascii="Times New Roman" w:hAnsi="Times New Roman"/>
-          <w:sz w:val="20"/>
-          <w:szCs w:val="20"/>
-        </w:rPr>
-      </w:pPr>
-    </w:p>
-    <w:p>
-      <w:pPr>
-        <w:spacing w:after="0"/>
-        <w:jc w:val="center"/>
-        <w:rPr>
-          <w:rFonts w:ascii="Times New Roman" w:hAnsi="Times New Roman"/>
-          <w:sz w:val="20"/>
-          <w:szCs w:val="20"/>
-        </w:rPr>
-      </w:pPr>
-    </w:p>
-    <w:p>
-      <w:pPr>
-        <w:spacing w:after="0"/>
-        <w:jc w:val="center"/>
-        <w:rPr>
-          <w:rFonts w:ascii="Times New Roman" w:hAnsi="Times New Roman"/>
-          <w:sz w:val="20"/>
-          <w:szCs w:val="20"/>
-        </w:rPr>
-      </w:pPr>
-    </w:p>
-    <w:p>
-      <w:pPr>
-        <w:spacing w:after="0"/>
-        <w:jc w:val="center"/>
-        <w:rPr>
-          <w:rFonts w:ascii="Times New Roman" w:hAnsi="Times New Roman"/>
-          <w:sz w:val="20"/>
-          <w:szCs w:val="20"/>
-        </w:rPr>
-      </w:pPr>
-    </w:p>
-    <w:p>
-      <w:pPr>
-        <w:spacing w:after="0"/>
-        <w:jc w:val="center"/>
-        <w:rPr>
-          <w:rFonts w:ascii="Times New Roman" w:hAnsi="Times New Roman"/>
-          <w:sz w:val="20"/>
-          <w:szCs w:val="20"/>
-        </w:rPr>
-      </w:pPr>
-    </w:p>
-    <w:p>
-      <w:pPr>
-        <w:spacing w:after="0"/>
-        <w:jc w:val="center"/>
-        <w:rPr>
-          <w:rFonts w:ascii="Times New Roman" w:hAnsi="Times New Roman"/>
-          <w:sz w:val="20"/>
-          <w:szCs w:val="20"/>
-        </w:rPr>
-      </w:pPr>
-    </w:p>
-    <w:p>
-      <w:pPr>
-        <w:spacing w:after="0"/>
-        <w:jc w:val="center"/>
-        <w:rPr>
-          <w:rFonts w:ascii="Times New Roman" w:hAnsi="Times New Roman"/>
-          <w:sz w:val="20"/>
-          <w:szCs w:val="20"/>
-        </w:rPr>
-      </w:pPr>
-    </w:p>
-    <w:p>
-      <w:pPr>
-        <w:spacing w:after="0"/>
-        <w:jc w:val="center"/>
-        <w:rPr>
-          <w:rFonts w:ascii="Times New Roman" w:hAnsi="Times New Roman"/>
-          <w:sz w:val="20"/>
-          <w:szCs w:val="20"/>
-        </w:rPr>
-      </w:pPr>
-    </w:p>
-    <w:p>
-      <w:pPr>
-        <w:spacing w:after="0"/>
-        <w:jc w:val="center"/>
-        <w:rPr>
-          <w:rFonts w:ascii="Times New Roman" w:hAnsi="Times New Roman"/>
-          <w:sz w:val="20"/>
-          <w:szCs w:val="20"/>
-        </w:rPr>
-      </w:pPr>
-    </w:p>
-    <w:p>
-      <w:pPr>
-        <w:spacing w:after="0"/>
-        <w:jc w:val="center"/>
-        <w:rPr>
-          <w:rFonts w:ascii="Times New Roman" w:hAnsi="Times New Roman"/>
-          <w:sz w:val="20"/>
-          <w:szCs w:val="20"/>
-        </w:rPr>
-      </w:pPr>
-    </w:p>
-    <w:p>
-      <w:pPr>
-        <w:spacing w:after="0"/>
-        <w:jc w:val="center"/>
-        <w:rPr>
-          <w:rFonts w:ascii="Times New Roman" w:hAnsi="Times New Roman"/>
-          <w:sz w:val="20"/>
-          <w:szCs w:val="20"/>
-        </w:rPr>
-      </w:pPr>
-    </w:p>
-    <w:p>
-      <w:pPr>
-        <w:spacing w:after="0"/>
-        <w:jc w:val="center"/>
-        <w:rPr>
-          <w:rFonts w:ascii="Times New Roman" w:hAnsi="Times New Roman"/>
-          <w:sz w:val="20"/>
-          <w:szCs w:val="20"/>
-        </w:rPr>
-      </w:pPr>
-    </w:p>
-    <w:p>
-      <w:pPr>
-        <w:spacing w:after="0"/>
-        <w:jc w:val="center"/>
-        <w:rPr>
-          <w:rFonts w:ascii="Times New Roman" w:hAnsi="Times New Roman"/>
-          <w:sz w:val="20"/>
-          <w:szCs w:val="20"/>
-        </w:rPr>
-      </w:pPr>
-    </w:p>
-    <w:p>
-      <w:pPr>
-        <w:spacing w:after="0"/>
-        <w:jc w:val="center"/>
-        <w:rPr>
-          <w:rFonts w:ascii="Times New Roman" w:hAnsi="Times New Roman"/>
-          <w:sz w:val="20"/>
-          <w:szCs w:val="20"/>
-        </w:rPr>
-      </w:pPr>
-    </w:p>
-    <w:p>
-      <w:pPr>
-        <w:spacing w:after="0"/>
-        <w:jc w:val="center"/>
-        <w:rPr>
-          <w:rFonts w:ascii="Times New Roman" w:hAnsi="Times New Roman"/>
-          <w:sz w:val="20"/>
-          <w:szCs w:val="20"/>
-        </w:rPr>
-      </w:pPr>
-    </w:p>
-    <w:p>
-      <w:pPr>
-        <w:spacing w:after="0"/>
-        <w:jc w:val="center"/>
-        <w:rPr>
-          <w:rFonts w:ascii="Times New Roman" w:hAnsi="Times New Roman"/>
-          <w:sz w:val="20"/>
-          <w:szCs w:val="20"/>
-        </w:rPr>
-      </w:pPr>
-    </w:p>
-    <w:p>
-      <w:pPr>
-        <w:spacing w:after="0"/>
-        <w:jc w:val="center"/>
-        <w:rPr>
-          <w:rFonts w:ascii="Times New Roman" w:hAnsi="Times New Roman"/>
-          <w:sz w:val="20"/>
+          <w:szCs w:val="20"/>
+        </w:rPr>
+      </w:pPr>
+    </w:p>
+    <w:p>
+      <w:pPr>
+        <w:spacing w:after="0"/>
+        <w:jc w:val="center"/>
+        <w:rPr>
+          <w:szCs w:val="20"/>
+        </w:rPr>
+      </w:pPr>
+      <w:r>
+        <w:rPr>
+          <w:szCs w:val="20"/>
+        </w:rPr>
+        <w:t xml:space="preserve">Von Origin kommt die langerwartete Fortsetzung </w:t>
+      </w:r>
+      <w:proofErr w:type="gramStart"/>
+      <w:r>
+        <w:rPr>
+          <w:szCs w:val="20"/>
+        </w:rPr>
+        <w:t>des preisgekrönten Ultima</w:t>
+      </w:r>
+      <w:proofErr w:type="gramEnd"/>
+      <w:r>
+        <w:rPr>
+          <w:szCs w:val="20"/>
+        </w:rPr>
+        <w:t>™ III.</w:t>
+      </w:r>
+    </w:p>
+    <w:p>
+      <w:pPr>
+        <w:spacing w:after="0"/>
+        <w:jc w:val="center"/>
+        <w:rPr>
+          <w:szCs w:val="20"/>
+        </w:rPr>
+      </w:pPr>
+    </w:p>
+    <w:p>
+      <w:pPr>
+        <w:spacing w:after="0"/>
+        <w:jc w:val="center"/>
+        <w:rPr>
+          <w:szCs w:val="20"/>
+        </w:rPr>
+      </w:pPr>
+    </w:p>
+    <w:p>
+      <w:pPr>
+        <w:spacing w:after="0"/>
+        <w:jc w:val="center"/>
+        <w:rPr>
+          <w:szCs w:val="20"/>
+        </w:rPr>
+      </w:pPr>
+    </w:p>
+    <w:p>
+      <w:pPr>
+        <w:spacing w:after="0"/>
+        <w:jc w:val="center"/>
+        <w:rPr>
+          <w:szCs w:val="20"/>
+        </w:rPr>
+      </w:pPr>
+    </w:p>
+    <w:p>
+      <w:pPr>
+        <w:spacing w:after="0"/>
+        <w:jc w:val="center"/>
+        <w:rPr>
+          <w:szCs w:val="20"/>
+        </w:rPr>
+      </w:pPr>
+    </w:p>
+    <w:p>
+      <w:pPr>
+        <w:spacing w:after="0"/>
+        <w:jc w:val="center"/>
+        <w:rPr>
+          <w:szCs w:val="20"/>
+        </w:rPr>
+      </w:pPr>
+    </w:p>
+    <w:p>
+      <w:pPr>
+        <w:spacing w:after="0"/>
+        <w:jc w:val="center"/>
+        <w:rPr>
+          <w:szCs w:val="20"/>
+        </w:rPr>
+      </w:pPr>
+    </w:p>
+    <w:p>
+      <w:pPr>
+        <w:spacing w:after="0"/>
+        <w:jc w:val="center"/>
+        <w:rPr>
+          <w:szCs w:val="20"/>
+        </w:rPr>
+      </w:pPr>
+    </w:p>
+    <w:p>
+      <w:pPr>
+        <w:spacing w:after="0"/>
+        <w:jc w:val="center"/>
+        <w:rPr>
+          <w:szCs w:val="20"/>
+        </w:rPr>
+      </w:pPr>
+    </w:p>
+    <w:p>
+      <w:pPr>
+        <w:spacing w:after="0"/>
+        <w:jc w:val="center"/>
+        <w:rPr>
+          <w:szCs w:val="20"/>
+        </w:rPr>
+      </w:pPr>
+    </w:p>
+    <w:p>
+      <w:pPr>
+        <w:spacing w:after="0"/>
+        <w:jc w:val="center"/>
+        <w:rPr>
+          <w:szCs w:val="20"/>
+        </w:rPr>
+      </w:pPr>
+    </w:p>
+    <w:p>
+      <w:pPr>
+        <w:spacing w:after="0"/>
+        <w:jc w:val="center"/>
+        <w:rPr>
+          <w:szCs w:val="20"/>
+        </w:rPr>
+      </w:pPr>
+    </w:p>
+    <w:p>
+      <w:pPr>
+        <w:spacing w:after="0"/>
+        <w:jc w:val="center"/>
+        <w:rPr>
+          <w:szCs w:val="20"/>
+        </w:rPr>
+      </w:pPr>
+    </w:p>
+    <w:p>
+      <w:pPr>
+        <w:spacing w:after="0"/>
+        <w:jc w:val="center"/>
+        <w:rPr>
+          <w:szCs w:val="20"/>
+        </w:rPr>
+      </w:pPr>
+    </w:p>
+    <w:p>
+      <w:pPr>
+        <w:spacing w:after="0"/>
+        <w:jc w:val="center"/>
+        <w:rPr>
+          <w:szCs w:val="20"/>
+        </w:rPr>
+      </w:pPr>
+    </w:p>
+    <w:p>
+      <w:pPr>
+        <w:spacing w:after="0"/>
+        <w:jc w:val="center"/>
+        <w:rPr>
+          <w:szCs w:val="20"/>
+        </w:rPr>
+      </w:pPr>
+    </w:p>
+    <w:p>
+      <w:pPr>
+        <w:spacing w:after="0"/>
+        <w:jc w:val="center"/>
+        <w:rPr>
+          <w:szCs w:val="20"/>
+        </w:rPr>
+      </w:pPr>
+    </w:p>
+    <w:p>
+      <w:pPr>
+        <w:spacing w:after="0"/>
+        <w:jc w:val="center"/>
+        <w:rPr>
+          <w:szCs w:val="20"/>
+        </w:rPr>
+      </w:pPr>
+    </w:p>
+    <w:p>
+      <w:pPr>
+        <w:spacing w:after="0"/>
+        <w:jc w:val="center"/>
+        <w:rPr>
+          <w:szCs w:val="20"/>
+        </w:rPr>
+      </w:pPr>
+    </w:p>
+    <w:p>
+      <w:pPr>
+        <w:spacing w:after="0"/>
+        <w:jc w:val="center"/>
+        <w:rPr>
+          <w:szCs w:val="20"/>
+        </w:rPr>
+      </w:pPr>
+    </w:p>
+    <w:p>
+      <w:pPr>
+        <w:spacing w:after="0"/>
+        <w:jc w:val="center"/>
+        <w:rPr>
+          <w:szCs w:val="20"/>
+        </w:rPr>
+      </w:pPr>
+    </w:p>
+    <w:p>
+      <w:pPr>
+        <w:spacing w:after="0"/>
+        <w:jc w:val="center"/>
+        <w:rPr>
+          <w:szCs w:val="20"/>
+        </w:rPr>
+      </w:pPr>
+    </w:p>
+    <w:p>
+      <w:pPr>
+        <w:spacing w:after="0"/>
+        <w:jc w:val="center"/>
+        <w:rPr>
+          <w:szCs w:val="20"/>
+        </w:rPr>
+      </w:pPr>
+    </w:p>
+    <w:p>
+      <w:pPr>
+        <w:spacing w:after="0"/>
+        <w:jc w:val="center"/>
+        <w:rPr>
+          <w:szCs w:val="20"/>
+        </w:rPr>
+      </w:pPr>
+    </w:p>
+    <w:p>
+      <w:pPr>
+        <w:spacing w:after="0"/>
+        <w:jc w:val="center"/>
+        <w:rPr>
+          <w:szCs w:val="20"/>
+        </w:rPr>
+      </w:pPr>
+    </w:p>
+    <w:p>
+      <w:pPr>
+        <w:spacing w:after="0"/>
+        <w:jc w:val="center"/>
+        <w:rPr>
+          <w:szCs w:val="20"/>
+        </w:rPr>
+      </w:pPr>
+    </w:p>
+    <w:p>
+      <w:pPr>
+        <w:spacing w:after="0"/>
+        <w:jc w:val="center"/>
+        <w:rPr>
+          <w:szCs w:val="20"/>
+        </w:rPr>
+      </w:pPr>
+    </w:p>
+    <w:p>
+      <w:pPr>
+        <w:spacing w:after="0"/>
+        <w:jc w:val="center"/>
+        <w:rPr>
+          <w:szCs w:val="20"/>
+        </w:rPr>
+      </w:pPr>
+    </w:p>
+    <w:p>
+      <w:pPr>
+        <w:spacing w:after="0"/>
+        <w:jc w:val="center"/>
+        <w:rPr>
+          <w:szCs w:val="20"/>
+        </w:rPr>
+      </w:pPr>
+    </w:p>
+    <w:p>
+      <w:pPr>
+        <w:spacing w:after="0"/>
+        <w:jc w:val="center"/>
+        <w:rPr>
+          <w:szCs w:val="20"/>
+        </w:rPr>
+      </w:pPr>
+    </w:p>
+    <w:p>
+      <w:pPr>
+        <w:spacing w:after="0"/>
+        <w:jc w:val="center"/>
+        <w:rPr>
+          <w:szCs w:val="20"/>
+        </w:rPr>
+      </w:pPr>
+    </w:p>
+    <w:p>
+      <w:pPr>
+        <w:spacing w:after="0"/>
+        <w:jc w:val="center"/>
+        <w:rPr>
+          <w:szCs w:val="20"/>
+        </w:rPr>
+      </w:pPr>
+    </w:p>
+    <w:p>
+      <w:pPr>
+        <w:spacing w:after="0"/>
+        <w:jc w:val="center"/>
+        <w:rPr>
+          <w:szCs w:val="20"/>
+        </w:rPr>
+      </w:pPr>
+    </w:p>
+    <w:p>
+      <w:pPr>
+        <w:spacing w:after="0"/>
+        <w:jc w:val="center"/>
+        <w:rPr>
+          <w:szCs w:val="20"/>
+        </w:rPr>
+      </w:pPr>
+    </w:p>
+    <w:p>
+      <w:pPr>
+        <w:spacing w:after="0"/>
+        <w:jc w:val="center"/>
+        <w:rPr>
+          <w:szCs w:val="20"/>
+        </w:rPr>
+      </w:pPr>
+    </w:p>
+    <w:p>
+      <w:pPr>
+        <w:spacing w:after="0"/>
+        <w:jc w:val="center"/>
+        <w:rPr>
+          <w:szCs w:val="20"/>
+        </w:rPr>
+      </w:pPr>
+    </w:p>
+    <w:p>
+      <w:pPr>
+        <w:spacing w:after="0"/>
+        <w:jc w:val="center"/>
+        <w:rPr>
+          <w:szCs w:val="20"/>
+        </w:rPr>
+      </w:pPr>
+    </w:p>
+    <w:p>
+      <w:pPr>
+        <w:spacing w:after="0"/>
+        <w:jc w:val="center"/>
+        <w:rPr>
+          <w:szCs w:val="20"/>
+        </w:rPr>
+      </w:pPr>
+    </w:p>
+    <w:p>
+      <w:pPr>
+        <w:spacing w:after="0"/>
+        <w:jc w:val="center"/>
+        <w:rPr>
+          <w:szCs w:val="20"/>
+        </w:rPr>
+      </w:pPr>
+    </w:p>
+    <w:p>
+      <w:pPr>
+        <w:spacing w:after="0"/>
+        <w:jc w:val="center"/>
+        <w:rPr>
+          <w:szCs w:val="20"/>
+        </w:rPr>
+      </w:pPr>
+    </w:p>
+    <w:p>
+      <w:pPr>
+        <w:spacing w:after="0"/>
+        <w:jc w:val="center"/>
+        <w:rPr>
+          <w:szCs w:val="20"/>
+        </w:rPr>
+      </w:pPr>
+    </w:p>
+    <w:p>
+      <w:pPr>
+        <w:spacing w:after="0"/>
+        <w:jc w:val="center"/>
+        <w:rPr>
           <w:szCs w:val="20"/>
         </w:rPr>
       </w:pPr>
@@ -788,15 +708,11 @@
         <w:spacing w:after="0"/>
         <w:jc w:val="right"/>
         <w:rPr>
-          <w:rFonts w:ascii="Times New Roman" w:hAnsi="Times New Roman"/>
-          <w:sz w:val="20"/>
-          <w:szCs w:val="20"/>
-        </w:rPr>
-      </w:pPr>
-      <w:r>
-        <w:rPr>
-          <w:rFonts w:ascii="Times New Roman" w:hAnsi="Times New Roman"/>
-          <w:sz w:val="20"/>
+          <w:szCs w:val="20"/>
+        </w:rPr>
+      </w:pPr>
+      <w:r>
+        <w:rPr>
           <w:szCs w:val="20"/>
         </w:rPr>
         <w:t>Raspberry Pi SD</w:t>
@@ -807,23 +723,17 @@
         <w:spacing w:after="0"/>
         <w:jc w:val="right"/>
         <w:rPr>
-          <w:rFonts w:ascii="Times New Roman" w:hAnsi="Times New Roman"/>
-          <w:sz w:val="20"/>
-          <w:szCs w:val="20"/>
-        </w:rPr>
-      </w:pPr>
-      <w:r>
-        <w:rPr>
-          <w:rFonts w:ascii="Times New Roman" w:hAnsi="Times New Roman"/>
-          <w:sz w:val="20"/>
+          <w:szCs w:val="20"/>
+        </w:rPr>
+      </w:pPr>
+      <w:r>
+        <w:rPr>
           <w:szCs w:val="20"/>
         </w:rPr>
         <w:t xml:space="preserve">Umsetzung von </w:t>
       </w:r>
       <w:r>
         <w:rPr>
-          <w:rFonts w:ascii="Times New Roman" w:hAnsi="Times New Roman"/>
-          <w:sz w:val="20"/>
           <w:szCs w:val="20"/>
         </w:rPr>
         <w:t>Finire Dragon</w:t>
@@ -834,22 +744,18 @@
         <w:spacing w:after="0"/>
         <w:jc w:val="center"/>
         <w:rPr>
-          <w:rFonts w:ascii="Times New Roman" w:hAnsi="Times New Roman"/>
-          <w:sz w:val="48"/>
-          <w:szCs w:val="48"/>
-        </w:rPr>
-      </w:pPr>
-      <w:r>
-        <w:rPr>
-          <w:rFonts w:ascii="Times New Roman" w:hAnsi="Times New Roman"/>
-          <w:sz w:val="20"/>
+          <w:sz w:val="48"/>
+          <w:szCs w:val="48"/>
+        </w:rPr>
+      </w:pPr>
+      <w:r>
+        <w:rPr>
           <w:szCs w:val="20"/>
         </w:rPr>
         <w:br w:type="page"/>
       </w:r>
       <w:r>
         <w:rPr>
-          <w:rFonts w:ascii="Times New Roman" w:hAnsi="Times New Roman"/>
           <w:sz w:val="48"/>
           <w:szCs w:val="48"/>
         </w:rPr>
@@ -862,14 +768,12 @@
         <w:spacing w:after="0"/>
         <w:jc w:val="center"/>
         <w:rPr>
-          <w:rFonts w:ascii="Times New Roman" w:hAnsi="Times New Roman"/>
           <w:sz w:val="32"/>
           <w:szCs w:val="32"/>
         </w:rPr>
       </w:pPr>
       <w:r>
         <w:rPr>
-          <w:rFonts w:ascii="Times New Roman" w:hAnsi="Times New Roman"/>
           <w:sz w:val="32"/>
           <w:szCs w:val="32"/>
         </w:rPr>
@@ -881,25 +785,22 @@
         <w:spacing w:after="0"/>
         <w:jc w:val="center"/>
         <w:rPr>
-          <w:rFonts w:ascii="Times New Roman" w:hAnsi="Times New Roman"/>
-          <w:sz w:val="24"/>
-          <w:szCs w:val="24"/>
-        </w:rPr>
-      </w:pPr>
-    </w:p>
-    <w:p>
-      <w:pPr>
-        <w:spacing w:after="0"/>
-        <w:jc w:val="center"/>
-        <w:rPr>
-          <w:rFonts w:ascii="Times New Roman" w:hAnsi="Times New Roman"/>
-          <w:sz w:val="24"/>
-          <w:szCs w:val="24"/>
-        </w:rPr>
-      </w:pPr>
-      <w:r>
-        <w:rPr>
-          <w:rFonts w:ascii="Times New Roman" w:hAnsi="Times New Roman"/>
+          <w:sz w:val="24"/>
+          <w:szCs w:val="24"/>
+        </w:rPr>
+      </w:pPr>
+    </w:p>
+    <w:p>
+      <w:pPr>
+        <w:spacing w:after="0"/>
+        <w:jc w:val="center"/>
+        <w:rPr>
+          <w:sz w:val="24"/>
+          <w:szCs w:val="24"/>
+        </w:rPr>
+      </w:pPr>
+      <w:r>
+        <w:rPr>
           <w:sz w:val="24"/>
           <w:szCs w:val="24"/>
         </w:rPr>
@@ -907,7 +808,6 @@
       </w:r>
       <w:r>
         <w:rPr>
-          <w:rFonts w:ascii="Times New Roman" w:hAnsi="Times New Roman"/>
           <w:sz w:val="24"/>
           <w:szCs w:val="24"/>
         </w:rPr>
@@ -915,7 +815,6 @@
       </w:r>
       <w:r>
         <w:rPr>
-          <w:rFonts w:ascii="Times New Roman" w:hAnsi="Times New Roman"/>
           <w:sz w:val="24"/>
           <w:szCs w:val="24"/>
         </w:rPr>
@@ -923,7 +822,6 @@
       </w:r>
       <w:r>
         <w:rPr>
-          <w:rFonts w:ascii="Times New Roman" w:hAnsi="Times New Roman"/>
           <w:sz w:val="24"/>
           <w:szCs w:val="24"/>
         </w:rPr>
@@ -931,7 +829,6 @@
       </w:r>
       <w:r>
         <w:rPr>
-          <w:rFonts w:ascii="Times New Roman" w:hAnsi="Times New Roman"/>
           <w:sz w:val="24"/>
           <w:szCs w:val="24"/>
         </w:rPr>
@@ -939,7 +836,6 @@
       </w:r>
       <w:r>
         <w:rPr>
-          <w:rFonts w:ascii="Times New Roman" w:hAnsi="Times New Roman"/>
           <w:sz w:val="24"/>
           <w:szCs w:val="24"/>
         </w:rPr>
@@ -947,7 +843,6 @@
       </w:r>
       <w:r>
         <w:rPr>
-          <w:rFonts w:ascii="Times New Roman" w:hAnsi="Times New Roman"/>
           <w:sz w:val="24"/>
           <w:szCs w:val="24"/>
         </w:rPr>
@@ -955,7 +850,6 @@
       </w:r>
       <w:r>
         <w:rPr>
-          <w:rFonts w:ascii="Times New Roman" w:hAnsi="Times New Roman"/>
           <w:sz w:val="24"/>
           <w:szCs w:val="24"/>
         </w:rPr>
@@ -963,7 +857,6 @@
       </w:r>
       <w:r>
         <w:rPr>
-          <w:rFonts w:ascii="Times New Roman" w:hAnsi="Times New Roman"/>
           <w:sz w:val="24"/>
           <w:szCs w:val="24"/>
         </w:rPr>
@@ -971,7 +864,6 @@
       </w:r>
       <w:r>
         <w:rPr>
-          <w:rFonts w:ascii="Times New Roman" w:hAnsi="Times New Roman"/>
           <w:sz w:val="24"/>
           <w:szCs w:val="24"/>
         </w:rPr>
@@ -979,7 +871,6 @@
       </w:r>
       <w:r>
         <w:rPr>
-          <w:rFonts w:ascii="Times New Roman" w:hAnsi="Times New Roman"/>
           <w:sz w:val="24"/>
           <w:szCs w:val="24"/>
         </w:rPr>
@@ -991,14 +882,12 @@
         <w:spacing w:after="0"/>
         <w:jc w:val="center"/>
         <w:rPr>
-          <w:rFonts w:ascii="Times New Roman" w:hAnsi="Times New Roman"/>
-          <w:sz w:val="24"/>
-          <w:szCs w:val="24"/>
-        </w:rPr>
-      </w:pPr>
-      <w:r>
-        <w:rPr>
-          <w:rFonts w:ascii="Times New Roman" w:hAnsi="Times New Roman"/>
+          <w:sz w:val="24"/>
+          <w:szCs w:val="24"/>
+        </w:rPr>
+      </w:pPr>
+      <w:r>
+        <w:rPr>
           <w:sz w:val="24"/>
           <w:szCs w:val="24"/>
         </w:rPr>
@@ -1006,7 +895,6 @@
       </w:r>
       <w:r>
         <w:rPr>
-          <w:rFonts w:ascii="Times New Roman" w:hAnsi="Times New Roman"/>
           <w:sz w:val="24"/>
           <w:szCs w:val="24"/>
         </w:rPr>
@@ -1014,7 +902,6 @@
       </w:r>
       <w:r>
         <w:rPr>
-          <w:rFonts w:ascii="Times New Roman" w:hAnsi="Times New Roman"/>
           <w:sz w:val="24"/>
           <w:szCs w:val="24"/>
         </w:rPr>
@@ -1022,7 +909,6 @@
       </w:r>
       <w:r>
         <w:rPr>
-          <w:rFonts w:ascii="Times New Roman" w:hAnsi="Times New Roman"/>
           <w:sz w:val="24"/>
           <w:szCs w:val="24"/>
         </w:rPr>
@@ -1030,7 +916,6 @@
       </w:r>
       <w:r>
         <w:rPr>
-          <w:rFonts w:ascii="Times New Roman" w:hAnsi="Times New Roman"/>
           <w:sz w:val="24"/>
           <w:szCs w:val="24"/>
         </w:rPr>
@@ -1038,15 +923,45 @@
       </w:r>
       <w:r>
         <w:rPr>
-          <w:rFonts w:ascii="Times New Roman" w:hAnsi="Times New Roman"/>
-          <w:sz w:val="24"/>
-          <w:szCs w:val="24"/>
-        </w:rPr>
-        <w:t>e als auch in der Anwendung seiner Kraft. Dämonen, Drachen, und seit langem tote Zauberer plagen immer noch die Landschaft und müssen zerstört werden. Der Suchende auf dem Pfade des Avatars wird feindlichen Gruppen gegenüberstehen, die aus gemischten Gegnertypen bestehen, und wird solche Begegnungen nur durch die strategische Anwendung von Waffen und Terrain überleben. Irdische Siege gegen scheinbar unmöglich zu ü</w:t>
-      </w:r>
-      <w:r>
-        <w:rPr>
-          <w:rFonts w:ascii="Times New Roman" w:hAnsi="Times New Roman"/>
+          <w:sz w:val="24"/>
+          <w:szCs w:val="24"/>
+        </w:rPr>
+        <w:t xml:space="preserve">e als auch in der Anwendung seiner Kraft. Dämonen, Drachen, und </w:t>
+      </w:r>
+      <w:proofErr w:type="gramStart"/>
+      <w:r>
+        <w:rPr>
+          <w:sz w:val="24"/>
+          <w:szCs w:val="24"/>
+        </w:rPr>
+        <w:t>seit langem tote Zauberer</w:t>
+      </w:r>
+      <w:proofErr w:type="gramEnd"/>
+      <w:r>
+        <w:rPr>
+          <w:sz w:val="24"/>
+          <w:szCs w:val="24"/>
+        </w:rPr>
+        <w:t xml:space="preserve"> plagen immer noch die Landschaft und müssen zerstört werden. Der Suchende </w:t>
+      </w:r>
+      <w:proofErr w:type="gramStart"/>
+      <w:r>
+        <w:rPr>
+          <w:sz w:val="24"/>
+          <w:szCs w:val="24"/>
+        </w:rPr>
+        <w:t>auf dem Pfade</w:t>
+      </w:r>
+      <w:proofErr w:type="gramEnd"/>
+      <w:r>
+        <w:rPr>
+          <w:sz w:val="24"/>
+          <w:szCs w:val="24"/>
+        </w:rPr>
+        <w:t xml:space="preserve"> des Avatars wird feindlichen Gruppen gegenüberstehen, die aus gemischten Gegnertypen bestehen, und wird solche Begegnungen nur durch die strategische Anwendung von Waffen und Terrain überleben. Irdische Siege gegen scheinbar unmöglich zu ü</w:t>
+      </w:r>
+      <w:r>
+        <w:rPr>
           <w:sz w:val="24"/>
           <w:szCs w:val="24"/>
         </w:rPr>
@@ -1054,7 +969,6 @@
       </w:r>
       <w:r>
         <w:rPr>
-          <w:rFonts w:ascii="Times New Roman" w:hAnsi="Times New Roman"/>
           <w:sz w:val="24"/>
           <w:szCs w:val="24"/>
         </w:rPr>
@@ -1062,23 +976,29 @@
       </w:r>
       <w:r>
         <w:rPr>
-          <w:rFonts w:ascii="Times New Roman" w:hAnsi="Times New Roman"/>
-          <w:sz w:val="24"/>
-          <w:szCs w:val="24"/>
-        </w:rPr>
-        <w:t>führen zum letzten Konflikt</w:t>
-      </w:r>
-      <w:r>
-        <w:rPr>
-          <w:rFonts w:ascii="Times New Roman" w:hAnsi="Times New Roman"/>
+          <w:sz w:val="24"/>
+          <w:szCs w:val="24"/>
+        </w:rPr>
+        <w:t xml:space="preserve">führen </w:t>
+      </w:r>
+      <w:proofErr w:type="gramStart"/>
+      <w:r>
+        <w:rPr>
+          <w:sz w:val="24"/>
+          <w:szCs w:val="24"/>
+        </w:rPr>
+        <w:t>zum letzten Konflikt</w:t>
+      </w:r>
+      <w:r>
+        <w:rPr>
           <w:sz w:val="24"/>
           <w:szCs w:val="24"/>
         </w:rPr>
         <w:t>e</w:t>
       </w:r>
-      <w:r>
-        <w:rPr>
-          <w:rFonts w:ascii="Times New Roman" w:hAnsi="Times New Roman"/>
+      <w:proofErr w:type="gramEnd"/>
+      <w:r>
+        <w:rPr>
           <w:sz w:val="24"/>
           <w:szCs w:val="24"/>
         </w:rPr>
@@ -1090,7 +1010,6 @@
         <w:spacing w:after="0"/>
         <w:jc w:val="center"/>
         <w:rPr>
-          <w:rFonts w:ascii="Times New Roman" w:hAnsi="Times New Roman"/>
           <w:sz w:val="24"/>
           <w:szCs w:val="24"/>
         </w:rPr>
@@ -1104,7 +1023,6 @@
         </w:numPr>
         <w:spacing w:after="0"/>
         <w:rPr>
-          <w:rFonts w:ascii="Times New Roman" w:hAnsi="Times New Roman"/>
           <w:smallCaps/>
           <w:sz w:val="24"/>
           <w:szCs w:val="24"/>
@@ -1112,7 +1030,6 @@
       </w:pPr>
       <w:r>
         <w:rPr>
-          <w:rFonts w:ascii="Times New Roman" w:hAnsi="Times New Roman"/>
           <w:smallCaps/>
           <w:sz w:val="24"/>
           <w:szCs w:val="24"/>
@@ -1128,7 +1045,6 @@
         </w:numPr>
         <w:spacing w:after="0"/>
         <w:rPr>
-          <w:rFonts w:ascii="Times New Roman" w:hAnsi="Times New Roman"/>
           <w:smallCaps/>
           <w:sz w:val="24"/>
           <w:szCs w:val="24"/>
@@ -1136,7 +1052,6 @@
       </w:pPr>
       <w:r>
         <w:rPr>
-          <w:rFonts w:ascii="Times New Roman" w:hAnsi="Times New Roman"/>
           <w:smallCaps/>
           <w:sz w:val="24"/>
           <w:szCs w:val="24"/>
@@ -1152,7 +1067,6 @@
         </w:numPr>
         <w:spacing w:after="0"/>
         <w:rPr>
-          <w:rFonts w:ascii="Times New Roman" w:hAnsi="Times New Roman"/>
           <w:smallCaps/>
           <w:sz w:val="24"/>
           <w:szCs w:val="24"/>
@@ -1160,7 +1074,6 @@
       </w:pPr>
       <w:r>
         <w:rPr>
-          <w:rFonts w:ascii="Times New Roman" w:hAnsi="Times New Roman"/>
           <w:smallCaps/>
           <w:sz w:val="24"/>
           <w:szCs w:val="24"/>
@@ -1176,7 +1089,6 @@
         </w:numPr>
         <w:spacing w:after="0"/>
         <w:rPr>
-          <w:rFonts w:ascii="Times New Roman" w:hAnsi="Times New Roman"/>
           <w:smallCaps/>
           <w:sz w:val="24"/>
           <w:szCs w:val="24"/>
@@ -1184,7 +1096,6 @@
       </w:pPr>
       <w:r>
         <w:rPr>
-          <w:rFonts w:ascii="Times New Roman" w:hAnsi="Times New Roman"/>
           <w:smallCaps/>
           <w:sz w:val="24"/>
           <w:szCs w:val="24"/>
@@ -1200,7 +1111,6 @@
         </w:numPr>
         <w:spacing w:after="0"/>
         <w:rPr>
-          <w:rFonts w:ascii="Times New Roman" w:hAnsi="Times New Roman"/>
           <w:smallCaps/>
           <w:sz w:val="24"/>
           <w:szCs w:val="24"/>
@@ -1208,7 +1118,6 @@
       </w:pPr>
       <w:r>
         <w:rPr>
-          <w:rFonts w:ascii="Times New Roman" w:hAnsi="Times New Roman"/>
           <w:smallCaps/>
           <w:sz w:val="24"/>
           <w:szCs w:val="24"/>
@@ -1224,7 +1133,6 @@
         </w:numPr>
         <w:spacing w:after="0"/>
         <w:rPr>
-          <w:rFonts w:ascii="Times New Roman" w:hAnsi="Times New Roman"/>
           <w:smallCaps/>
           <w:sz w:val="24"/>
           <w:szCs w:val="24"/>
@@ -1232,7 +1140,6 @@
       </w:pPr>
       <w:r>
         <w:rPr>
-          <w:rFonts w:ascii="Times New Roman" w:hAnsi="Times New Roman"/>
           <w:smallCaps/>
           <w:sz w:val="24"/>
           <w:szCs w:val="24"/>
@@ -1248,7 +1155,6 @@
         </w:numPr>
         <w:spacing w:after="0"/>
         <w:rPr>
-          <w:rFonts w:ascii="Times New Roman" w:hAnsi="Times New Roman"/>
           <w:smallCaps/>
           <w:sz w:val="24"/>
           <w:szCs w:val="24"/>
@@ -1256,7 +1162,6 @@
       </w:pPr>
       <w:r>
         <w:rPr>
-          <w:rFonts w:ascii="Times New Roman" w:hAnsi="Times New Roman"/>
           <w:smallCaps/>
           <w:sz w:val="24"/>
           <w:szCs w:val="24"/>
@@ -1265,7 +1170,6 @@
       </w:r>
       <w:r>
         <w:rPr>
-          <w:rFonts w:ascii="Times New Roman" w:hAnsi="Times New Roman"/>
           <w:smallCaps/>
           <w:sz w:val="24"/>
           <w:szCs w:val="24"/>
@@ -1274,7 +1178,6 @@
       </w:r>
       <w:r>
         <w:rPr>
-          <w:rFonts w:ascii="Times New Roman" w:hAnsi="Times New Roman"/>
           <w:smallCaps/>
           <w:sz w:val="24"/>
           <w:szCs w:val="24"/>
@@ -1287,7 +1190,6 @@
         <w:spacing w:after="0"/>
         <w:ind w:left="720"/>
         <w:rPr>
-          <w:rFonts w:ascii="Times New Roman" w:hAnsi="Times New Roman"/>
           <w:sz w:val="24"/>
           <w:szCs w:val="24"/>
         </w:rPr>
@@ -1298,7 +1200,6 @@
         <w:spacing w:after="0"/>
         <w:ind w:left="720"/>
         <w:rPr>
-          <w:rFonts w:ascii="Times New Roman" w:hAnsi="Times New Roman"/>
           <w:sz w:val="24"/>
           <w:szCs w:val="24"/>
         </w:rPr>
@@ -1310,23 +1211,21 @@
         <w:ind w:left="708"/>
         <w:jc w:val="center"/>
         <w:rPr>
-          <w:rFonts w:ascii="Times New Roman" w:hAnsi="Times New Roman"/>
-          <w:sz w:val="24"/>
-          <w:szCs w:val="24"/>
-        </w:rPr>
-      </w:pPr>
-      <w:r>
-        <w:rPr>
-          <w:rFonts w:ascii="Times New Roman" w:hAnsi="Times New Roman"/>
+          <w:sz w:val="24"/>
+          <w:szCs w:val="24"/>
+        </w:rPr>
+      </w:pPr>
+      <w:r>
+        <w:rPr>
           <w:noProof/>
           <w:sz w:val="24"/>
           <w:szCs w:val="24"/>
           <w:lang w:eastAsia="de-DE"/>
         </w:rPr>
         <w:drawing>
-          <wp:inline distT="0" distB="0" distL="0" distR="0" wp14:anchorId="4C0E7B90" wp14:editId="23F0282F">
-            <wp:extent cx="3566074" cy="901699"/>
-            <wp:effectExtent l="0" t="0" r="0" b="0"/>
+          <wp:inline distT="0" distB="0" distL="0" distR="0" wp14:anchorId="4C0E7B90" wp14:editId="24D2C643">
+            <wp:extent cx="2875955" cy="727200"/>
+            <wp:effectExtent l="0" t="0" r="635" b="0"/>
             <wp:docPr id="1" name="Bild 1"/>
             <wp:cNvGraphicFramePr>
               <a:graphicFrameLocks xmlns:a="http://schemas.openxmlformats.org/drawingml/2006/main" noChangeAspect="1"/>
@@ -1349,7 +1248,7 @@
                   <pic:spPr bwMode="auto">
                     <a:xfrm>
                       <a:off x="0" y="0"/>
-                      <a:ext cx="3566074" cy="901699"/>
+                      <a:ext cx="2875955" cy="727200"/>
                     </a:xfrm>
                     <a:prstGeom prst="rect">
                       <a:avLst/>
@@ -1371,7 +1270,6 @@
         <w:spacing w:after="0"/>
         <w:jc w:val="center"/>
         <w:rPr>
-          <w:rFonts w:ascii="Times New Roman" w:hAnsi="Times New Roman"/>
           <w:sz w:val="24"/>
           <w:szCs w:val="24"/>
           <w:lang w:val="en-US"/>
@@ -1379,7 +1277,6 @@
       </w:pPr>
       <w:r>
         <w:rPr>
-          <w:rFonts w:ascii="Times New Roman" w:hAnsi="Times New Roman"/>
           <w:sz w:val="24"/>
           <w:szCs w:val="24"/>
           <w:lang w:val="en-US"/>
@@ -1392,8 +1289,6 @@
         <w:spacing w:after="0"/>
         <w:jc w:val="center"/>
         <w:rPr>
-          <w:rFonts w:ascii="Times New Roman" w:hAnsi="Times New Roman"/>
-          <w:sz w:val="20"/>
           <w:szCs w:val="20"/>
           <w:lang w:val="en-US"/>
         </w:rPr>
@@ -1404,8 +1299,6 @@
         <w:spacing w:after="0"/>
         <w:jc w:val="center"/>
         <w:rPr>
-          <w:rFonts w:ascii="Times New Roman" w:hAnsi="Times New Roman"/>
-          <w:sz w:val="20"/>
           <w:szCs w:val="20"/>
           <w:lang w:val="en-US"/>
         </w:rPr>
@@ -1416,15 +1309,11 @@
         <w:spacing w:after="0"/>
         <w:jc w:val="center"/>
         <w:rPr>
-          <w:rFonts w:ascii="Times New Roman" w:hAnsi="Times New Roman"/>
-          <w:sz w:val="20"/>
-          <w:szCs w:val="20"/>
-        </w:rPr>
-      </w:pPr>
-      <w:r>
-        <w:rPr>
-          <w:rFonts w:ascii="Times New Roman" w:hAnsi="Times New Roman"/>
-          <w:sz w:val="20"/>
+          <w:szCs w:val="20"/>
+        </w:rPr>
+      </w:pPr>
+      <w:r>
+        <w:rPr>
           <w:szCs w:val="20"/>
         </w:rPr>
         <w:t>Ultima und Lord British sind Schutzmarken von Richard Garriott.</w:t>
@@ -1435,47 +1324,35 @@
         <w:spacing w:after="0"/>
         <w:jc w:val="center"/>
         <w:rPr>
-          <w:rFonts w:ascii="Times New Roman" w:hAnsi="Times New Roman"/>
-          <w:sz w:val="20"/>
-          <w:szCs w:val="20"/>
-        </w:rPr>
-      </w:pPr>
-      <w:r>
-        <w:rPr>
-          <w:rFonts w:ascii="Times New Roman" w:hAnsi="Times New Roman"/>
-          <w:sz w:val="20"/>
+          <w:szCs w:val="20"/>
+        </w:rPr>
+      </w:pPr>
+      <w:r>
+        <w:rPr>
           <w:szCs w:val="20"/>
         </w:rPr>
         <w:t xml:space="preserve">Frühere Ultimas </w:t>
       </w:r>
       <w:r>
         <w:rPr>
-          <w:rFonts w:ascii="Times New Roman" w:hAnsi="Times New Roman"/>
-          <w:sz w:val="20"/>
           <w:szCs w:val="20"/>
         </w:rPr>
         <w:t>sind</w:t>
       </w:r>
       <w:r>
         <w:rPr>
-          <w:rFonts w:ascii="Times New Roman" w:hAnsi="Times New Roman"/>
-          <w:sz w:val="20"/>
           <w:szCs w:val="20"/>
         </w:rPr>
         <w:t xml:space="preserve"> nicht </w:t>
       </w:r>
       <w:r>
         <w:rPr>
-          <w:rFonts w:ascii="Times New Roman" w:hAnsi="Times New Roman"/>
-          <w:sz w:val="20"/>
           <w:szCs w:val="20"/>
         </w:rPr>
         <w:t>n</w:t>
       </w:r>
       <w:r>
         <w:rPr>
-          <w:rFonts w:ascii="Times New Roman" w:hAnsi="Times New Roman"/>
-          <w:sz w:val="20"/>
           <w:szCs w:val="20"/>
         </w:rPr>
         <w:t>ötig, um Ultima IV zu spielen.</w:t>
@@ -1486,8 +1363,6 @@
         <w:spacing w:after="0"/>
         <w:jc w:val="center"/>
         <w:rPr>
-          <w:rFonts w:ascii="Times New Roman" w:hAnsi="Times New Roman"/>
-          <w:sz w:val="20"/>
           <w:szCs w:val="20"/>
         </w:rPr>
       </w:pPr>
@@ -2015,12 +1890,12 @@
   <w:style w:type="paragraph" w:default="1" w:styleId="Standard">
     <w:name w:val="Normal"/>
     <w:qFormat/>
-    <w:rsid w:val="0021161D"/>
+    <w:rsid w:val="00EE360B"/>
     <w:pPr>
       <w:spacing w:after="200" w:line="276" w:lineRule="auto"/>
     </w:pPr>
     <w:rPr>
-      <w:sz w:val="22"/>
+      <w:rFonts w:ascii="Times New Roman" w:hAnsi="Times New Roman"/>
       <w:szCs w:val="22"/>
       <w:lang w:eastAsia="en-US"/>
     </w:rPr>

</xml_diff>